<commit_message>
solucionado un error de la pagina de contacto en el brazo de gitano
</commit_message>
<xml_diff>
--- a/InformeDario_Javi.docx
+++ b/InformeDario_Javi.docx
@@ -87,7 +87,7 @@
                 <w:szCs w:val="46"/>
               </w:rPr>
             </w:pPr>
-            <w:bookmarkStart w:colFirst="0" w:colLast="0" w:name="_v30x0w9smvnv" w:id="0"/>
+            <w:bookmarkStart w:colFirst="0" w:colLast="0" w:name="_heading=h.gjdgxs" w:id="0"/>
             <w:bookmarkEnd w:id="0"/>
             <w:r>
               <w:rPr>
@@ -97,11 +97,6 @@
                 <w:rtl w:val="0"/>
               </w:rPr>
               <w:t xml:space="preserve">Proyecto Bloque I: HTML + CSS</w:t>
-            </w:r>
-            <w:r>
-              <w:rPr>
-                <w:rtl w:val="0"/>
-              </w:rPr>
             </w:r>
           </w:p>
         </w:tc>
@@ -167,16 +162,16 @@
                 <wp:inline distB="0" distT="0" distL="0" distR="0">
                   <wp:extent cx="3003399" cy="1501700"/>
                   <wp:effectExtent b="0" l="0" r="0" t="0"/>
-                  <wp:docPr descr="Logotipo, nombre de la empresa&#10;&#10;Descripción generada automáticamente" id="5" name="image6.jpg"/>
+                  <wp:docPr descr="Logotipo, nombre de la empresa&#10;&#10;Descripción generada automáticamente" id="9" name="image3.jpg"/>
                   <a:graphic>
                     <a:graphicData uri="http://schemas.openxmlformats.org/drawingml/2006/picture">
                       <pic:pic>
                         <pic:nvPicPr>
-                          <pic:cNvPr descr="Logotipo, nombre de la empresa&#10;&#10;Descripción generada automáticamente" id="0" name="image6.jpg"/>
+                          <pic:cNvPr descr="Logotipo, nombre de la empresa&#10;&#10;Descripción generada automáticamente" id="0" name="image3.jpg"/>
                           <pic:cNvPicPr preferRelativeResize="0"/>
                         </pic:nvPicPr>
                         <pic:blipFill>
-                          <a:blip r:embed="rId6"/>
+                          <a:blip r:embed="rId7"/>
                           <a:srcRect b="0" l="0" r="0" t="0"/>
                           <a:stretch>
                             <a:fillRect/>
@@ -371,23 +366,7 @@
                 <w:highlight w:val="yellow"/>
                 <w:rtl w:val="0"/>
               </w:rPr>
-              <w:t xml:space="preserve">Javier Jiménez y Dario</w:t>
-            </w:r>
-          </w:p>
-          <w:p>
-            <w:pPr>
-              <w:spacing w:line="259" w:lineRule="auto"/>
-              <w:jc w:val="center"/>
-              <w:rPr>
-                <w:sz w:val="36"/>
-                <w:szCs w:val="36"/>
-                <w:highlight w:val="yellow"/>
-              </w:rPr>
-            </w:pPr>
-            <w:r>
-              <w:rPr>
-                <w:rtl w:val="0"/>
-              </w:rPr>
+              <w:t xml:space="preserve">Javier Jiménez y Dario Martín</w:t>
             </w:r>
           </w:p>
         </w:tc>
@@ -472,36 +451,26 @@
       <w:pPr>
         <w:pStyle w:val="Heading1"/>
         <w:rPr/>
-      </w:pPr>
-      <w:bookmarkStart w:colFirst="0" w:colLast="0" w:name="_b8692loimwhg" w:id="1"/>
-      <w:bookmarkEnd w:id="1"/>
-      <w:r>
-        <w:rPr>
-          <w:rtl w:val="0"/>
-        </w:rPr>
-        <w:t xml:space="preserve">ÍNDICE</w:t>
-      </w:r>
-    </w:p>
-    <w:p>
-      <w:pPr>
-        <w:rPr/>
         <w:sectPr>
-          <w:headerReference r:id="rId7" w:type="default"/>
-          <w:headerReference r:id="rId8" w:type="first"/>
-          <w:headerReference r:id="rId9" w:type="even"/>
-          <w:footerReference r:id="rId10" w:type="default"/>
-          <w:footerReference r:id="rId11" w:type="first"/>
-          <w:footerReference r:id="rId12" w:type="even"/>
+          <w:headerReference r:id="rId8" w:type="default"/>
+          <w:headerReference r:id="rId9" w:type="first"/>
+          <w:headerReference r:id="rId10" w:type="even"/>
+          <w:footerReference r:id="rId11" w:type="default"/>
+          <w:footerReference r:id="rId12" w:type="first"/>
+          <w:footerReference r:id="rId13" w:type="even"/>
           <w:pgSz w:h="16838" w:w="11906" w:orient="portrait"/>
           <w:pgMar w:bottom="1276" w:top="1134" w:left="1701" w:right="1701" w:header="708" w:footer="708"/>
           <w:pgNumType w:start="1"/>
           <w:titlePg w:val="1"/>
         </w:sectPr>
       </w:pPr>
-      <w:r>
-        <w:rPr>
-          <w:rtl w:val="0"/>
-        </w:rPr>
+      <w:bookmarkStart w:colFirst="0" w:colLast="0" w:name="_heading=h.30j0zll" w:id="1"/>
+      <w:bookmarkEnd w:id="1"/>
+      <w:r>
+        <w:rPr>
+          <w:rtl w:val="0"/>
+        </w:rPr>
+        <w:t xml:space="preserve">ÍNDICE</w:t>
       </w:r>
     </w:p>
     <w:p>
@@ -512,7 +481,7 @@
           <w:numId w:val="1"/>
         </w:numPr>
         <w:spacing w:line="360" w:lineRule="auto"/>
-        <w:ind w:left="426"/>
+        <w:ind w:left="426" w:hanging="360"/>
         <w:rPr>
           <w:b w:val="1"/>
           <w:color w:val="00b0f0"/>
@@ -525,6 +494,11 @@
           <w:rtl w:val="0"/>
         </w:rPr>
         <w:t xml:space="preserve">CONTROL DE VERSIONES</w:t>
+      </w:r>
+      <w:r>
+        <w:rPr>
+          <w:rtl w:val="0"/>
+        </w:rPr>
       </w:r>
     </w:p>
     <w:p>
@@ -587,7 +561,6 @@
             <w:pPr>
               <w:keepNext w:val="0"/>
               <w:keepLines w:val="0"/>
-              <w:pageBreakBefore w:val="0"/>
               <w:widowControl w:val="0"/>
               <w:pBdr>
                 <w:top w:space="0" w:sz="0" w:val="nil"/>
@@ -625,7 +598,6 @@
             <w:pPr>
               <w:keepNext w:val="0"/>
               <w:keepLines w:val="0"/>
-              <w:pageBreakBefore w:val="0"/>
               <w:widowControl w:val="0"/>
               <w:pBdr>
                 <w:top w:space="0" w:sz="0" w:val="nil"/>
@@ -663,7 +635,6 @@
             <w:pPr>
               <w:keepNext w:val="0"/>
               <w:keepLines w:val="0"/>
-              <w:pageBreakBefore w:val="0"/>
               <w:widowControl w:val="0"/>
               <w:pBdr>
                 <w:top w:space="0" w:sz="0" w:val="nil"/>
@@ -701,7 +672,6 @@
             <w:pPr>
               <w:keepNext w:val="0"/>
               <w:keepLines w:val="0"/>
-              <w:pageBreakBefore w:val="0"/>
               <w:widowControl w:val="0"/>
               <w:pBdr>
                 <w:top w:space="0" w:sz="0" w:val="nil"/>
@@ -745,7 +715,6 @@
             <w:pPr>
               <w:keepNext w:val="0"/>
               <w:keepLines w:val="0"/>
-              <w:pageBreakBefore w:val="0"/>
               <w:widowControl w:val="0"/>
               <w:pBdr>
                 <w:top w:space="0" w:sz="0" w:val="nil"/>
@@ -783,7 +752,6 @@
             <w:pPr>
               <w:keepNext w:val="0"/>
               <w:keepLines w:val="0"/>
-              <w:pageBreakBefore w:val="0"/>
               <w:widowControl w:val="0"/>
               <w:pBdr>
                 <w:top w:space="0" w:sz="0" w:val="nil"/>
@@ -802,7 +770,7 @@
               <w:rPr>
                 <w:rtl w:val="0"/>
               </w:rPr>
-              <w:t xml:space="preserve">Dario</w:t>
+              <w:t xml:space="preserve">Darío</w:t>
             </w:r>
           </w:p>
         </w:tc>
@@ -821,7 +789,6 @@
             <w:pPr>
               <w:keepNext w:val="0"/>
               <w:keepLines w:val="0"/>
-              <w:pageBreakBefore w:val="0"/>
               <w:widowControl w:val="0"/>
               <w:pBdr>
                 <w:top w:space="0" w:sz="0" w:val="nil"/>
@@ -840,7 +807,7 @@
               <w:rPr>
                 <w:rtl w:val="0"/>
               </w:rPr>
-              <w:t xml:space="preserve">Documentos con estructura básica HTML y estilo CSS básico</w:t>
+              <w:t xml:space="preserve">Agregados los 3 documentos HTML con estructura básica</w:t>
             </w:r>
           </w:p>
         </w:tc>
@@ -859,7 +826,6 @@
             <w:pPr>
               <w:keepNext w:val="0"/>
               <w:keepLines w:val="0"/>
-              <w:pageBreakBefore w:val="0"/>
               <w:widowControl w:val="0"/>
               <w:pBdr>
                 <w:top w:space="0" w:sz="0" w:val="nil"/>
@@ -903,7 +869,6 @@
             <w:pPr>
               <w:keepNext w:val="0"/>
               <w:keepLines w:val="0"/>
-              <w:pageBreakBefore w:val="0"/>
               <w:widowControl w:val="0"/>
               <w:pBdr>
                 <w:top w:space="0" w:sz="0" w:val="nil"/>
@@ -922,7 +887,31 @@
               <w:rPr>
                 <w:rtl w:val="0"/>
               </w:rPr>
-              <w:t xml:space="preserve">1.2</w:t>
+              <w:t xml:space="preserve">1.1</w:t>
+            </w:r>
+          </w:p>
+        </w:tc>
+        <w:tc>
+          <w:tcPr>
+            <w:shd w:fill="auto" w:val="clear"/>
+            <w:tcMar>
+              <w:top w:w="100.0" w:type="dxa"/>
+              <w:left w:w="100.0" w:type="dxa"/>
+              <w:bottom w:w="100.0" w:type="dxa"/>
+              <w:right w:w="100.0" w:type="dxa"/>
+            </w:tcMar>
+            <w:vAlign w:val="top"/>
+          </w:tcPr>
+          <w:p>
+            <w:pPr>
+              <w:widowControl w:val="0"/>
+              <w:rPr/>
+            </w:pPr>
+            <w:r>
+              <w:rPr>
+                <w:rtl w:val="0"/>
+              </w:rPr>
+              <w:t xml:space="preserve">Darío</w:t>
             </w:r>
           </w:p>
         </w:tc>
@@ -941,7 +930,6 @@
             <w:pPr>
               <w:keepNext w:val="0"/>
               <w:keepLines w:val="0"/>
-              <w:pageBreakBefore w:val="0"/>
               <w:widowControl w:val="0"/>
               <w:pBdr>
                 <w:top w:space="0" w:sz="0" w:val="nil"/>
@@ -960,7 +948,7 @@
               <w:rPr>
                 <w:rtl w:val="0"/>
               </w:rPr>
-              <w:t xml:space="preserve">Dario </w:t>
+              <w:t xml:space="preserve">Agregada una estructura parallax a la página web principal</w:t>
             </w:r>
           </w:p>
         </w:tc>
@@ -979,7 +967,6 @@
             <w:pPr>
               <w:keepNext w:val="0"/>
               <w:keepLines w:val="0"/>
-              <w:pageBreakBefore w:val="0"/>
               <w:widowControl w:val="0"/>
               <w:pBdr>
                 <w:top w:space="0" w:sz="0" w:val="nil"/>
@@ -998,10 +985,16 @@
               <w:rPr>
                 <w:rtl w:val="0"/>
               </w:rPr>
-              <w:t xml:space="preserve">Parallax, cambio de estilo, estructuración algo más avanzada </w:t>
-            </w:r>
-          </w:p>
-        </w:tc>
+              <w:t xml:space="preserve">25/12/2023</w:t>
+            </w:r>
+          </w:p>
+        </w:tc>
+      </w:tr>
+      <w:tr>
+        <w:trPr>
+          <w:cantSplit w:val="0"/>
+          <w:tblHeader w:val="0"/>
+        </w:trPr>
         <w:tc>
           <w:tcPr>
             <w:shd w:fill="auto" w:val="clear"/>
@@ -1017,7 +1010,6 @@
             <w:pPr>
               <w:keepNext w:val="0"/>
               <w:keepLines w:val="0"/>
-              <w:pageBreakBefore w:val="0"/>
               <w:widowControl w:val="0"/>
               <w:pBdr>
                 <w:top w:space="0" w:sz="0" w:val="nil"/>
@@ -1036,16 +1028,10 @@
               <w:rPr>
                 <w:rtl w:val="0"/>
               </w:rPr>
-              <w:t xml:space="preserve">25/12/2023</w:t>
-            </w:r>
-          </w:p>
-        </w:tc>
-      </w:tr>
-      <w:tr>
-        <w:trPr>
-          <w:cantSplit w:val="0"/>
-          <w:tblHeader w:val="0"/>
-        </w:trPr>
+              <w:t xml:space="preserve">1.2</w:t>
+            </w:r>
+          </w:p>
+        </w:tc>
         <w:tc>
           <w:tcPr>
             <w:shd w:fill="auto" w:val="clear"/>
@@ -1061,7 +1047,6 @@
             <w:pPr>
               <w:keepNext w:val="0"/>
               <w:keepLines w:val="0"/>
-              <w:pageBreakBefore w:val="0"/>
               <w:widowControl w:val="0"/>
               <w:pBdr>
                 <w:top w:space="0" w:sz="0" w:val="nil"/>
@@ -1080,7 +1065,7 @@
               <w:rPr>
                 <w:rtl w:val="0"/>
               </w:rPr>
-              <w:t xml:space="preserve">1.3</w:t>
+              <w:t xml:space="preserve">Dario</w:t>
             </w:r>
           </w:p>
         </w:tc>
@@ -1099,7 +1084,6 @@
             <w:pPr>
               <w:keepNext w:val="0"/>
               <w:keepLines w:val="0"/>
-              <w:pageBreakBefore w:val="0"/>
               <w:widowControl w:val="0"/>
               <w:pBdr>
                 <w:top w:space="0" w:sz="0" w:val="nil"/>
@@ -1118,7 +1102,7 @@
               <w:rPr>
                 <w:rtl w:val="0"/>
               </w:rPr>
-              <w:t xml:space="preserve">Dario</w:t>
+              <w:t xml:space="preserve">Navegación página dulce y salado. Arreglos CSS</w:t>
             </w:r>
           </w:p>
         </w:tc>
@@ -1137,7 +1121,6 @@
             <w:pPr>
               <w:keepNext w:val="0"/>
               <w:keepLines w:val="0"/>
-              <w:pageBreakBefore w:val="0"/>
               <w:widowControl w:val="0"/>
               <w:pBdr>
                 <w:top w:space="0" w:sz="0" w:val="nil"/>
@@ -1156,10 +1139,16 @@
               <w:rPr>
                 <w:rtl w:val="0"/>
               </w:rPr>
-              <w:t xml:space="preserve">Navegación página dulce y salado. Arreglos CSS</w:t>
-            </w:r>
-          </w:p>
-        </w:tc>
+              <w:t xml:space="preserve">18/01/2024</w:t>
+            </w:r>
+          </w:p>
+        </w:tc>
+      </w:tr>
+      <w:tr>
+        <w:trPr>
+          <w:cantSplit w:val="0"/>
+          <w:tblHeader w:val="0"/>
+        </w:trPr>
         <w:tc>
           <w:tcPr>
             <w:shd w:fill="auto" w:val="clear"/>
@@ -1175,7 +1164,6 @@
             <w:pPr>
               <w:keepNext w:val="0"/>
               <w:keepLines w:val="0"/>
-              <w:pageBreakBefore w:val="0"/>
               <w:widowControl w:val="0"/>
               <w:pBdr>
                 <w:top w:space="0" w:sz="0" w:val="nil"/>
@@ -1194,16 +1182,10 @@
               <w:rPr>
                 <w:rtl w:val="0"/>
               </w:rPr>
-              <w:t xml:space="preserve">18/01/2024</w:t>
-            </w:r>
-          </w:p>
-        </w:tc>
-      </w:tr>
-      <w:tr>
-        <w:trPr>
-          <w:cantSplit w:val="0"/>
-          <w:tblHeader w:val="0"/>
-        </w:trPr>
+              <w:t xml:space="preserve">1.3</w:t>
+            </w:r>
+          </w:p>
+        </w:tc>
         <w:tc>
           <w:tcPr>
             <w:shd w:fill="auto" w:val="clear"/>
@@ -1219,7 +1201,6 @@
             <w:pPr>
               <w:keepNext w:val="0"/>
               <w:keepLines w:val="0"/>
-              <w:pageBreakBefore w:val="0"/>
               <w:widowControl w:val="0"/>
               <w:pBdr>
                 <w:top w:space="0" w:sz="0" w:val="nil"/>
@@ -1238,7 +1219,7 @@
               <w:rPr>
                 <w:rtl w:val="0"/>
               </w:rPr>
-              <w:t xml:space="preserve">1.4</w:t>
+              <w:t xml:space="preserve">Darío</w:t>
             </w:r>
           </w:p>
         </w:tc>
@@ -1257,7 +1238,6 @@
             <w:pPr>
               <w:keepNext w:val="0"/>
               <w:keepLines w:val="0"/>
-              <w:pageBreakBefore w:val="0"/>
               <w:widowControl w:val="0"/>
               <w:pBdr>
                 <w:top w:space="0" w:sz="0" w:val="nil"/>
@@ -1276,10 +1256,41 @@
               <w:rPr>
                 <w:rtl w:val="0"/>
               </w:rPr>
-              <w:t xml:space="preserve">Dario</w:t>
-            </w:r>
-          </w:p>
-        </w:tc>
+              <w:t xml:space="preserve">Actualizado el header</w:t>
+            </w:r>
+          </w:p>
+        </w:tc>
+        <w:tc>
+          <w:tcPr>
+            <w:shd w:fill="auto" w:val="clear"/>
+            <w:tcMar>
+              <w:top w:w="100.0" w:type="dxa"/>
+              <w:left w:w="100.0" w:type="dxa"/>
+              <w:bottom w:w="100.0" w:type="dxa"/>
+              <w:right w:w="100.0" w:type="dxa"/>
+            </w:tcMar>
+            <w:vAlign w:val="top"/>
+          </w:tcPr>
+          <w:p>
+            <w:pPr>
+              <w:widowControl w:val="0"/>
+              <w:spacing w:after="0" w:line="240" w:lineRule="auto"/>
+              <w:rPr/>
+            </w:pPr>
+            <w:r>
+              <w:rPr>
+                <w:rtl w:val="0"/>
+              </w:rPr>
+              <w:t xml:space="preserve">19/01/2024</w:t>
+            </w:r>
+          </w:p>
+        </w:tc>
+      </w:tr>
+      <w:tr>
+        <w:trPr>
+          <w:cantSplit w:val="0"/>
+          <w:tblHeader w:val="0"/>
+        </w:trPr>
         <w:tc>
           <w:tcPr>
             <w:shd w:fill="auto" w:val="clear"/>
@@ -1295,7 +1306,6 @@
             <w:pPr>
               <w:keepNext w:val="0"/>
               <w:keepLines w:val="0"/>
-              <w:pageBreakBefore w:val="0"/>
               <w:widowControl w:val="0"/>
               <w:pBdr>
                 <w:top w:space="0" w:sz="0" w:val="nil"/>
@@ -1314,41 +1324,10 @@
               <w:rPr>
                 <w:rtl w:val="0"/>
               </w:rPr>
-              <w:t xml:space="preserve">Header</w:t>
-            </w:r>
-          </w:p>
-        </w:tc>
-        <w:tc>
-          <w:tcPr>
-            <w:shd w:fill="auto" w:val="clear"/>
-            <w:tcMar>
-              <w:top w:w="100.0" w:type="dxa"/>
-              <w:left w:w="100.0" w:type="dxa"/>
-              <w:bottom w:w="100.0" w:type="dxa"/>
-              <w:right w:w="100.0" w:type="dxa"/>
-            </w:tcMar>
-            <w:vAlign w:val="top"/>
-          </w:tcPr>
-          <w:p>
-            <w:pPr>
-              <w:widowControl w:val="0"/>
-              <w:spacing w:after="0" w:line="240" w:lineRule="auto"/>
-              <w:rPr/>
-            </w:pPr>
-            <w:r>
-              <w:rPr>
-                <w:rtl w:val="0"/>
-              </w:rPr>
-              <w:t xml:space="preserve">19/01/2024</w:t>
-            </w:r>
-          </w:p>
-        </w:tc>
-      </w:tr>
-      <w:tr>
-        <w:trPr>
-          <w:cantSplit w:val="0"/>
-          <w:tblHeader w:val="0"/>
-        </w:trPr>
+              <w:t xml:space="preserve">1.4</w:t>
+            </w:r>
+          </w:p>
+        </w:tc>
         <w:tc>
           <w:tcPr>
             <w:shd w:fill="auto" w:val="clear"/>
@@ -1364,7 +1343,6 @@
             <w:pPr>
               <w:keepNext w:val="0"/>
               <w:keepLines w:val="0"/>
-              <w:pageBreakBefore w:val="0"/>
               <w:widowControl w:val="0"/>
               <w:pBdr>
                 <w:top w:space="0" w:sz="0" w:val="nil"/>
@@ -1383,7 +1361,7 @@
               <w:rPr>
                 <w:rtl w:val="0"/>
               </w:rPr>
-              <w:t xml:space="preserve">1.5</w:t>
+              <w:t xml:space="preserve">Dario</w:t>
             </w:r>
           </w:p>
         </w:tc>
@@ -1402,7 +1380,6 @@
             <w:pPr>
               <w:keepNext w:val="0"/>
               <w:keepLines w:val="0"/>
-              <w:pageBreakBefore w:val="0"/>
               <w:widowControl w:val="0"/>
               <w:pBdr>
                 <w:top w:space="0" w:sz="0" w:val="nil"/>
@@ -1421,7 +1398,7 @@
               <w:rPr>
                 <w:rtl w:val="0"/>
               </w:rPr>
-              <w:t xml:space="preserve">Dario</w:t>
+              <w:t xml:space="preserve">Actualizada la estructura de la página de salado</w:t>
             </w:r>
           </w:p>
         </w:tc>
@@ -1440,7 +1417,6 @@
             <w:pPr>
               <w:keepNext w:val="0"/>
               <w:keepLines w:val="0"/>
-              <w:pageBreakBefore w:val="0"/>
               <w:widowControl w:val="0"/>
               <w:pBdr>
                 <w:top w:space="0" w:sz="0" w:val="nil"/>
@@ -1459,10 +1435,16 @@
               <w:rPr>
                 <w:rtl w:val="0"/>
               </w:rPr>
-              <w:t xml:space="preserve">Subida fotos portada salado y animaciones portadas</w:t>
-            </w:r>
-          </w:p>
-        </w:tc>
+              <w:t xml:space="preserve">26/01/2024</w:t>
+            </w:r>
+          </w:p>
+        </w:tc>
+      </w:tr>
+      <w:tr>
+        <w:trPr>
+          <w:cantSplit w:val="0"/>
+          <w:tblHeader w:val="0"/>
+        </w:trPr>
         <w:tc>
           <w:tcPr>
             <w:shd w:fill="auto" w:val="clear"/>
@@ -1478,7 +1460,6 @@
             <w:pPr>
               <w:keepNext w:val="0"/>
               <w:keepLines w:val="0"/>
-              <w:pageBreakBefore w:val="0"/>
               <w:widowControl w:val="0"/>
               <w:pBdr>
                 <w:top w:space="0" w:sz="0" w:val="nil"/>
@@ -1497,16 +1478,10 @@
               <w:rPr>
                 <w:rtl w:val="0"/>
               </w:rPr>
-              <w:t xml:space="preserve">01/02/2024</w:t>
-            </w:r>
-          </w:p>
-        </w:tc>
-      </w:tr>
-      <w:tr>
-        <w:trPr>
-          <w:cantSplit w:val="0"/>
-          <w:tblHeader w:val="0"/>
-        </w:trPr>
+              <w:t xml:space="preserve">1.5 </w:t>
+            </w:r>
+          </w:p>
+        </w:tc>
         <w:tc>
           <w:tcPr>
             <w:shd w:fill="auto" w:val="clear"/>
@@ -1522,7 +1497,6 @@
             <w:pPr>
               <w:keepNext w:val="0"/>
               <w:keepLines w:val="0"/>
-              <w:pageBreakBefore w:val="0"/>
               <w:widowControl w:val="0"/>
               <w:pBdr>
                 <w:top w:space="0" w:sz="0" w:val="nil"/>
@@ -1541,7 +1515,7 @@
               <w:rPr>
                 <w:rtl w:val="0"/>
               </w:rPr>
-              <w:t xml:space="preserve">1.6 </w:t>
+              <w:t xml:space="preserve">Dario</w:t>
             </w:r>
           </w:p>
         </w:tc>
@@ -1560,7 +1534,6 @@
             <w:pPr>
               <w:keepNext w:val="0"/>
               <w:keepLines w:val="0"/>
-              <w:pageBreakBefore w:val="0"/>
               <w:widowControl w:val="0"/>
               <w:pBdr>
                 <w:top w:space="0" w:sz="0" w:val="nil"/>
@@ -1579,7 +1552,7 @@
               <w:rPr>
                 <w:rtl w:val="0"/>
               </w:rPr>
-              <w:t xml:space="preserve">Dario</w:t>
+              <w:t xml:space="preserve">Agregadas animaciones y cambiada la estructura de salado de nuevo.</w:t>
             </w:r>
           </w:p>
         </w:tc>
@@ -1598,7 +1571,6 @@
             <w:pPr>
               <w:keepNext w:val="0"/>
               <w:keepLines w:val="0"/>
-              <w:pageBreakBefore w:val="0"/>
               <w:widowControl w:val="0"/>
               <w:pBdr>
                 <w:top w:space="0" w:sz="0" w:val="nil"/>
@@ -1617,10 +1589,16 @@
               <w:rPr>
                 <w:rtl w:val="0"/>
               </w:rPr>
-              <w:t xml:space="preserve">Implementación fotos portada, Arreglos CSS</w:t>
-            </w:r>
-          </w:p>
-        </w:tc>
+              <w:t xml:space="preserve">01/02/2024</w:t>
+            </w:r>
+          </w:p>
+        </w:tc>
+      </w:tr>
+      <w:tr>
+        <w:trPr>
+          <w:cantSplit w:val="0"/>
+          <w:tblHeader w:val="0"/>
+        </w:trPr>
         <w:tc>
           <w:tcPr>
             <w:shd w:fill="auto" w:val="clear"/>
@@ -1636,7 +1614,6 @@
             <w:pPr>
               <w:keepNext w:val="0"/>
               <w:keepLines w:val="0"/>
-              <w:pageBreakBefore w:val="0"/>
               <w:widowControl w:val="0"/>
               <w:pBdr>
                 <w:top w:space="0" w:sz="0" w:val="nil"/>
@@ -1655,16 +1632,10 @@
               <w:rPr>
                 <w:rtl w:val="0"/>
               </w:rPr>
-              <w:t xml:space="preserve">02/02/2024</w:t>
-            </w:r>
-          </w:p>
-        </w:tc>
-      </w:tr>
-      <w:tr>
-        <w:trPr>
-          <w:cantSplit w:val="0"/>
-          <w:tblHeader w:val="0"/>
-        </w:trPr>
+              <w:t xml:space="preserve">1.6</w:t>
+            </w:r>
+          </w:p>
+        </w:tc>
         <w:tc>
           <w:tcPr>
             <w:shd w:fill="auto" w:val="clear"/>
@@ -1680,7 +1651,6 @@
             <w:pPr>
               <w:keepNext w:val="0"/>
               <w:keepLines w:val="0"/>
-              <w:pageBreakBefore w:val="0"/>
               <w:widowControl w:val="0"/>
               <w:pBdr>
                 <w:top w:space="0" w:sz="0" w:val="nil"/>
@@ -1699,7 +1669,7 @@
               <w:rPr>
                 <w:rtl w:val="0"/>
               </w:rPr>
-              <w:t xml:space="preserve">1.7</w:t>
+              <w:t xml:space="preserve">Darío</w:t>
             </w:r>
           </w:p>
         </w:tc>
@@ -1718,7 +1688,6 @@
             <w:pPr>
               <w:keepNext w:val="0"/>
               <w:keepLines w:val="0"/>
-              <w:pageBreakBefore w:val="0"/>
               <w:widowControl w:val="0"/>
               <w:pBdr>
                 <w:top w:space="0" w:sz="0" w:val="nil"/>
@@ -1737,7 +1706,7 @@
               <w:rPr>
                 <w:rtl w:val="0"/>
               </w:rPr>
-              <w:t xml:space="preserve">Javi</w:t>
+              <w:t xml:space="preserve">Añadidas las fotos y creación de la galería en HTML y CSS</w:t>
             </w:r>
           </w:p>
         </w:tc>
@@ -1756,7 +1725,6 @@
             <w:pPr>
               <w:keepNext w:val="0"/>
               <w:keepLines w:val="0"/>
-              <w:pageBreakBefore w:val="0"/>
               <w:widowControl w:val="0"/>
               <w:pBdr>
                 <w:top w:space="0" w:sz="0" w:val="nil"/>
@@ -1775,10 +1743,16 @@
               <w:rPr>
                 <w:rtl w:val="0"/>
               </w:rPr>
-              <w:t xml:space="preserve">Subida fotos portada postres</w:t>
-            </w:r>
-          </w:p>
-        </w:tc>
+              <w:t xml:space="preserve">02/03/2024</w:t>
+            </w:r>
+          </w:p>
+        </w:tc>
+      </w:tr>
+      <w:tr>
+        <w:trPr>
+          <w:cantSplit w:val="0"/>
+          <w:tblHeader w:val="0"/>
+        </w:trPr>
         <w:tc>
           <w:tcPr>
             <w:shd w:fill="auto" w:val="clear"/>
@@ -1794,7 +1768,6 @@
             <w:pPr>
               <w:keepNext w:val="0"/>
               <w:keepLines w:val="0"/>
-              <w:pageBreakBefore w:val="0"/>
               <w:widowControl w:val="0"/>
               <w:pBdr>
                 <w:top w:space="0" w:sz="0" w:val="nil"/>
@@ -1813,16 +1786,10 @@
               <w:rPr>
                 <w:rtl w:val="0"/>
               </w:rPr>
-              <w:t xml:space="preserve">01/03/2024</w:t>
-            </w:r>
-          </w:p>
-        </w:tc>
-      </w:tr>
-      <w:tr>
-        <w:trPr>
-          <w:cantSplit w:val="0"/>
-          <w:tblHeader w:val="0"/>
-        </w:trPr>
+              <w:t xml:space="preserve">1.7</w:t>
+            </w:r>
+          </w:p>
+        </w:tc>
         <w:tc>
           <w:tcPr>
             <w:shd w:fill="auto" w:val="clear"/>
@@ -1838,7 +1805,6 @@
             <w:pPr>
               <w:keepNext w:val="0"/>
               <w:keepLines w:val="0"/>
-              <w:pageBreakBefore w:val="0"/>
               <w:widowControl w:val="0"/>
               <w:pBdr>
                 <w:top w:space="0" w:sz="0" w:val="nil"/>
@@ -1857,7 +1823,7 @@
               <w:rPr>
                 <w:rtl w:val="0"/>
               </w:rPr>
-              <w:t xml:space="preserve">1.8</w:t>
+              <w:t xml:space="preserve">Javi</w:t>
             </w:r>
           </w:p>
         </w:tc>
@@ -1876,7 +1842,6 @@
             <w:pPr>
               <w:keepNext w:val="0"/>
               <w:keepLines w:val="0"/>
-              <w:pageBreakBefore w:val="0"/>
               <w:widowControl w:val="0"/>
               <w:pBdr>
                 <w:top w:space="0" w:sz="0" w:val="nil"/>
@@ -1895,7 +1860,7 @@
               <w:rPr>
                 <w:rtl w:val="0"/>
               </w:rPr>
-              <w:t xml:space="preserve">Javi</w:t>
+              <w:t xml:space="preserve">Subida de fotos y todo el texto de las recetas y prueba de sliders</w:t>
             </w:r>
           </w:p>
         </w:tc>
@@ -1914,7 +1879,6 @@
             <w:pPr>
               <w:keepNext w:val="0"/>
               <w:keepLines w:val="0"/>
-              <w:pageBreakBefore w:val="0"/>
               <w:widowControl w:val="0"/>
               <w:pBdr>
                 <w:top w:space="0" w:sz="0" w:val="nil"/>
@@ -1933,10 +1897,16 @@
               <w:rPr>
                 <w:rtl w:val="0"/>
               </w:rPr>
-              <w:t xml:space="preserve">Subida de fotos y todo el texto de las recetas y prueba de sliders</w:t>
-            </w:r>
-          </w:p>
-        </w:tc>
+              <w:t xml:space="preserve">28/03/2024</w:t>
+            </w:r>
+          </w:p>
+        </w:tc>
+      </w:tr>
+      <w:tr>
+        <w:trPr>
+          <w:cantSplit w:val="0"/>
+          <w:tblHeader w:val="0"/>
+        </w:trPr>
         <w:tc>
           <w:tcPr>
             <w:shd w:fill="auto" w:val="clear"/>
@@ -1952,7 +1922,6 @@
             <w:pPr>
               <w:keepNext w:val="0"/>
               <w:keepLines w:val="0"/>
-              <w:pageBreakBefore w:val="0"/>
               <w:widowControl w:val="0"/>
               <w:pBdr>
                 <w:top w:space="0" w:sz="0" w:val="nil"/>
@@ -1971,16 +1940,10 @@
               <w:rPr>
                 <w:rtl w:val="0"/>
               </w:rPr>
-              <w:t xml:space="preserve">28/03/2024</w:t>
-            </w:r>
-          </w:p>
-        </w:tc>
-      </w:tr>
-      <w:tr>
-        <w:trPr>
-          <w:cantSplit w:val="0"/>
-          <w:tblHeader w:val="0"/>
-        </w:trPr>
+              <w:t xml:space="preserve">2.0</w:t>
+            </w:r>
+          </w:p>
+        </w:tc>
         <w:tc>
           <w:tcPr>
             <w:shd w:fill="auto" w:val="clear"/>
@@ -1996,7 +1959,6 @@
             <w:pPr>
               <w:keepNext w:val="0"/>
               <w:keepLines w:val="0"/>
-              <w:pageBreakBefore w:val="0"/>
               <w:widowControl w:val="0"/>
               <w:pBdr>
                 <w:top w:space="0" w:sz="0" w:val="nil"/>
@@ -2015,7 +1977,7 @@
               <w:rPr>
                 <w:rtl w:val="0"/>
               </w:rPr>
-              <w:t xml:space="preserve">2.0</w:t>
+              <w:t xml:space="preserve">Javi</w:t>
             </w:r>
           </w:p>
         </w:tc>
@@ -2034,7 +1996,6 @@
             <w:pPr>
               <w:keepNext w:val="0"/>
               <w:keepLines w:val="0"/>
-              <w:pageBreakBefore w:val="0"/>
               <w:widowControl w:val="0"/>
               <w:pBdr>
                 <w:top w:space="0" w:sz="0" w:val="nil"/>
@@ -2053,7 +2014,7 @@
               <w:rPr>
                 <w:rtl w:val="0"/>
               </w:rPr>
-              <w:t xml:space="preserve">Javi</w:t>
+              <w:t xml:space="preserve">Realización de las recetas con slides</w:t>
             </w:r>
           </w:p>
         </w:tc>
@@ -2072,7 +2033,6 @@
             <w:pPr>
               <w:keepNext w:val="0"/>
               <w:keepLines w:val="0"/>
-              <w:pageBreakBefore w:val="0"/>
               <w:widowControl w:val="0"/>
               <w:pBdr>
                 <w:top w:space="0" w:sz="0" w:val="nil"/>
@@ -2091,10 +2051,16 @@
               <w:rPr>
                 <w:rtl w:val="0"/>
               </w:rPr>
-              <w:t xml:space="preserve">Realización de las recetas con slides</w:t>
-            </w:r>
-          </w:p>
-        </w:tc>
+              <w:t xml:space="preserve">05/04/2024</w:t>
+            </w:r>
+          </w:p>
+        </w:tc>
+      </w:tr>
+      <w:tr>
+        <w:trPr>
+          <w:cantSplit w:val="0"/>
+          <w:tblHeader w:val="0"/>
+        </w:trPr>
         <w:tc>
           <w:tcPr>
             <w:shd w:fill="auto" w:val="clear"/>
@@ -2110,7 +2076,6 @@
             <w:pPr>
               <w:keepNext w:val="0"/>
               <w:keepLines w:val="0"/>
-              <w:pageBreakBefore w:val="0"/>
               <w:widowControl w:val="0"/>
               <w:pBdr>
                 <w:top w:space="0" w:sz="0" w:val="nil"/>
@@ -2129,16 +2094,34 @@
               <w:rPr>
                 <w:rtl w:val="0"/>
               </w:rPr>
-              <w:t xml:space="preserve">05/04/2024</w:t>
-            </w:r>
-          </w:p>
-        </w:tc>
-      </w:tr>
-      <w:tr>
-        <w:trPr>
-          <w:cantSplit w:val="0"/>
-          <w:tblHeader w:val="0"/>
-        </w:trPr>
+              <w:t xml:space="preserve">2.1</w:t>
+            </w:r>
+          </w:p>
+        </w:tc>
+        <w:tc>
+          <w:tcPr>
+            <w:shd w:fill="auto" w:val="clear"/>
+            <w:tcMar>
+              <w:top w:w="100.0" w:type="dxa"/>
+              <w:left w:w="100.0" w:type="dxa"/>
+              <w:bottom w:w="100.0" w:type="dxa"/>
+              <w:right w:w="100.0" w:type="dxa"/>
+            </w:tcMar>
+            <w:vAlign w:val="top"/>
+          </w:tcPr>
+          <w:p>
+            <w:pPr>
+              <w:widowControl w:val="0"/>
+              <w:rPr/>
+            </w:pPr>
+            <w:r>
+              <w:rPr>
+                <w:rtl w:val="0"/>
+              </w:rPr>
+              <w:t xml:space="preserve">Darío</w:t>
+            </w:r>
+          </w:p>
+        </w:tc>
         <w:tc>
           <w:tcPr>
             <w:shd w:fill="auto" w:val="clear"/>
@@ -2154,7 +2137,6 @@
             <w:pPr>
               <w:keepNext w:val="0"/>
               <w:keepLines w:val="0"/>
-              <w:pageBreakBefore w:val="0"/>
               <w:widowControl w:val="0"/>
               <w:pBdr>
                 <w:top w:space="0" w:sz="0" w:val="nil"/>
@@ -2173,7 +2155,7 @@
               <w:rPr>
                 <w:rtl w:val="0"/>
               </w:rPr>
-              <w:t xml:space="preserve">2.1</w:t>
+              <w:t xml:space="preserve">Vinculada las página de salado con las recetas</w:t>
             </w:r>
           </w:p>
         </w:tc>
@@ -2192,7 +2174,6 @@
             <w:pPr>
               <w:keepNext w:val="0"/>
               <w:keepLines w:val="0"/>
-              <w:pageBreakBefore w:val="0"/>
               <w:widowControl w:val="0"/>
               <w:pBdr>
                 <w:top w:space="0" w:sz="0" w:val="nil"/>
@@ -2211,10 +2192,16 @@
               <w:rPr>
                 <w:rtl w:val="0"/>
               </w:rPr>
-              <w:t xml:space="preserve">Dario</w:t>
-            </w:r>
-          </w:p>
-        </w:tc>
+              <w:t xml:space="preserve">06/04/2024</w:t>
+            </w:r>
+          </w:p>
+        </w:tc>
+      </w:tr>
+      <w:tr>
+        <w:trPr>
+          <w:cantSplit w:val="0"/>
+          <w:tblHeader w:val="0"/>
+        </w:trPr>
         <w:tc>
           <w:tcPr>
             <w:shd w:fill="auto" w:val="clear"/>
@@ -2230,7 +2217,6 @@
             <w:pPr>
               <w:keepNext w:val="0"/>
               <w:keepLines w:val="0"/>
-              <w:pageBreakBefore w:val="0"/>
               <w:widowControl w:val="0"/>
               <w:pBdr>
                 <w:top w:space="0" w:sz="0" w:val="nil"/>
@@ -2249,7 +2235,31 @@
               <w:rPr>
                 <w:rtl w:val="0"/>
               </w:rPr>
-              <w:t xml:space="preserve">Vinculación de páginas con las recetas, barra de navegación a los elementos.</w:t>
+              <w:t xml:space="preserve">2.2</w:t>
+            </w:r>
+          </w:p>
+        </w:tc>
+        <w:tc>
+          <w:tcPr>
+            <w:shd w:fill="auto" w:val="clear"/>
+            <w:tcMar>
+              <w:top w:w="100.0" w:type="dxa"/>
+              <w:left w:w="100.0" w:type="dxa"/>
+              <w:bottom w:w="100.0" w:type="dxa"/>
+              <w:right w:w="100.0" w:type="dxa"/>
+            </w:tcMar>
+            <w:vAlign w:val="top"/>
+          </w:tcPr>
+          <w:p>
+            <w:pPr>
+              <w:widowControl w:val="0"/>
+              <w:rPr/>
+            </w:pPr>
+            <w:r>
+              <w:rPr>
+                <w:rtl w:val="0"/>
+              </w:rPr>
+              <w:t xml:space="preserve">Darío</w:t>
             </w:r>
           </w:p>
         </w:tc>
@@ -2268,7 +2278,6 @@
             <w:pPr>
               <w:keepNext w:val="0"/>
               <w:keepLines w:val="0"/>
-              <w:pageBreakBefore w:val="0"/>
               <w:widowControl w:val="0"/>
               <w:pBdr>
                 <w:top w:space="0" w:sz="0" w:val="nil"/>
@@ -2287,16 +2296,10 @@
               <w:rPr>
                 <w:rtl w:val="0"/>
               </w:rPr>
-              <w:t xml:space="preserve">06/04/2024</w:t>
-            </w:r>
-          </w:p>
-        </w:tc>
-      </w:tr>
-      <w:tr>
-        <w:trPr>
-          <w:cantSplit w:val="0"/>
-          <w:tblHeader w:val="0"/>
-        </w:trPr>
+              <w:t xml:space="preserve">Agregado el header a todas las recetas</w:t>
+            </w:r>
+          </w:p>
+        </w:tc>
         <w:tc>
           <w:tcPr>
             <w:shd w:fill="auto" w:val="clear"/>
@@ -2312,7 +2315,6 @@
             <w:pPr>
               <w:keepNext w:val="0"/>
               <w:keepLines w:val="0"/>
-              <w:pageBreakBefore w:val="0"/>
               <w:widowControl w:val="0"/>
               <w:pBdr>
                 <w:top w:space="0" w:sz="0" w:val="nil"/>
@@ -2331,10 +2333,16 @@
               <w:rPr>
                 <w:rtl w:val="0"/>
               </w:rPr>
-              <w:t xml:space="preserve">2.2</w:t>
-            </w:r>
-          </w:p>
-        </w:tc>
+              <w:t xml:space="preserve">06/04/2024</w:t>
+            </w:r>
+          </w:p>
+        </w:tc>
+      </w:tr>
+      <w:tr>
+        <w:trPr>
+          <w:cantSplit w:val="0"/>
+          <w:tblHeader w:val="0"/>
+        </w:trPr>
         <w:tc>
           <w:tcPr>
             <w:shd w:fill="auto" w:val="clear"/>
@@ -2350,7 +2358,6 @@
             <w:pPr>
               <w:keepNext w:val="0"/>
               <w:keepLines w:val="0"/>
-              <w:pageBreakBefore w:val="0"/>
               <w:widowControl w:val="0"/>
               <w:pBdr>
                 <w:top w:space="0" w:sz="0" w:val="nil"/>
@@ -2369,7 +2376,31 @@
               <w:rPr>
                 <w:rtl w:val="0"/>
               </w:rPr>
-              <w:t xml:space="preserve">Javi </w:t>
+              <w:t xml:space="preserve">2.3</w:t>
+            </w:r>
+          </w:p>
+        </w:tc>
+        <w:tc>
+          <w:tcPr>
+            <w:shd w:fill="auto" w:val="clear"/>
+            <w:tcMar>
+              <w:top w:w="100.0" w:type="dxa"/>
+              <w:left w:w="100.0" w:type="dxa"/>
+              <w:bottom w:w="100.0" w:type="dxa"/>
+              <w:right w:w="100.0" w:type="dxa"/>
+            </w:tcMar>
+            <w:vAlign w:val="top"/>
+          </w:tcPr>
+          <w:p>
+            <w:pPr>
+              <w:widowControl w:val="0"/>
+              <w:rPr/>
+            </w:pPr>
+            <w:r>
+              <w:rPr>
+                <w:rtl w:val="0"/>
+              </w:rPr>
+              <w:t xml:space="preserve">Darío</w:t>
             </w:r>
           </w:p>
         </w:tc>
@@ -2388,7 +2419,6 @@
             <w:pPr>
               <w:keepNext w:val="0"/>
               <w:keepLines w:val="0"/>
-              <w:pageBreakBefore w:val="0"/>
               <w:widowControl w:val="0"/>
               <w:pBdr>
                 <w:top w:space="0" w:sz="0" w:val="nil"/>
@@ -2407,7 +2437,7 @@
               <w:rPr>
                 <w:rtl w:val="0"/>
               </w:rPr>
-              <w:t xml:space="preserve">Solucion problema del header y creación de formulario de contacto </w:t>
+              <w:t xml:space="preserve">Añadida la página de dulces y vinculada con sus recetas</w:t>
             </w:r>
           </w:p>
         </w:tc>
@@ -2426,7 +2456,6 @@
             <w:pPr>
               <w:keepNext w:val="0"/>
               <w:keepLines w:val="0"/>
-              <w:pageBreakBefore w:val="0"/>
               <w:widowControl w:val="0"/>
               <w:pBdr>
                 <w:top w:space="0" w:sz="0" w:val="nil"/>
@@ -2470,7 +2499,6 @@
             <w:pPr>
               <w:keepNext w:val="0"/>
               <w:keepLines w:val="0"/>
-              <w:pageBreakBefore w:val="0"/>
               <w:widowControl w:val="0"/>
               <w:pBdr>
                 <w:top w:space="0" w:sz="0" w:val="nil"/>
@@ -2489,7 +2517,31 @@
               <w:rPr>
                 <w:rtl w:val="0"/>
               </w:rPr>
-              <w:t xml:space="preserve">2.3</w:t>
+              <w:t xml:space="preserve">2.4</w:t>
+            </w:r>
+          </w:p>
+        </w:tc>
+        <w:tc>
+          <w:tcPr>
+            <w:shd w:fill="auto" w:val="clear"/>
+            <w:tcMar>
+              <w:top w:w="100.0" w:type="dxa"/>
+              <w:left w:w="100.0" w:type="dxa"/>
+              <w:bottom w:w="100.0" w:type="dxa"/>
+              <w:right w:w="100.0" w:type="dxa"/>
+            </w:tcMar>
+            <w:vAlign w:val="top"/>
+          </w:tcPr>
+          <w:p>
+            <w:pPr>
+              <w:widowControl w:val="0"/>
+              <w:rPr/>
+            </w:pPr>
+            <w:r>
+              <w:rPr>
+                <w:rtl w:val="0"/>
+              </w:rPr>
+              <w:t xml:space="preserve">Darío</w:t>
             </w:r>
           </w:p>
         </w:tc>
@@ -2508,7 +2560,6 @@
             <w:pPr>
               <w:keepNext w:val="0"/>
               <w:keepLines w:val="0"/>
-              <w:pageBreakBefore w:val="0"/>
               <w:widowControl w:val="0"/>
               <w:pBdr>
                 <w:top w:space="0" w:sz="0" w:val="nil"/>
@@ -2527,10 +2578,40 @@
               <w:rPr>
                 <w:rtl w:val="0"/>
               </w:rPr>
-              <w:t xml:space="preserve">Javi </w:t>
-            </w:r>
-          </w:p>
-        </w:tc>
+              <w:t xml:space="preserve">Cambiado la página principal de parallax a video de fondo minimalista y vinculados el resto de documentos faltantes</w:t>
+            </w:r>
+          </w:p>
+        </w:tc>
+        <w:tc>
+          <w:tcPr>
+            <w:shd w:fill="auto" w:val="clear"/>
+            <w:tcMar>
+              <w:top w:w="100.0" w:type="dxa"/>
+              <w:left w:w="100.0" w:type="dxa"/>
+              <w:bottom w:w="100.0" w:type="dxa"/>
+              <w:right w:w="100.0" w:type="dxa"/>
+            </w:tcMar>
+            <w:vAlign w:val="top"/>
+          </w:tcPr>
+          <w:p>
+            <w:pPr>
+              <w:widowControl w:val="0"/>
+              <w:rPr/>
+            </w:pPr>
+            <w:r>
+              <w:rPr>
+                <w:rtl w:val="0"/>
+              </w:rPr>
+              <w:t xml:space="preserve">06/04/2024</w:t>
+            </w:r>
+          </w:p>
+        </w:tc>
+      </w:tr>
+      <w:tr>
+        <w:trPr>
+          <w:cantSplit w:val="0"/>
+          <w:tblHeader w:val="0"/>
+        </w:trPr>
         <w:tc>
           <w:tcPr>
             <w:shd w:fill="auto" w:val="clear"/>
@@ -2546,7 +2627,6 @@
             <w:pPr>
               <w:keepNext w:val="0"/>
               <w:keepLines w:val="0"/>
-              <w:pageBreakBefore w:val="0"/>
               <w:widowControl w:val="0"/>
               <w:pBdr>
                 <w:top w:space="0" w:sz="0" w:val="nil"/>
@@ -2565,7 +2645,31 @@
               <w:rPr>
                 <w:rtl w:val="0"/>
               </w:rPr>
-              <w:t xml:space="preserve">Cambio de estilos el las recetas para correspondencia con la página principal</w:t>
+              <w:t xml:space="preserve">2.5</w:t>
+            </w:r>
+          </w:p>
+        </w:tc>
+        <w:tc>
+          <w:tcPr>
+            <w:shd w:fill="auto" w:val="clear"/>
+            <w:tcMar>
+              <w:top w:w="100.0" w:type="dxa"/>
+              <w:left w:w="100.0" w:type="dxa"/>
+              <w:bottom w:w="100.0" w:type="dxa"/>
+              <w:right w:w="100.0" w:type="dxa"/>
+            </w:tcMar>
+            <w:vAlign w:val="top"/>
+          </w:tcPr>
+          <w:p>
+            <w:pPr>
+              <w:widowControl w:val="0"/>
+              <w:rPr/>
+            </w:pPr>
+            <w:r>
+              <w:rPr>
+                <w:rtl w:val="0"/>
+              </w:rPr>
+              <w:t xml:space="preserve">Javi</w:t>
             </w:r>
           </w:p>
         </w:tc>
@@ -2584,7 +2688,6 @@
             <w:pPr>
               <w:keepNext w:val="0"/>
               <w:keepLines w:val="0"/>
-              <w:pageBreakBefore w:val="0"/>
               <w:widowControl w:val="0"/>
               <w:pBdr>
                 <w:top w:space="0" w:sz="0" w:val="nil"/>
@@ -2603,7 +2706,671 @@
               <w:rPr>
                 <w:rtl w:val="0"/>
               </w:rPr>
+              <w:t xml:space="preserve">Mejorar imagenes y solucionar el header en los sliders y agregado el formulario</w:t>
+            </w:r>
+          </w:p>
+        </w:tc>
+        <w:tc>
+          <w:tcPr>
+            <w:shd w:fill="auto" w:val="clear"/>
+            <w:tcMar>
+              <w:top w:w="100.0" w:type="dxa"/>
+              <w:left w:w="100.0" w:type="dxa"/>
+              <w:bottom w:w="100.0" w:type="dxa"/>
+              <w:right w:w="100.0" w:type="dxa"/>
+            </w:tcMar>
+            <w:vAlign w:val="top"/>
+          </w:tcPr>
+          <w:p>
+            <w:pPr>
+              <w:widowControl w:val="0"/>
+              <w:rPr/>
+            </w:pPr>
+            <w:r>
+              <w:rPr>
+                <w:rtl w:val="0"/>
+              </w:rPr>
+              <w:t xml:space="preserve">06/04/2024</w:t>
+            </w:r>
+          </w:p>
+        </w:tc>
+      </w:tr>
+      <w:tr>
+        <w:trPr>
+          <w:cantSplit w:val="0"/>
+          <w:tblHeader w:val="0"/>
+        </w:trPr>
+        <w:tc>
+          <w:tcPr>
+            <w:shd w:fill="auto" w:val="clear"/>
+            <w:tcMar>
+              <w:top w:w="100.0" w:type="dxa"/>
+              <w:left w:w="100.0" w:type="dxa"/>
+              <w:bottom w:w="100.0" w:type="dxa"/>
+              <w:right w:w="100.0" w:type="dxa"/>
+            </w:tcMar>
+            <w:vAlign w:val="top"/>
+          </w:tcPr>
+          <w:p>
+            <w:pPr>
+              <w:keepNext w:val="0"/>
+              <w:keepLines w:val="0"/>
+              <w:widowControl w:val="0"/>
+              <w:pBdr>
+                <w:top w:space="0" w:sz="0" w:val="nil"/>
+                <w:left w:space="0" w:sz="0" w:val="nil"/>
+                <w:bottom w:space="0" w:sz="0" w:val="nil"/>
+                <w:right w:space="0" w:sz="0" w:val="nil"/>
+                <w:between w:space="0" w:sz="0" w:val="nil"/>
+              </w:pBdr>
+              <w:shd w:fill="auto" w:val="clear"/>
+              <w:spacing w:after="0" w:before="0" w:line="240" w:lineRule="auto"/>
+              <w:ind w:left="0" w:right="0" w:firstLine="0"/>
+              <w:jc w:val="left"/>
+              <w:rPr/>
+            </w:pPr>
+            <w:r>
+              <w:rPr>
+                <w:rtl w:val="0"/>
+              </w:rPr>
+              <w:t xml:space="preserve">2.6</w:t>
+            </w:r>
+          </w:p>
+        </w:tc>
+        <w:tc>
+          <w:tcPr>
+            <w:shd w:fill="auto" w:val="clear"/>
+            <w:tcMar>
+              <w:top w:w="100.0" w:type="dxa"/>
+              <w:left w:w="100.0" w:type="dxa"/>
+              <w:bottom w:w="100.0" w:type="dxa"/>
+              <w:right w:w="100.0" w:type="dxa"/>
+            </w:tcMar>
+            <w:vAlign w:val="top"/>
+          </w:tcPr>
+          <w:p>
+            <w:pPr>
+              <w:widowControl w:val="0"/>
+              <w:rPr/>
+            </w:pPr>
+            <w:r>
+              <w:rPr>
+                <w:rtl w:val="0"/>
+              </w:rPr>
+              <w:t xml:space="preserve">Darío</w:t>
+            </w:r>
+          </w:p>
+        </w:tc>
+        <w:tc>
+          <w:tcPr>
+            <w:shd w:fill="auto" w:val="clear"/>
+            <w:tcMar>
+              <w:top w:w="100.0" w:type="dxa"/>
+              <w:left w:w="100.0" w:type="dxa"/>
+              <w:bottom w:w="100.0" w:type="dxa"/>
+              <w:right w:w="100.0" w:type="dxa"/>
+            </w:tcMar>
+            <w:vAlign w:val="top"/>
+          </w:tcPr>
+          <w:p>
+            <w:pPr>
+              <w:keepNext w:val="0"/>
+              <w:keepLines w:val="0"/>
+              <w:widowControl w:val="0"/>
+              <w:pBdr>
+                <w:top w:space="0" w:sz="0" w:val="nil"/>
+                <w:left w:space="0" w:sz="0" w:val="nil"/>
+                <w:bottom w:space="0" w:sz="0" w:val="nil"/>
+                <w:right w:space="0" w:sz="0" w:val="nil"/>
+                <w:between w:space="0" w:sz="0" w:val="nil"/>
+              </w:pBdr>
+              <w:shd w:fill="auto" w:val="clear"/>
+              <w:spacing w:after="0" w:before="0" w:line="240" w:lineRule="auto"/>
+              <w:ind w:left="0" w:right="0" w:firstLine="0"/>
+              <w:jc w:val="left"/>
+              <w:rPr/>
+            </w:pPr>
+            <w:r>
+              <w:rPr>
+                <w:rtl w:val="0"/>
+              </w:rPr>
+              <w:t xml:space="preserve">Vinculada la página de contactos con la página principal</w:t>
+            </w:r>
+          </w:p>
+        </w:tc>
+        <w:tc>
+          <w:tcPr>
+            <w:shd w:fill="auto" w:val="clear"/>
+            <w:tcMar>
+              <w:top w:w="100.0" w:type="dxa"/>
+              <w:left w:w="100.0" w:type="dxa"/>
+              <w:bottom w:w="100.0" w:type="dxa"/>
+              <w:right w:w="100.0" w:type="dxa"/>
+            </w:tcMar>
+            <w:vAlign w:val="top"/>
+          </w:tcPr>
+          <w:p>
+            <w:pPr>
+              <w:widowControl w:val="0"/>
+              <w:rPr/>
+            </w:pPr>
+            <w:r>
+              <w:rPr>
+                <w:rtl w:val="0"/>
+              </w:rPr>
+              <w:t xml:space="preserve">06/04/2024</w:t>
+            </w:r>
+          </w:p>
+        </w:tc>
+      </w:tr>
+      <w:tr>
+        <w:trPr>
+          <w:cantSplit w:val="0"/>
+          <w:tblHeader w:val="0"/>
+        </w:trPr>
+        <w:tc>
+          <w:tcPr>
+            <w:shd w:fill="auto" w:val="clear"/>
+            <w:tcMar>
+              <w:top w:w="100.0" w:type="dxa"/>
+              <w:left w:w="100.0" w:type="dxa"/>
+              <w:bottom w:w="100.0" w:type="dxa"/>
+              <w:right w:w="100.0" w:type="dxa"/>
+            </w:tcMar>
+            <w:vAlign w:val="top"/>
+          </w:tcPr>
+          <w:p>
+            <w:pPr>
+              <w:keepNext w:val="0"/>
+              <w:keepLines w:val="0"/>
+              <w:widowControl w:val="0"/>
+              <w:pBdr>
+                <w:top w:space="0" w:sz="0" w:val="nil"/>
+                <w:left w:space="0" w:sz="0" w:val="nil"/>
+                <w:bottom w:space="0" w:sz="0" w:val="nil"/>
+                <w:right w:space="0" w:sz="0" w:val="nil"/>
+                <w:between w:space="0" w:sz="0" w:val="nil"/>
+              </w:pBdr>
+              <w:shd w:fill="auto" w:val="clear"/>
+              <w:spacing w:after="0" w:before="0" w:line="240" w:lineRule="auto"/>
+              <w:ind w:left="0" w:right="0" w:firstLine="0"/>
+              <w:jc w:val="left"/>
+              <w:rPr/>
+            </w:pPr>
+            <w:r>
+              <w:rPr>
+                <w:rtl w:val="0"/>
+              </w:rPr>
+              <w:t xml:space="preserve">2.7</w:t>
+            </w:r>
+          </w:p>
+        </w:tc>
+        <w:tc>
+          <w:tcPr>
+            <w:shd w:fill="auto" w:val="clear"/>
+            <w:tcMar>
+              <w:top w:w="100.0" w:type="dxa"/>
+              <w:left w:w="100.0" w:type="dxa"/>
+              <w:bottom w:w="100.0" w:type="dxa"/>
+              <w:right w:w="100.0" w:type="dxa"/>
+            </w:tcMar>
+            <w:vAlign w:val="top"/>
+          </w:tcPr>
+          <w:p>
+            <w:pPr>
+              <w:widowControl w:val="0"/>
+              <w:rPr/>
+            </w:pPr>
+            <w:r>
+              <w:rPr>
+                <w:rtl w:val="0"/>
+              </w:rPr>
+              <w:t xml:space="preserve">Javier</w:t>
+            </w:r>
+          </w:p>
+        </w:tc>
+        <w:tc>
+          <w:tcPr>
+            <w:shd w:fill="auto" w:val="clear"/>
+            <w:tcMar>
+              <w:top w:w="100.0" w:type="dxa"/>
+              <w:left w:w="100.0" w:type="dxa"/>
+              <w:bottom w:w="100.0" w:type="dxa"/>
+              <w:right w:w="100.0" w:type="dxa"/>
+            </w:tcMar>
+            <w:vAlign w:val="top"/>
+          </w:tcPr>
+          <w:p>
+            <w:pPr>
+              <w:keepNext w:val="0"/>
+              <w:keepLines w:val="0"/>
+              <w:widowControl w:val="0"/>
+              <w:pBdr>
+                <w:top w:space="0" w:sz="0" w:val="nil"/>
+                <w:left w:space="0" w:sz="0" w:val="nil"/>
+                <w:bottom w:space="0" w:sz="0" w:val="nil"/>
+                <w:right w:space="0" w:sz="0" w:val="nil"/>
+                <w:between w:space="0" w:sz="0" w:val="nil"/>
+              </w:pBdr>
+              <w:shd w:fill="auto" w:val="clear"/>
+              <w:spacing w:after="0" w:before="0" w:line="240" w:lineRule="auto"/>
+              <w:ind w:left="0" w:right="0" w:firstLine="0"/>
+              <w:jc w:val="left"/>
+              <w:rPr/>
+            </w:pPr>
+            <w:r>
+              <w:rPr>
+                <w:rtl w:val="0"/>
+              </w:rPr>
+              <w:t xml:space="preserve">Configurar estilos letras recetas</w:t>
+            </w:r>
+          </w:p>
+        </w:tc>
+        <w:tc>
+          <w:tcPr>
+            <w:shd w:fill="auto" w:val="clear"/>
+            <w:tcMar>
+              <w:top w:w="100.0" w:type="dxa"/>
+              <w:left w:w="100.0" w:type="dxa"/>
+              <w:bottom w:w="100.0" w:type="dxa"/>
+              <w:right w:w="100.0" w:type="dxa"/>
+            </w:tcMar>
+            <w:vAlign w:val="top"/>
+          </w:tcPr>
+          <w:p>
+            <w:pPr>
+              <w:widowControl w:val="0"/>
+              <w:rPr/>
+            </w:pPr>
+            <w:r>
+              <w:rPr>
+                <w:rtl w:val="0"/>
+              </w:rPr>
               <w:t xml:space="preserve">07/04/2024</w:t>
+            </w:r>
+          </w:p>
+        </w:tc>
+      </w:tr>
+      <w:tr>
+        <w:trPr>
+          <w:cantSplit w:val="0"/>
+          <w:tblHeader w:val="0"/>
+        </w:trPr>
+        <w:tc>
+          <w:tcPr>
+            <w:shd w:fill="auto" w:val="clear"/>
+            <w:tcMar>
+              <w:top w:w="100.0" w:type="dxa"/>
+              <w:left w:w="100.0" w:type="dxa"/>
+              <w:bottom w:w="100.0" w:type="dxa"/>
+              <w:right w:w="100.0" w:type="dxa"/>
+            </w:tcMar>
+            <w:vAlign w:val="top"/>
+          </w:tcPr>
+          <w:p>
+            <w:pPr>
+              <w:keepNext w:val="0"/>
+              <w:keepLines w:val="0"/>
+              <w:widowControl w:val="0"/>
+              <w:pBdr>
+                <w:top w:space="0" w:sz="0" w:val="nil"/>
+                <w:left w:space="0" w:sz="0" w:val="nil"/>
+                <w:bottom w:space="0" w:sz="0" w:val="nil"/>
+                <w:right w:space="0" w:sz="0" w:val="nil"/>
+                <w:between w:space="0" w:sz="0" w:val="nil"/>
+              </w:pBdr>
+              <w:shd w:fill="auto" w:val="clear"/>
+              <w:spacing w:after="0" w:before="0" w:line="240" w:lineRule="auto"/>
+              <w:ind w:left="0" w:right="0" w:firstLine="0"/>
+              <w:jc w:val="left"/>
+              <w:rPr/>
+            </w:pPr>
+            <w:r>
+              <w:rPr>
+                <w:rtl w:val="0"/>
+              </w:rPr>
+              <w:t xml:space="preserve">2.8</w:t>
+            </w:r>
+          </w:p>
+        </w:tc>
+        <w:tc>
+          <w:tcPr>
+            <w:shd w:fill="auto" w:val="clear"/>
+            <w:tcMar>
+              <w:top w:w="100.0" w:type="dxa"/>
+              <w:left w:w="100.0" w:type="dxa"/>
+              <w:bottom w:w="100.0" w:type="dxa"/>
+              <w:right w:w="100.0" w:type="dxa"/>
+            </w:tcMar>
+            <w:vAlign w:val="top"/>
+          </w:tcPr>
+          <w:p>
+            <w:pPr>
+              <w:widowControl w:val="0"/>
+              <w:rPr/>
+            </w:pPr>
+            <w:r>
+              <w:rPr>
+                <w:rtl w:val="0"/>
+              </w:rPr>
+              <w:t xml:space="preserve">Darío</w:t>
+            </w:r>
+          </w:p>
+        </w:tc>
+        <w:tc>
+          <w:tcPr>
+            <w:shd w:fill="auto" w:val="clear"/>
+            <w:tcMar>
+              <w:top w:w="100.0" w:type="dxa"/>
+              <w:left w:w="100.0" w:type="dxa"/>
+              <w:bottom w:w="100.0" w:type="dxa"/>
+              <w:right w:w="100.0" w:type="dxa"/>
+            </w:tcMar>
+            <w:vAlign w:val="top"/>
+          </w:tcPr>
+          <w:p>
+            <w:pPr>
+              <w:keepNext w:val="0"/>
+              <w:keepLines w:val="0"/>
+              <w:widowControl w:val="0"/>
+              <w:pBdr>
+                <w:top w:space="0" w:sz="0" w:val="nil"/>
+                <w:left w:space="0" w:sz="0" w:val="nil"/>
+                <w:bottom w:space="0" w:sz="0" w:val="nil"/>
+                <w:right w:space="0" w:sz="0" w:val="nil"/>
+                <w:between w:space="0" w:sz="0" w:val="nil"/>
+              </w:pBdr>
+              <w:shd w:fill="auto" w:val="clear"/>
+              <w:spacing w:after="0" w:before="0" w:line="240" w:lineRule="auto"/>
+              <w:ind w:left="0" w:right="0" w:firstLine="0"/>
+              <w:jc w:val="left"/>
+              <w:rPr/>
+            </w:pPr>
+            <w:r>
+              <w:rPr>
+                <w:rtl w:val="0"/>
+              </w:rPr>
+              <w:t xml:space="preserve">Cambiadas las fuentes de todos los css y arreglados todos los márgenes</w:t>
+            </w:r>
+          </w:p>
+        </w:tc>
+        <w:tc>
+          <w:tcPr>
+            <w:shd w:fill="auto" w:val="clear"/>
+            <w:tcMar>
+              <w:top w:w="100.0" w:type="dxa"/>
+              <w:left w:w="100.0" w:type="dxa"/>
+              <w:bottom w:w="100.0" w:type="dxa"/>
+              <w:right w:w="100.0" w:type="dxa"/>
+            </w:tcMar>
+            <w:vAlign w:val="top"/>
+          </w:tcPr>
+          <w:p>
+            <w:pPr>
+              <w:widowControl w:val="0"/>
+              <w:rPr/>
+            </w:pPr>
+            <w:r>
+              <w:rPr>
+                <w:rtl w:val="0"/>
+              </w:rPr>
+              <w:t xml:space="preserve">08/04/2024</w:t>
+            </w:r>
+          </w:p>
+        </w:tc>
+      </w:tr>
+      <w:tr>
+        <w:trPr>
+          <w:cantSplit w:val="0"/>
+          <w:tblHeader w:val="0"/>
+        </w:trPr>
+        <w:tc>
+          <w:tcPr>
+            <w:shd w:fill="auto" w:val="clear"/>
+            <w:tcMar>
+              <w:top w:w="100.0" w:type="dxa"/>
+              <w:left w:w="100.0" w:type="dxa"/>
+              <w:bottom w:w="100.0" w:type="dxa"/>
+              <w:right w:w="100.0" w:type="dxa"/>
+            </w:tcMar>
+            <w:vAlign w:val="top"/>
+          </w:tcPr>
+          <w:p>
+            <w:pPr>
+              <w:keepNext w:val="0"/>
+              <w:keepLines w:val="0"/>
+              <w:widowControl w:val="0"/>
+              <w:pBdr>
+                <w:top w:space="0" w:sz="0" w:val="nil"/>
+                <w:left w:space="0" w:sz="0" w:val="nil"/>
+                <w:bottom w:space="0" w:sz="0" w:val="nil"/>
+                <w:right w:space="0" w:sz="0" w:val="nil"/>
+                <w:between w:space="0" w:sz="0" w:val="nil"/>
+              </w:pBdr>
+              <w:shd w:fill="auto" w:val="clear"/>
+              <w:spacing w:after="0" w:before="0" w:line="240" w:lineRule="auto"/>
+              <w:ind w:left="0" w:right="0" w:firstLine="0"/>
+              <w:jc w:val="left"/>
+              <w:rPr/>
+            </w:pPr>
+            <w:r>
+              <w:rPr>
+                <w:rtl w:val="0"/>
+              </w:rPr>
+              <w:t xml:space="preserve">2.9</w:t>
+            </w:r>
+          </w:p>
+        </w:tc>
+        <w:tc>
+          <w:tcPr>
+            <w:shd w:fill="auto" w:val="clear"/>
+            <w:tcMar>
+              <w:top w:w="100.0" w:type="dxa"/>
+              <w:left w:w="100.0" w:type="dxa"/>
+              <w:bottom w:w="100.0" w:type="dxa"/>
+              <w:right w:w="100.0" w:type="dxa"/>
+            </w:tcMar>
+            <w:vAlign w:val="top"/>
+          </w:tcPr>
+          <w:p>
+            <w:pPr>
+              <w:widowControl w:val="0"/>
+              <w:rPr/>
+            </w:pPr>
+            <w:r>
+              <w:rPr>
+                <w:rtl w:val="0"/>
+              </w:rPr>
+              <w:t xml:space="preserve">Darío</w:t>
+            </w:r>
+          </w:p>
+        </w:tc>
+        <w:tc>
+          <w:tcPr>
+            <w:shd w:fill="auto" w:val="clear"/>
+            <w:tcMar>
+              <w:top w:w="100.0" w:type="dxa"/>
+              <w:left w:w="100.0" w:type="dxa"/>
+              <w:bottom w:w="100.0" w:type="dxa"/>
+              <w:right w:w="100.0" w:type="dxa"/>
+            </w:tcMar>
+            <w:vAlign w:val="top"/>
+          </w:tcPr>
+          <w:p>
+            <w:pPr>
+              <w:keepNext w:val="0"/>
+              <w:keepLines w:val="0"/>
+              <w:widowControl w:val="0"/>
+              <w:pBdr>
+                <w:top w:space="0" w:sz="0" w:val="nil"/>
+                <w:left w:space="0" w:sz="0" w:val="nil"/>
+                <w:bottom w:space="0" w:sz="0" w:val="nil"/>
+                <w:right w:space="0" w:sz="0" w:val="nil"/>
+                <w:between w:space="0" w:sz="0" w:val="nil"/>
+              </w:pBdr>
+              <w:shd w:fill="auto" w:val="clear"/>
+              <w:spacing w:after="0" w:before="0" w:line="240" w:lineRule="auto"/>
+              <w:ind w:left="0" w:right="0" w:firstLine="0"/>
+              <w:jc w:val="left"/>
+              <w:rPr/>
+            </w:pPr>
+            <w:r>
+              <w:rPr>
+                <w:rtl w:val="0"/>
+              </w:rPr>
+              <w:t xml:space="preserve">Solucionado un error con la tortilla de la galería y arreglados los márgenes de la web de contacto</w:t>
+            </w:r>
+          </w:p>
+        </w:tc>
+        <w:tc>
+          <w:tcPr>
+            <w:shd w:fill="auto" w:val="clear"/>
+            <w:tcMar>
+              <w:top w:w="100.0" w:type="dxa"/>
+              <w:left w:w="100.0" w:type="dxa"/>
+              <w:bottom w:w="100.0" w:type="dxa"/>
+              <w:right w:w="100.0" w:type="dxa"/>
+            </w:tcMar>
+            <w:vAlign w:val="top"/>
+          </w:tcPr>
+          <w:p>
+            <w:pPr>
+              <w:widowControl w:val="0"/>
+              <w:rPr/>
+            </w:pPr>
+            <w:r>
+              <w:rPr>
+                <w:rtl w:val="0"/>
+              </w:rPr>
+              <w:t xml:space="preserve">08/04/2024</w:t>
+            </w:r>
+          </w:p>
+        </w:tc>
+      </w:tr>
+      <w:tr>
+        <w:trPr>
+          <w:cantSplit w:val="0"/>
+          <w:tblHeader w:val="0"/>
+        </w:trPr>
+        <w:tc>
+          <w:tcPr>
+            <w:shd w:fill="auto" w:val="clear"/>
+            <w:tcMar>
+              <w:top w:w="100.0" w:type="dxa"/>
+              <w:left w:w="100.0" w:type="dxa"/>
+              <w:bottom w:w="100.0" w:type="dxa"/>
+              <w:right w:w="100.0" w:type="dxa"/>
+            </w:tcMar>
+            <w:vAlign w:val="top"/>
+          </w:tcPr>
+          <w:p>
+            <w:pPr>
+              <w:keepNext w:val="0"/>
+              <w:keepLines w:val="0"/>
+              <w:widowControl w:val="0"/>
+              <w:pBdr>
+                <w:top w:space="0" w:sz="0" w:val="nil"/>
+                <w:left w:space="0" w:sz="0" w:val="nil"/>
+                <w:bottom w:space="0" w:sz="0" w:val="nil"/>
+                <w:right w:space="0" w:sz="0" w:val="nil"/>
+                <w:between w:space="0" w:sz="0" w:val="nil"/>
+              </w:pBdr>
+              <w:shd w:fill="auto" w:val="clear"/>
+              <w:spacing w:after="0" w:before="0" w:line="240" w:lineRule="auto"/>
+              <w:ind w:left="0" w:right="0" w:firstLine="0"/>
+              <w:jc w:val="left"/>
+              <w:rPr/>
+            </w:pPr>
+            <w:r>
+              <w:rPr>
+                <w:rtl w:val="0"/>
+              </w:rPr>
+              <w:t xml:space="preserve">2.10</w:t>
+            </w:r>
+          </w:p>
+        </w:tc>
+        <w:tc>
+          <w:tcPr>
+            <w:shd w:fill="auto" w:val="clear"/>
+            <w:tcMar>
+              <w:top w:w="100.0" w:type="dxa"/>
+              <w:left w:w="100.0" w:type="dxa"/>
+              <w:bottom w:w="100.0" w:type="dxa"/>
+              <w:right w:w="100.0" w:type="dxa"/>
+            </w:tcMar>
+            <w:vAlign w:val="top"/>
+          </w:tcPr>
+          <w:p>
+            <w:pPr>
+              <w:widowControl w:val="0"/>
+              <w:rPr/>
+            </w:pPr>
+            <w:r>
+              <w:rPr>
+                <w:rtl w:val="0"/>
+              </w:rPr>
+              <w:t xml:space="preserve">Darío</w:t>
+            </w:r>
+          </w:p>
+        </w:tc>
+        <w:tc>
+          <w:tcPr>
+            <w:shd w:fill="auto" w:val="clear"/>
+            <w:tcMar>
+              <w:top w:w="100.0" w:type="dxa"/>
+              <w:left w:w="100.0" w:type="dxa"/>
+              <w:bottom w:w="100.0" w:type="dxa"/>
+              <w:right w:w="100.0" w:type="dxa"/>
+            </w:tcMar>
+            <w:vAlign w:val="top"/>
+          </w:tcPr>
+          <w:p>
+            <w:pPr>
+              <w:keepNext w:val="0"/>
+              <w:keepLines w:val="0"/>
+              <w:widowControl w:val="0"/>
+              <w:pBdr>
+                <w:top w:space="0" w:sz="0" w:val="nil"/>
+                <w:left w:space="0" w:sz="0" w:val="nil"/>
+                <w:bottom w:space="0" w:sz="0" w:val="nil"/>
+                <w:right w:space="0" w:sz="0" w:val="nil"/>
+                <w:between w:space="0" w:sz="0" w:val="nil"/>
+              </w:pBdr>
+              <w:shd w:fill="auto" w:val="clear"/>
+              <w:spacing w:after="0" w:before="0" w:line="240" w:lineRule="auto"/>
+              <w:ind w:left="0" w:right="0" w:firstLine="0"/>
+              <w:jc w:val="left"/>
+              <w:rPr/>
+            </w:pPr>
+            <w:r>
+              <w:rPr>
+                <w:rtl w:val="0"/>
+              </w:rPr>
+              <w:t xml:space="preserve">Agregado el footer a las páginas principales</w:t>
+            </w:r>
+          </w:p>
+        </w:tc>
+        <w:tc>
+          <w:tcPr>
+            <w:shd w:fill="auto" w:val="clear"/>
+            <w:tcMar>
+              <w:top w:w="100.0" w:type="dxa"/>
+              <w:left w:w="100.0" w:type="dxa"/>
+              <w:bottom w:w="100.0" w:type="dxa"/>
+              <w:right w:w="100.0" w:type="dxa"/>
+            </w:tcMar>
+            <w:vAlign w:val="top"/>
+          </w:tcPr>
+          <w:p>
+            <w:pPr>
+              <w:widowControl w:val="0"/>
+              <w:rPr/>
+            </w:pPr>
+            <w:r>
+              <w:rPr>
+                <w:rtl w:val="0"/>
+              </w:rPr>
+              <w:t xml:space="preserve">08/04/2024</w:t>
             </w:r>
           </w:p>
         </w:tc>
@@ -2817,7 +3584,7 @@
           <w:numId w:val="1"/>
         </w:numPr>
         <w:spacing w:line="360" w:lineRule="auto"/>
-        <w:ind w:left="426"/>
+        <w:ind w:left="426" w:hanging="360"/>
         <w:rPr>
           <w:b w:val="1"/>
           <w:color w:val="00b0f0"/>
@@ -2830,6 +3597,11 @@
           <w:rtl w:val="0"/>
         </w:rPr>
         <w:t xml:space="preserve">INTRODUCCIÓN</w:t>
+      </w:r>
+      <w:r>
+        <w:rPr>
+          <w:rtl w:val="0"/>
+        </w:rPr>
       </w:r>
     </w:p>
     <w:p>
@@ -3071,7 +3843,7 @@
           <w:numId w:val="1"/>
         </w:numPr>
         <w:spacing w:line="360" w:lineRule="auto"/>
-        <w:ind w:left="426"/>
+        <w:ind w:left="426" w:hanging="360"/>
         <w:rPr>
           <w:b w:val="1"/>
           <w:color w:val="00b0f0"/>
@@ -3079,13 +3851,18 @@
           <w:szCs w:val="32"/>
         </w:rPr>
       </w:pPr>
-      <w:bookmarkStart w:colFirst="0" w:colLast="0" w:name="_hofqb0d2h954" w:id="2"/>
+      <w:bookmarkStart w:colFirst="0" w:colLast="0" w:name="_heading=h.1fob9te" w:id="2"/>
       <w:bookmarkEnd w:id="2"/>
       <w:r>
         <w:rPr>
           <w:rtl w:val="0"/>
         </w:rPr>
         <w:t xml:space="preserve">FASE DE PLANIFICACIÓN</w:t>
+      </w:r>
+      <w:r>
+        <w:rPr>
+          <w:rtl w:val="0"/>
+        </w:rPr>
       </w:r>
     </w:p>
     <w:p>
@@ -3684,16 +4461,16 @@
           <wp:inline distB="114300" distT="114300" distL="114300" distR="114300">
             <wp:extent cx="5399730" cy="939800"/>
             <wp:effectExtent b="0" l="0" r="0" t="0"/>
-            <wp:docPr id="2" name="image2.png"/>
+            <wp:docPr id="11" name="image5.png"/>
             <a:graphic>
               <a:graphicData uri="http://schemas.openxmlformats.org/drawingml/2006/picture">
                 <pic:pic>
                   <pic:nvPicPr>
-                    <pic:cNvPr id="0" name="image2.png"/>
+                    <pic:cNvPr id="0" name="image5.png"/>
                     <pic:cNvPicPr preferRelativeResize="0"/>
                   </pic:nvPicPr>
                   <pic:blipFill>
-                    <a:blip r:embed="rId13"/>
+                    <a:blip r:embed="rId14"/>
                     <a:srcRect b="0" l="0" r="0" t="0"/>
                     <a:stretch>
                       <a:fillRect/>
@@ -3741,16 +4518,16 @@
           <wp:inline distB="114300" distT="114300" distL="114300" distR="114300">
             <wp:extent cx="2531644" cy="2522761"/>
             <wp:effectExtent b="0" l="0" r="0" t="0"/>
-            <wp:docPr id="4" name="image3.png"/>
+            <wp:docPr id="10" name="image2.png"/>
             <a:graphic>
               <a:graphicData uri="http://schemas.openxmlformats.org/drawingml/2006/picture">
                 <pic:pic>
                   <pic:nvPicPr>
-                    <pic:cNvPr id="0" name="image3.png"/>
+                    <pic:cNvPr id="0" name="image2.png"/>
                     <pic:cNvPicPr preferRelativeResize="0"/>
                   </pic:nvPicPr>
                   <pic:blipFill>
-                    <a:blip r:embed="rId14"/>
+                    <a:blip r:embed="rId15"/>
                     <a:srcRect b="0" l="0" r="0" t="0"/>
                     <a:stretch>
                       <a:fillRect/>
@@ -3798,16 +4575,16 @@
           <wp:inline distB="114300" distT="114300" distL="114300" distR="114300">
             <wp:extent cx="2544128" cy="2535355"/>
             <wp:effectExtent b="0" l="0" r="0" t="0"/>
-            <wp:docPr id="1" name="image7.png"/>
+            <wp:docPr id="13" name="image1.png"/>
             <a:graphic>
               <a:graphicData uri="http://schemas.openxmlformats.org/drawingml/2006/picture">
                 <pic:pic>
                   <pic:nvPicPr>
-                    <pic:cNvPr id="0" name="image7.png"/>
+                    <pic:cNvPr id="0" name="image1.png"/>
                     <pic:cNvPicPr preferRelativeResize="0"/>
                   </pic:nvPicPr>
                   <pic:blipFill>
-                    <a:blip r:embed="rId15"/>
+                    <a:blip r:embed="rId16"/>
                     <a:srcRect b="0" l="0" r="0" t="0"/>
                     <a:stretch>
                       <a:fillRect/>
@@ -3854,16 +4631,16 @@
           <wp:inline distB="114300" distT="114300" distL="114300" distR="114300">
             <wp:extent cx="2753678" cy="2743964"/>
             <wp:effectExtent b="0" l="0" r="0" t="0"/>
-            <wp:docPr id="8" name="image5.png"/>
+            <wp:docPr id="12" name="image7.png"/>
             <a:graphic>
               <a:graphicData uri="http://schemas.openxmlformats.org/drawingml/2006/picture">
                 <pic:pic>
                   <pic:nvPicPr>
-                    <pic:cNvPr id="0" name="image5.png"/>
+                    <pic:cNvPr id="0" name="image7.png"/>
                     <pic:cNvPicPr preferRelativeResize="0"/>
                   </pic:nvPicPr>
                   <pic:blipFill>
-                    <a:blip r:embed="rId16"/>
+                    <a:blip r:embed="rId17"/>
                     <a:srcRect b="0" l="0" r="0" t="0"/>
                     <a:stretch>
                       <a:fillRect/>
@@ -3910,7 +4687,7 @@
           <wp:inline distB="114300" distT="114300" distL="114300" distR="114300">
             <wp:extent cx="3332992" cy="3321236"/>
             <wp:effectExtent b="0" l="0" r="0" t="0"/>
-            <wp:docPr id="3" name="image4.png"/>
+            <wp:docPr id="15" name="image4.png"/>
             <a:graphic>
               <a:graphicData uri="http://schemas.openxmlformats.org/drawingml/2006/picture">
                 <pic:pic>
@@ -3919,7 +4696,7 @@
                     <pic:cNvPicPr preferRelativeResize="0"/>
                   </pic:nvPicPr>
                   <pic:blipFill>
-                    <a:blip r:embed="rId17"/>
+                    <a:blip r:embed="rId18"/>
                     <a:srcRect b="0" l="0" r="0" t="0"/>
                     <a:stretch>
                       <a:fillRect/>
@@ -3993,7 +4770,7 @@
           <w:numId w:val="1"/>
         </w:numPr>
         <w:spacing w:line="360" w:lineRule="auto"/>
-        <w:ind w:left="426"/>
+        <w:ind w:left="426" w:hanging="360"/>
         <w:rPr>
           <w:b w:val="1"/>
           <w:color w:val="00b0f0"/>
@@ -4001,13 +4778,18 @@
           <w:szCs w:val="32"/>
         </w:rPr>
       </w:pPr>
-      <w:bookmarkStart w:colFirst="0" w:colLast="0" w:name="_30j0zll" w:id="3"/>
+      <w:bookmarkStart w:colFirst="0" w:colLast="0" w:name="_heading=h.3znysh7" w:id="3"/>
       <w:bookmarkEnd w:id="3"/>
       <w:r>
         <w:rPr>
           <w:rtl w:val="0"/>
         </w:rPr>
         <w:t xml:space="preserve">FASE DE DESARROLLO</w:t>
+      </w:r>
+      <w:r>
+        <w:rPr>
+          <w:rtl w:val="0"/>
+        </w:rPr>
       </w:r>
     </w:p>
     <w:p>
@@ -4485,8 +5267,8 @@
       </w:r>
     </w:p>
     <w:sectPr>
-      <w:headerReference r:id="rId18" w:type="first"/>
-      <w:footerReference r:id="rId19" w:type="first"/>
+      <w:headerReference r:id="rId19" w:type="first"/>
+      <w:footerReference r:id="rId20" w:type="first"/>
       <w:type w:val="nextPage"/>
       <w:pgSz w:h="16838" w:w="11906" w:orient="portrait"/>
       <w:pgMar w:bottom="1701" w:top="2155" w:left="1701" w:right="1701" w:header="680" w:footer="454"/>
@@ -4501,140 +5283,6 @@
     <w:pPr>
       <w:keepNext w:val="0"/>
       <w:keepLines w:val="0"/>
-      <w:pageBreakBefore w:val="0"/>
-      <w:widowControl w:val="1"/>
-      <w:pBdr>
-        <w:top w:space="0" w:sz="0" w:val="nil"/>
-        <w:left w:space="0" w:sz="0" w:val="nil"/>
-        <w:bottom w:space="0" w:sz="0" w:val="nil"/>
-        <w:right w:space="0" w:sz="0" w:val="nil"/>
-        <w:between w:space="0" w:sz="0" w:val="nil"/>
-      </w:pBdr>
-      <w:shd w:fill="auto" w:val="clear"/>
-      <w:tabs>
-        <w:tab w:val="center" w:leader="none" w:pos="4252"/>
-        <w:tab w:val="right" w:leader="none" w:pos="8504"/>
-      </w:tabs>
-      <w:spacing w:after="0" w:before="0" w:line="240" w:lineRule="auto"/>
-      <w:ind w:left="0" w:right="0" w:firstLine="0"/>
-      <w:jc w:val="left"/>
-      <w:rPr>
-        <w:rFonts w:ascii="Calibri" w:cs="Calibri" w:eastAsia="Calibri" w:hAnsi="Calibri"/>
-        <w:b w:val="0"/>
-        <w:i w:val="0"/>
-        <w:smallCaps w:val="0"/>
-        <w:strike w:val="0"/>
-        <w:color w:val="000000"/>
-        <w:sz w:val="22"/>
-        <w:szCs w:val="22"/>
-        <w:u w:val="none"/>
-        <w:shd w:fill="auto" w:val="clear"/>
-        <w:vertAlign w:val="baseline"/>
-      </w:rPr>
-    </w:pPr>
-    <w:r>
-      <w:rPr>
-        <w:rtl w:val="0"/>
-      </w:rPr>
-    </w:r>
-  </w:p>
-</w:ftr>
-</file>
-
-<file path=word/footer2.xml><?xml version="1.0" encoding="utf-8"?>
-<w:ftr xmlns:mc="http://schemas.openxmlformats.org/markup-compatibility/2006" xmlns:o="urn:schemas-microsoft-com:office:office" xmlns:r="http://schemas.openxmlformats.org/officeDocument/2006/relationships" xmlns:m="http://schemas.openxmlformats.org/officeDocument/2006/math" xmlns:v="urn:schemas-microsoft-com:vml" xmlns:wp="http://schemas.openxmlformats.org/drawingml/2006/wordprocessingDrawing" xmlns:w10="urn:schemas-microsoft-com:office:word" xmlns:w="http://schemas.openxmlformats.org/wordprocessingml/2006/main" xmlns:wne="http://schemas.microsoft.com/office/word/2006/wordml" xmlns:sl="http://schemas.openxmlformats.org/schemaLibrary/2006/main" xmlns:a="http://schemas.openxmlformats.org/drawingml/2006/main" xmlns:pic="http://schemas.openxmlformats.org/drawingml/2006/picture" xmlns:c="http://schemas.openxmlformats.org/drawingml/2006/chart" xmlns:lc="http://schemas.openxmlformats.org/drawingml/2006/lockedCanvas" xmlns:dgm="http://schemas.openxmlformats.org/drawingml/2006/diagram" xmlns:wps="http://schemas.microsoft.com/office/word/2010/wordprocessingShape" xmlns:wpg="http://schemas.microsoft.com/office/word/2010/wordprocessingGroup" xmlns:w14="http://schemas.microsoft.com/office/word/2010/wordml" xmlns:w15="http://schemas.microsoft.com/office/word/2012/wordml">
-  <w:p>
-    <w:pPr>
-      <w:keepNext w:val="0"/>
-      <w:keepLines w:val="0"/>
-      <w:pageBreakBefore w:val="0"/>
-      <w:widowControl w:val="1"/>
-      <w:pBdr>
-        <w:top w:space="0" w:sz="0" w:val="nil"/>
-        <w:left w:space="0" w:sz="0" w:val="nil"/>
-        <w:bottom w:space="0" w:sz="0" w:val="nil"/>
-        <w:right w:space="0" w:sz="0" w:val="nil"/>
-        <w:between w:space="0" w:sz="0" w:val="nil"/>
-      </w:pBdr>
-      <w:shd w:fill="auto" w:val="clear"/>
-      <w:tabs>
-        <w:tab w:val="center" w:leader="none" w:pos="4252"/>
-        <w:tab w:val="right" w:leader="none" w:pos="8504"/>
-      </w:tabs>
-      <w:spacing w:after="0" w:before="0" w:line="240" w:lineRule="auto"/>
-      <w:ind w:left="0" w:right="0" w:firstLine="0"/>
-      <w:jc w:val="right"/>
-      <w:rPr>
-        <w:rFonts w:ascii="Calibri" w:cs="Calibri" w:eastAsia="Calibri" w:hAnsi="Calibri"/>
-        <w:b w:val="0"/>
-        <w:i w:val="0"/>
-        <w:smallCaps w:val="0"/>
-        <w:strike w:val="0"/>
-        <w:color w:val="000000"/>
-        <w:sz w:val="22"/>
-        <w:szCs w:val="22"/>
-        <w:u w:val="none"/>
-        <w:shd w:fill="auto" w:val="clear"/>
-        <w:vertAlign w:val="baseline"/>
-      </w:rPr>
-    </w:pPr>
-    <w:r>
-      <w:rPr>
-        <w:rtl w:val="0"/>
-      </w:rPr>
-    </w:r>
-  </w:p>
-  <w:p>
-    <w:pPr>
-      <w:keepNext w:val="0"/>
-      <w:keepLines w:val="0"/>
-      <w:pageBreakBefore w:val="0"/>
-      <w:widowControl w:val="1"/>
-      <w:pBdr>
-        <w:top w:space="0" w:sz="0" w:val="nil"/>
-        <w:left w:space="0" w:sz="0" w:val="nil"/>
-        <w:bottom w:space="0" w:sz="0" w:val="nil"/>
-        <w:right w:space="0" w:sz="0" w:val="nil"/>
-        <w:between w:space="0" w:sz="0" w:val="nil"/>
-      </w:pBdr>
-      <w:shd w:fill="auto" w:val="clear"/>
-      <w:tabs>
-        <w:tab w:val="center" w:leader="none" w:pos="4252"/>
-        <w:tab w:val="right" w:leader="none" w:pos="8504"/>
-      </w:tabs>
-      <w:spacing w:after="0" w:before="0" w:line="240" w:lineRule="auto"/>
-      <w:ind w:left="0" w:right="0" w:firstLine="0"/>
-      <w:jc w:val="left"/>
-      <w:rPr>
-        <w:rFonts w:ascii="Calibri" w:cs="Calibri" w:eastAsia="Calibri" w:hAnsi="Calibri"/>
-        <w:b w:val="0"/>
-        <w:i w:val="0"/>
-        <w:smallCaps w:val="0"/>
-        <w:strike w:val="0"/>
-        <w:color w:val="000000"/>
-        <w:sz w:val="22"/>
-        <w:szCs w:val="22"/>
-        <w:u w:val="none"/>
-        <w:shd w:fill="auto" w:val="clear"/>
-        <w:vertAlign w:val="baseline"/>
-      </w:rPr>
-    </w:pPr>
-    <w:r>
-      <w:rPr>
-        <w:rtl w:val="0"/>
-      </w:rPr>
-    </w:r>
-  </w:p>
-</w:ftr>
-</file>
-
-<file path=word/footer3.xml><?xml version="1.0" encoding="utf-8"?>
-<w:ftr xmlns:mc="http://schemas.openxmlformats.org/markup-compatibility/2006" xmlns:o="urn:schemas-microsoft-com:office:office" xmlns:r="http://schemas.openxmlformats.org/officeDocument/2006/relationships" xmlns:m="http://schemas.openxmlformats.org/officeDocument/2006/math" xmlns:v="urn:schemas-microsoft-com:vml" xmlns:wp="http://schemas.openxmlformats.org/drawingml/2006/wordprocessingDrawing" xmlns:w10="urn:schemas-microsoft-com:office:word" xmlns:w="http://schemas.openxmlformats.org/wordprocessingml/2006/main" xmlns:wne="http://schemas.microsoft.com/office/word/2006/wordml" xmlns:sl="http://schemas.openxmlformats.org/schemaLibrary/2006/main" xmlns:a="http://schemas.openxmlformats.org/drawingml/2006/main" xmlns:pic="http://schemas.openxmlformats.org/drawingml/2006/picture" xmlns:c="http://schemas.openxmlformats.org/drawingml/2006/chart" xmlns:lc="http://schemas.openxmlformats.org/drawingml/2006/lockedCanvas" xmlns:dgm="http://schemas.openxmlformats.org/drawingml/2006/diagram" xmlns:wps="http://schemas.microsoft.com/office/word/2010/wordprocessingShape" xmlns:wpg="http://schemas.microsoft.com/office/word/2010/wordprocessingGroup" xmlns:w14="http://schemas.microsoft.com/office/word/2010/wordml" xmlns:w15="http://schemas.microsoft.com/office/word/2012/wordml">
-  <w:p>
-    <w:pPr>
-      <w:keepNext w:val="0"/>
-      <w:keepLines w:val="0"/>
-      <w:pageBreakBefore w:val="0"/>
       <w:widowControl w:val="0"/>
       <w:pBdr>
         <w:top w:space="0" w:sz="0" w:val="nil"/>
@@ -4712,7 +5360,6 @@
           <w:pPr>
             <w:keepNext w:val="0"/>
             <w:keepLines w:val="0"/>
-            <w:pageBreakBefore w:val="0"/>
             <w:widowControl w:val="1"/>
             <w:pBdr>
               <w:top w:space="0" w:sz="0" w:val="nil"/>
@@ -4828,7 +5475,6 @@
     <w:pPr>
       <w:keepNext w:val="0"/>
       <w:keepLines w:val="0"/>
-      <w:pageBreakBefore w:val="0"/>
       <w:widowControl w:val="1"/>
       <w:pBdr>
         <w:top w:space="0" w:sz="0" w:val="nil"/>
@@ -4869,7 +5515,136 @@
     <w:pPr>
       <w:keepNext w:val="0"/>
       <w:keepLines w:val="0"/>
-      <w:pageBreakBefore w:val="0"/>
+      <w:widowControl w:val="1"/>
+      <w:pBdr>
+        <w:top w:space="0" w:sz="0" w:val="nil"/>
+        <w:left w:space="0" w:sz="0" w:val="nil"/>
+        <w:bottom w:space="0" w:sz="0" w:val="nil"/>
+        <w:right w:space="0" w:sz="0" w:val="nil"/>
+        <w:between w:space="0" w:sz="0" w:val="nil"/>
+      </w:pBdr>
+      <w:shd w:fill="auto" w:val="clear"/>
+      <w:tabs>
+        <w:tab w:val="center" w:leader="none" w:pos="4252"/>
+        <w:tab w:val="right" w:leader="none" w:pos="8504"/>
+      </w:tabs>
+      <w:spacing w:after="0" w:before="0" w:line="240" w:lineRule="auto"/>
+      <w:ind w:left="0" w:right="0" w:firstLine="0"/>
+      <w:jc w:val="left"/>
+      <w:rPr>
+        <w:rFonts w:ascii="Calibri" w:cs="Calibri" w:eastAsia="Calibri" w:hAnsi="Calibri"/>
+        <w:b w:val="0"/>
+        <w:i w:val="0"/>
+        <w:smallCaps w:val="0"/>
+        <w:strike w:val="0"/>
+        <w:color w:val="000000"/>
+        <w:sz w:val="22"/>
+        <w:szCs w:val="22"/>
+        <w:u w:val="none"/>
+        <w:shd w:fill="auto" w:val="clear"/>
+        <w:vertAlign w:val="baseline"/>
+      </w:rPr>
+    </w:pPr>
+    <w:r>
+      <w:rPr>
+        <w:rtl w:val="0"/>
+      </w:rPr>
+    </w:r>
+  </w:p>
+</w:ftr>
+</file>
+
+<file path=word/footer2.xml><?xml version="1.0" encoding="utf-8"?>
+<w:ftr xmlns:mc="http://schemas.openxmlformats.org/markup-compatibility/2006" xmlns:o="urn:schemas-microsoft-com:office:office" xmlns:r="http://schemas.openxmlformats.org/officeDocument/2006/relationships" xmlns:m="http://schemas.openxmlformats.org/officeDocument/2006/math" xmlns:v="urn:schemas-microsoft-com:vml" xmlns:wp="http://schemas.openxmlformats.org/drawingml/2006/wordprocessingDrawing" xmlns:w10="urn:schemas-microsoft-com:office:word" xmlns:w="http://schemas.openxmlformats.org/wordprocessingml/2006/main" xmlns:wne="http://schemas.microsoft.com/office/word/2006/wordml" xmlns:sl="http://schemas.openxmlformats.org/schemaLibrary/2006/main" xmlns:a="http://schemas.openxmlformats.org/drawingml/2006/main" xmlns:pic="http://schemas.openxmlformats.org/drawingml/2006/picture" xmlns:c="http://schemas.openxmlformats.org/drawingml/2006/chart" xmlns:lc="http://schemas.openxmlformats.org/drawingml/2006/lockedCanvas" xmlns:dgm="http://schemas.openxmlformats.org/drawingml/2006/diagram" xmlns:wps="http://schemas.microsoft.com/office/word/2010/wordprocessingShape" xmlns:wpg="http://schemas.microsoft.com/office/word/2010/wordprocessingGroup" xmlns:w14="http://schemas.microsoft.com/office/word/2010/wordml" xmlns:w15="http://schemas.microsoft.com/office/word/2012/wordml">
+  <w:p>
+    <w:pPr>
+      <w:keepNext w:val="0"/>
+      <w:keepLines w:val="0"/>
+      <w:widowControl w:val="1"/>
+      <w:pBdr>
+        <w:top w:space="0" w:sz="0" w:val="nil"/>
+        <w:left w:space="0" w:sz="0" w:val="nil"/>
+        <w:bottom w:space="0" w:sz="0" w:val="nil"/>
+        <w:right w:space="0" w:sz="0" w:val="nil"/>
+        <w:between w:space="0" w:sz="0" w:val="nil"/>
+      </w:pBdr>
+      <w:shd w:fill="auto" w:val="clear"/>
+      <w:tabs>
+        <w:tab w:val="center" w:leader="none" w:pos="4252"/>
+        <w:tab w:val="right" w:leader="none" w:pos="8504"/>
+      </w:tabs>
+      <w:spacing w:after="0" w:before="0" w:line="240" w:lineRule="auto"/>
+      <w:ind w:left="0" w:right="0" w:firstLine="0"/>
+      <w:jc w:val="left"/>
+      <w:rPr>
+        <w:rFonts w:ascii="Calibri" w:cs="Calibri" w:eastAsia="Calibri" w:hAnsi="Calibri"/>
+        <w:b w:val="0"/>
+        <w:i w:val="0"/>
+        <w:smallCaps w:val="0"/>
+        <w:strike w:val="0"/>
+        <w:color w:val="000000"/>
+        <w:sz w:val="22"/>
+        <w:szCs w:val="22"/>
+        <w:u w:val="none"/>
+        <w:shd w:fill="auto" w:val="clear"/>
+        <w:vertAlign w:val="baseline"/>
+      </w:rPr>
+    </w:pPr>
+    <w:r>
+      <w:rPr>
+        <w:rtl w:val="0"/>
+      </w:rPr>
+    </w:r>
+  </w:p>
+</w:ftr>
+</file>
+
+<file path=word/footer3.xml><?xml version="1.0" encoding="utf-8"?>
+<w:ftr xmlns:mc="http://schemas.openxmlformats.org/markup-compatibility/2006" xmlns:o="urn:schemas-microsoft-com:office:office" xmlns:r="http://schemas.openxmlformats.org/officeDocument/2006/relationships" xmlns:m="http://schemas.openxmlformats.org/officeDocument/2006/math" xmlns:v="urn:schemas-microsoft-com:vml" xmlns:wp="http://schemas.openxmlformats.org/drawingml/2006/wordprocessingDrawing" xmlns:w10="urn:schemas-microsoft-com:office:word" xmlns:w="http://schemas.openxmlformats.org/wordprocessingml/2006/main" xmlns:wne="http://schemas.microsoft.com/office/word/2006/wordml" xmlns:sl="http://schemas.openxmlformats.org/schemaLibrary/2006/main" xmlns:a="http://schemas.openxmlformats.org/drawingml/2006/main" xmlns:pic="http://schemas.openxmlformats.org/drawingml/2006/picture" xmlns:c="http://schemas.openxmlformats.org/drawingml/2006/chart" xmlns:lc="http://schemas.openxmlformats.org/drawingml/2006/lockedCanvas" xmlns:dgm="http://schemas.openxmlformats.org/drawingml/2006/diagram" xmlns:wps="http://schemas.microsoft.com/office/word/2010/wordprocessingShape" xmlns:wpg="http://schemas.microsoft.com/office/word/2010/wordprocessingGroup" xmlns:w14="http://schemas.microsoft.com/office/word/2010/wordml" xmlns:w15="http://schemas.microsoft.com/office/word/2012/wordml">
+  <w:p>
+    <w:pPr>
+      <w:keepNext w:val="0"/>
+      <w:keepLines w:val="0"/>
+      <w:widowControl w:val="1"/>
+      <w:pBdr>
+        <w:top w:space="0" w:sz="0" w:val="nil"/>
+        <w:left w:space="0" w:sz="0" w:val="nil"/>
+        <w:bottom w:space="0" w:sz="0" w:val="nil"/>
+        <w:right w:space="0" w:sz="0" w:val="nil"/>
+        <w:between w:space="0" w:sz="0" w:val="nil"/>
+      </w:pBdr>
+      <w:shd w:fill="auto" w:val="clear"/>
+      <w:tabs>
+        <w:tab w:val="center" w:leader="none" w:pos="4252"/>
+        <w:tab w:val="right" w:leader="none" w:pos="8504"/>
+      </w:tabs>
+      <w:spacing w:after="0" w:before="0" w:line="240" w:lineRule="auto"/>
+      <w:ind w:left="0" w:right="0" w:firstLine="0"/>
+      <w:jc w:val="right"/>
+      <w:rPr>
+        <w:rFonts w:ascii="Calibri" w:cs="Calibri" w:eastAsia="Calibri" w:hAnsi="Calibri"/>
+        <w:b w:val="0"/>
+        <w:i w:val="0"/>
+        <w:smallCaps w:val="0"/>
+        <w:strike w:val="0"/>
+        <w:color w:val="000000"/>
+        <w:sz w:val="22"/>
+        <w:szCs w:val="22"/>
+        <w:u w:val="none"/>
+        <w:shd w:fill="auto" w:val="clear"/>
+        <w:vertAlign w:val="baseline"/>
+      </w:rPr>
+    </w:pPr>
+    <w:r>
+      <w:rPr>
+        <w:rtl w:val="0"/>
+      </w:rPr>
+    </w:r>
+  </w:p>
+  <w:p>
+    <w:pPr>
+      <w:keepNext w:val="0"/>
+      <w:keepLines w:val="0"/>
       <w:widowControl w:val="1"/>
       <w:pBdr>
         <w:top w:space="0" w:sz="0" w:val="nil"/>
@@ -4915,7 +5690,6 @@
     <w:pPr>
       <w:keepNext w:val="0"/>
       <w:keepLines w:val="0"/>
-      <w:pageBreakBefore w:val="0"/>
       <w:widowControl w:val="0"/>
       <w:pBdr>
         <w:top w:space="0" w:sz="0" w:val="nil"/>
@@ -4993,7 +5767,6 @@
           <w:pPr>
             <w:keepNext w:val="0"/>
             <w:keepLines w:val="0"/>
-            <w:pageBreakBefore w:val="0"/>
             <w:widowControl w:val="1"/>
             <w:pBdr>
               <w:top w:space="0" w:sz="0" w:val="nil"/>
@@ -5109,7 +5882,6 @@
     <w:pPr>
       <w:keepNext w:val="0"/>
       <w:keepLines w:val="0"/>
-      <w:pageBreakBefore w:val="0"/>
       <w:widowControl w:val="1"/>
       <w:pBdr>
         <w:top w:space="0" w:sz="0" w:val="nil"/>
@@ -5150,7 +5922,6 @@
     <w:pPr>
       <w:keepNext w:val="0"/>
       <w:keepLines w:val="0"/>
-      <w:pageBreakBefore w:val="0"/>
       <w:widowControl w:val="1"/>
       <w:pBdr>
         <w:top w:space="0" w:sz="0" w:val="nil"/>
@@ -5196,7 +5967,51 @@
     <w:pPr>
       <w:keepNext w:val="0"/>
       <w:keepLines w:val="0"/>
-      <w:pageBreakBefore w:val="0"/>
+      <w:widowControl w:val="1"/>
+      <w:pBdr>
+        <w:top w:space="0" w:sz="0" w:val="nil"/>
+        <w:left w:space="0" w:sz="0" w:val="nil"/>
+        <w:bottom w:space="0" w:sz="0" w:val="nil"/>
+        <w:right w:space="0" w:sz="0" w:val="nil"/>
+        <w:between w:space="0" w:sz="0" w:val="nil"/>
+      </w:pBdr>
+      <w:shd w:fill="auto" w:val="clear"/>
+      <w:tabs>
+        <w:tab w:val="center" w:leader="none" w:pos="4252"/>
+        <w:tab w:val="right" w:leader="none" w:pos="8504"/>
+      </w:tabs>
+      <w:spacing w:after="0" w:before="0" w:line="240" w:lineRule="auto"/>
+      <w:ind w:left="0" w:right="0" w:firstLine="0"/>
+      <w:jc w:val="left"/>
+      <w:rPr>
+        <w:rFonts w:ascii="Calibri" w:cs="Calibri" w:eastAsia="Calibri" w:hAnsi="Calibri"/>
+        <w:b w:val="0"/>
+        <w:i w:val="0"/>
+        <w:smallCaps w:val="0"/>
+        <w:strike w:val="0"/>
+        <w:color w:val="000000"/>
+        <w:sz w:val="22"/>
+        <w:szCs w:val="22"/>
+        <w:u w:val="none"/>
+        <w:shd w:fill="auto" w:val="clear"/>
+        <w:vertAlign w:val="baseline"/>
+      </w:rPr>
+    </w:pPr>
+    <w:r>
+      <w:rPr>
+        <w:rtl w:val="0"/>
+      </w:rPr>
+    </w:r>
+  </w:p>
+</w:hdr>
+</file>
+
+<file path=word/header2.xml><?xml version="1.0" encoding="utf-8"?>
+<w:hdr xmlns:mc="http://schemas.openxmlformats.org/markup-compatibility/2006" xmlns:o="urn:schemas-microsoft-com:office:office" xmlns:r="http://schemas.openxmlformats.org/officeDocument/2006/relationships" xmlns:m="http://schemas.openxmlformats.org/officeDocument/2006/math" xmlns:v="urn:schemas-microsoft-com:vml" xmlns:wp="http://schemas.openxmlformats.org/drawingml/2006/wordprocessingDrawing" xmlns:w10="urn:schemas-microsoft-com:office:word" xmlns:w="http://schemas.openxmlformats.org/wordprocessingml/2006/main" xmlns:wne="http://schemas.microsoft.com/office/word/2006/wordml" xmlns:sl="http://schemas.openxmlformats.org/schemaLibrary/2006/main" xmlns:a="http://schemas.openxmlformats.org/drawingml/2006/main" xmlns:pic="http://schemas.openxmlformats.org/drawingml/2006/picture" xmlns:c="http://schemas.openxmlformats.org/drawingml/2006/chart" xmlns:lc="http://schemas.openxmlformats.org/drawingml/2006/lockedCanvas" xmlns:dgm="http://schemas.openxmlformats.org/drawingml/2006/diagram" xmlns:wps="http://schemas.microsoft.com/office/word/2010/wordprocessingShape" xmlns:wpg="http://schemas.microsoft.com/office/word/2010/wordprocessingGroup" xmlns:w14="http://schemas.microsoft.com/office/word/2010/wordml" xmlns:w15="http://schemas.microsoft.com/office/word/2012/wordml">
+  <w:p>
+    <w:pPr>
+      <w:keepNext w:val="0"/>
+      <w:keepLines w:val="0"/>
       <w:widowControl w:val="0"/>
       <w:pBdr>
         <w:top w:space="0" w:sz="0" w:val="nil"/>
@@ -5263,7 +6078,6 @@
           <w:pPr>
             <w:keepNext w:val="0"/>
             <w:keepLines w:val="0"/>
-            <w:pageBreakBefore w:val="0"/>
             <w:widowControl w:val="1"/>
             <w:pBdr>
               <w:top w:space="0" w:sz="0" w:val="nil"/>
@@ -5312,12 +6126,12 @@
               <wp:inline distB="0" distT="0" distL="0" distR="0">
                 <wp:extent cx="1249352" cy="624676"/>
                 <wp:effectExtent b="0" l="0" r="0" t="0"/>
-                <wp:docPr descr="Logotipo, nombre de la empresa&#10;&#10;Descripción generada automáticamente" id="7" name="image1.jpg"/>
+                <wp:docPr descr="Logotipo, nombre de la empresa&#10;&#10;Descripción generada automáticamente" id="14" name="image6.jpg"/>
                 <a:graphic>
                   <a:graphicData uri="http://schemas.openxmlformats.org/drawingml/2006/picture">
                     <pic:pic>
                       <pic:nvPicPr>
-                        <pic:cNvPr descr="Logotipo, nombre de la empresa&#10;&#10;Descripción generada automáticamente" id="0" name="image1.jpg"/>
+                        <pic:cNvPr descr="Logotipo, nombre de la empresa&#10;&#10;Descripción generada automáticamente" id="0" name="image6.jpg"/>
                         <pic:cNvPicPr preferRelativeResize="0"/>
                       </pic:nvPicPr>
                       <pic:blipFill>
@@ -5361,7 +6175,6 @@
           <w:pPr>
             <w:keepNext w:val="0"/>
             <w:keepLines w:val="0"/>
-            <w:pageBreakBefore w:val="0"/>
             <w:widowControl w:val="1"/>
             <w:pBdr>
               <w:top w:space="0" w:sz="0" w:val="nil"/>
@@ -5414,7 +6227,6 @@
           <w:pPr>
             <w:keepNext w:val="0"/>
             <w:keepLines w:val="0"/>
-            <w:pageBreakBefore w:val="0"/>
             <w:widowControl w:val="1"/>
             <w:pBdr>
               <w:top w:space="0" w:sz="0" w:val="nil"/>
@@ -5484,7 +6296,6 @@
           <w:pPr>
             <w:keepNext w:val="0"/>
             <w:keepLines w:val="0"/>
-            <w:pageBreakBefore w:val="0"/>
             <w:widowControl w:val="1"/>
             <w:pBdr>
               <w:top w:space="0" w:sz="0" w:val="nil"/>
@@ -5562,53 +6373,6 @@
     <w:pPr>
       <w:keepNext w:val="0"/>
       <w:keepLines w:val="0"/>
-      <w:pageBreakBefore w:val="0"/>
-      <w:widowControl w:val="1"/>
-      <w:pBdr>
-        <w:top w:space="0" w:sz="0" w:val="nil"/>
-        <w:left w:space="0" w:sz="0" w:val="nil"/>
-        <w:bottom w:space="0" w:sz="0" w:val="nil"/>
-        <w:right w:space="0" w:sz="0" w:val="nil"/>
-        <w:between w:space="0" w:sz="0" w:val="nil"/>
-      </w:pBdr>
-      <w:shd w:fill="auto" w:val="clear"/>
-      <w:tabs>
-        <w:tab w:val="center" w:leader="none" w:pos="4252"/>
-        <w:tab w:val="right" w:leader="none" w:pos="8504"/>
-      </w:tabs>
-      <w:spacing w:after="0" w:before="0" w:line="240" w:lineRule="auto"/>
-      <w:ind w:left="0" w:right="0" w:firstLine="0"/>
-      <w:jc w:val="left"/>
-      <w:rPr>
-        <w:rFonts w:ascii="Calibri" w:cs="Calibri" w:eastAsia="Calibri" w:hAnsi="Calibri"/>
-        <w:b w:val="0"/>
-        <w:i w:val="0"/>
-        <w:smallCaps w:val="0"/>
-        <w:strike w:val="0"/>
-        <w:color w:val="000000"/>
-        <w:sz w:val="22"/>
-        <w:szCs w:val="22"/>
-        <w:u w:val="none"/>
-        <w:shd w:fill="auto" w:val="clear"/>
-        <w:vertAlign w:val="baseline"/>
-      </w:rPr>
-    </w:pPr>
-    <w:r>
-      <w:rPr>
-        <w:rtl w:val="0"/>
-      </w:rPr>
-    </w:r>
-  </w:p>
-</w:hdr>
-</file>
-
-<file path=word/header2.xml><?xml version="1.0" encoding="utf-8"?>
-<w:hdr xmlns:mc="http://schemas.openxmlformats.org/markup-compatibility/2006" xmlns:o="urn:schemas-microsoft-com:office:office" xmlns:r="http://schemas.openxmlformats.org/officeDocument/2006/relationships" xmlns:m="http://schemas.openxmlformats.org/officeDocument/2006/math" xmlns:v="urn:schemas-microsoft-com:vml" xmlns:wp="http://schemas.openxmlformats.org/drawingml/2006/wordprocessingDrawing" xmlns:w10="urn:schemas-microsoft-com:office:word" xmlns:w="http://schemas.openxmlformats.org/wordprocessingml/2006/main" xmlns:wne="http://schemas.microsoft.com/office/word/2006/wordml" xmlns:sl="http://schemas.openxmlformats.org/schemaLibrary/2006/main" xmlns:a="http://schemas.openxmlformats.org/drawingml/2006/main" xmlns:pic="http://schemas.openxmlformats.org/drawingml/2006/picture" xmlns:c="http://schemas.openxmlformats.org/drawingml/2006/chart" xmlns:lc="http://schemas.openxmlformats.org/drawingml/2006/lockedCanvas" xmlns:dgm="http://schemas.openxmlformats.org/drawingml/2006/diagram" xmlns:wps="http://schemas.microsoft.com/office/word/2010/wordprocessingShape" xmlns:wpg="http://schemas.microsoft.com/office/word/2010/wordprocessingGroup" xmlns:w14="http://schemas.microsoft.com/office/word/2010/wordml" xmlns:w15="http://schemas.microsoft.com/office/word/2012/wordml">
-  <w:p>
-    <w:pPr>
-      <w:keepNext w:val="0"/>
-      <w:keepLines w:val="0"/>
-      <w:pageBreakBefore w:val="0"/>
       <w:widowControl w:val="1"/>
       <w:pBdr>
         <w:top w:space="0" w:sz="0" w:val="nil"/>
@@ -5654,7 +6418,6 @@
     <w:pPr>
       <w:keepNext w:val="0"/>
       <w:keepLines w:val="0"/>
-      <w:pageBreakBefore w:val="0"/>
       <w:widowControl w:val="1"/>
       <w:pBdr>
         <w:top w:space="0" w:sz="0" w:val="nil"/>
@@ -5700,7 +6463,6 @@
     <w:pPr>
       <w:keepNext w:val="0"/>
       <w:keepLines w:val="0"/>
-      <w:pageBreakBefore w:val="0"/>
       <w:widowControl w:val="0"/>
       <w:pBdr>
         <w:top w:space="0" w:sz="0" w:val="nil"/>
@@ -5779,7 +6541,6 @@
           <w:pPr>
             <w:keepNext w:val="0"/>
             <w:keepLines w:val="0"/>
-            <w:pageBreakBefore w:val="0"/>
             <w:widowControl w:val="1"/>
             <w:pBdr>
               <w:top w:space="0" w:sz="0" w:val="nil"/>
@@ -5828,12 +6589,12 @@
               <wp:inline distB="0" distT="0" distL="0" distR="0">
                 <wp:extent cx="1249352" cy="624676"/>
                 <wp:effectExtent b="0" l="0" r="0" t="0"/>
-                <wp:docPr descr="Logotipo, nombre de la empresa&#10;&#10;Descripción generada automáticamente" id="6" name="image1.jpg"/>
+                <wp:docPr descr="Logotipo, nombre de la empresa&#10;&#10;Descripción generada automáticamente" id="16" name="image6.jpg"/>
                 <a:graphic>
                   <a:graphicData uri="http://schemas.openxmlformats.org/drawingml/2006/picture">
                     <pic:pic>
                       <pic:nvPicPr>
-                        <pic:cNvPr descr="Logotipo, nombre de la empresa&#10;&#10;Descripción generada automáticamente" id="0" name="image1.jpg"/>
+                        <pic:cNvPr descr="Logotipo, nombre de la empresa&#10;&#10;Descripción generada automáticamente" id="0" name="image6.jpg"/>
                         <pic:cNvPicPr preferRelativeResize="0"/>
                       </pic:nvPicPr>
                       <pic:blipFill>
@@ -5877,7 +6638,6 @@
           <w:pPr>
             <w:keepNext w:val="0"/>
             <w:keepLines w:val="0"/>
-            <w:pageBreakBefore w:val="0"/>
             <w:widowControl w:val="1"/>
             <w:pBdr>
               <w:top w:space="0" w:sz="0" w:val="nil"/>
@@ -5930,7 +6690,6 @@
           <w:pPr>
             <w:keepNext w:val="0"/>
             <w:keepLines w:val="0"/>
-            <w:pageBreakBefore w:val="0"/>
             <w:widowControl w:val="1"/>
             <w:pBdr>
               <w:top w:space="0" w:sz="0" w:val="nil"/>
@@ -6000,7 +6759,6 @@
           <w:pPr>
             <w:keepNext w:val="0"/>
             <w:keepLines w:val="0"/>
-            <w:pageBreakBefore w:val="0"/>
             <w:widowControl w:val="1"/>
             <w:pBdr>
               <w:top w:space="0" w:sz="0" w:val="nil"/>
@@ -6078,7 +6836,6 @@
     <w:pPr>
       <w:keepNext w:val="0"/>
       <w:keepLines w:val="0"/>
-      <w:pageBreakBefore w:val="0"/>
       <w:widowControl w:val="1"/>
       <w:pBdr>
         <w:top w:space="0" w:sz="0" w:val="nil"/>
@@ -6235,6 +6992,125 @@
       </w:pPr>
     </w:pPrDefault>
   </w:docDefaults>
+  <w:style w:type="paragraph" w:styleId="Normal" w:default="1">
+    <w:name w:val="normal"/>
+  </w:style>
+  <w:style w:type="table" w:styleId="TableNormal" w:default="1">
+    <w:name w:val="Table Normal"/>
+  </w:style>
+  <w:style w:type="paragraph" w:styleId="Heading1">
+    <w:name w:val="heading 1"/>
+    <w:basedOn w:val="Normal"/>
+    <w:next w:val="Normal"/>
+    <w:pPr>
+      <w:keepNext w:val="1"/>
+      <w:keepLines w:val="1"/>
+      <w:spacing w:after="120" w:before="240" w:lineRule="auto"/>
+    </w:pPr>
+    <w:rPr>
+      <w:b w:val="1"/>
+      <w:color w:val="00b0f0"/>
+      <w:sz w:val="32"/>
+      <w:szCs w:val="32"/>
+    </w:rPr>
+  </w:style>
+  <w:style w:type="paragraph" w:styleId="Heading2">
+    <w:name w:val="heading 2"/>
+    <w:basedOn w:val="Normal"/>
+    <w:next w:val="Normal"/>
+    <w:pPr>
+      <w:keepNext w:val="1"/>
+      <w:keepLines w:val="1"/>
+      <w:spacing w:after="0" w:before="40" w:lineRule="auto"/>
+    </w:pPr>
+    <w:rPr>
+      <w:b w:val="1"/>
+      <w:color w:val="00b0f0"/>
+      <w:sz w:val="28"/>
+      <w:szCs w:val="28"/>
+    </w:rPr>
+  </w:style>
+  <w:style w:type="paragraph" w:styleId="Heading3">
+    <w:name w:val="heading 3"/>
+    <w:basedOn w:val="Normal"/>
+    <w:next w:val="Normal"/>
+    <w:pPr>
+      <w:keepNext w:val="1"/>
+      <w:keepLines w:val="1"/>
+      <w:spacing w:after="0" w:before="40" w:lineRule="auto"/>
+    </w:pPr>
+    <w:rPr>
+      <w:b w:val="1"/>
+      <w:color w:val="00b0f0"/>
+      <w:sz w:val="24"/>
+      <w:szCs w:val="24"/>
+      <w:u w:val="single"/>
+    </w:rPr>
+  </w:style>
+  <w:style w:type="paragraph" w:styleId="Heading4">
+    <w:name w:val="heading 4"/>
+    <w:basedOn w:val="Normal"/>
+    <w:next w:val="Normal"/>
+    <w:pPr>
+      <w:keepNext w:val="1"/>
+      <w:keepLines w:val="1"/>
+      <w:pageBreakBefore w:val="0"/>
+      <w:spacing w:after="40" w:before="240" w:lineRule="auto"/>
+    </w:pPr>
+    <w:rPr>
+      <w:b w:val="1"/>
+      <w:sz w:val="24"/>
+      <w:szCs w:val="24"/>
+    </w:rPr>
+  </w:style>
+  <w:style w:type="paragraph" w:styleId="Heading5">
+    <w:name w:val="heading 5"/>
+    <w:basedOn w:val="Normal"/>
+    <w:next w:val="Normal"/>
+    <w:pPr>
+      <w:keepNext w:val="1"/>
+      <w:keepLines w:val="1"/>
+      <w:pageBreakBefore w:val="0"/>
+      <w:spacing w:after="40" w:before="220" w:lineRule="auto"/>
+    </w:pPr>
+    <w:rPr>
+      <w:b w:val="1"/>
+      <w:sz w:val="22"/>
+      <w:szCs w:val="22"/>
+    </w:rPr>
+  </w:style>
+  <w:style w:type="paragraph" w:styleId="Heading6">
+    <w:name w:val="heading 6"/>
+    <w:basedOn w:val="Normal"/>
+    <w:next w:val="Normal"/>
+    <w:pPr>
+      <w:keepNext w:val="1"/>
+      <w:keepLines w:val="1"/>
+      <w:pageBreakBefore w:val="0"/>
+      <w:spacing w:after="40" w:before="200" w:lineRule="auto"/>
+    </w:pPr>
+    <w:rPr>
+      <w:b w:val="1"/>
+      <w:sz w:val="20"/>
+      <w:szCs w:val="20"/>
+    </w:rPr>
+  </w:style>
+  <w:style w:type="paragraph" w:styleId="Title">
+    <w:name w:val="Title"/>
+    <w:basedOn w:val="Normal"/>
+    <w:next w:val="Normal"/>
+    <w:pPr>
+      <w:keepNext w:val="1"/>
+      <w:keepLines w:val="1"/>
+      <w:pageBreakBefore w:val="0"/>
+      <w:spacing w:after="120" w:before="480" w:lineRule="auto"/>
+    </w:pPr>
+    <w:rPr>
+      <w:b w:val="1"/>
+      <w:sz w:val="72"/>
+      <w:szCs w:val="72"/>
+    </w:rPr>
+  </w:style>
   <w:style w:type="paragraph" w:styleId="Normal" w:default="1">
     <w:name w:val="normal"/>
   </w:style>
@@ -6398,6 +7274,120 @@
         <w:left w:w="100.0" w:type="dxa"/>
         <w:bottom w:w="100.0" w:type="dxa"/>
         <w:right w:w="100.0" w:type="dxa"/>
+      </w:tblCellMar>
+    </w:tblPr>
+  </w:style>
+  <w:style w:type="table" w:styleId="Table3">
+    <w:basedOn w:val="TableNormal"/>
+    <w:pPr>
+      <w:spacing w:after="0" w:line="240" w:lineRule="auto"/>
+    </w:pPr>
+    <w:tblPr>
+      <w:tblStyleRowBandSize w:val="1"/>
+      <w:tblStyleColBandSize w:val="1"/>
+      <w:tblCellMar>
+        <w:top w:w="0.0" w:type="dxa"/>
+        <w:left w:w="108.0" w:type="dxa"/>
+        <w:bottom w:w="0.0" w:type="dxa"/>
+        <w:right w:w="108.0" w:type="dxa"/>
+      </w:tblCellMar>
+    </w:tblPr>
+  </w:style>
+  <w:style w:type="table" w:styleId="Table4">
+    <w:basedOn w:val="TableNormal"/>
+    <w:pPr>
+      <w:spacing w:after="0" w:line="240" w:lineRule="auto"/>
+    </w:pPr>
+    <w:tblPr>
+      <w:tblStyleRowBandSize w:val="1"/>
+      <w:tblStyleColBandSize w:val="1"/>
+      <w:tblCellMar>
+        <w:top w:w="0.0" w:type="dxa"/>
+        <w:left w:w="108.0" w:type="dxa"/>
+        <w:bottom w:w="0.0" w:type="dxa"/>
+        <w:right w:w="108.0" w:type="dxa"/>
+      </w:tblCellMar>
+    </w:tblPr>
+  </w:style>
+  <w:style w:type="table" w:styleId="Table5">
+    <w:basedOn w:val="TableNormal"/>
+    <w:pPr>
+      <w:spacing w:after="0" w:line="240" w:lineRule="auto"/>
+    </w:pPr>
+    <w:tblPr>
+      <w:tblStyleRowBandSize w:val="1"/>
+      <w:tblStyleColBandSize w:val="1"/>
+      <w:tblCellMar>
+        <w:top w:w="0.0" w:type="dxa"/>
+        <w:left w:w="108.0" w:type="dxa"/>
+        <w:bottom w:w="0.0" w:type="dxa"/>
+        <w:right w:w="108.0" w:type="dxa"/>
+      </w:tblCellMar>
+    </w:tblPr>
+  </w:style>
+  <w:style w:type="table" w:styleId="Table6">
+    <w:basedOn w:val="TableNormal"/>
+    <w:pPr>
+      <w:spacing w:after="0" w:line="240" w:lineRule="auto"/>
+    </w:pPr>
+    <w:tblPr>
+      <w:tblStyleRowBandSize w:val="1"/>
+      <w:tblStyleColBandSize w:val="1"/>
+      <w:tblCellMar>
+        <w:top w:w="0.0" w:type="dxa"/>
+        <w:left w:w="108.0" w:type="dxa"/>
+        <w:bottom w:w="0.0" w:type="dxa"/>
+        <w:right w:w="108.0" w:type="dxa"/>
+      </w:tblCellMar>
+    </w:tblPr>
+  </w:style>
+  <w:style w:type="paragraph" w:styleId="Subtitle">
+    <w:name w:val="Subtitle"/>
+    <w:basedOn w:val="Normal"/>
+    <w:next w:val="Normal"/>
+    <w:pPr>
+      <w:keepNext w:val="1"/>
+      <w:keepLines w:val="1"/>
+      <w:pageBreakBefore w:val="0"/>
+      <w:spacing w:after="80" w:before="360" w:lineRule="auto"/>
+    </w:pPr>
+    <w:rPr>
+      <w:rFonts w:ascii="Georgia" w:cs="Georgia" w:eastAsia="Georgia" w:hAnsi="Georgia"/>
+      <w:i w:val="1"/>
+      <w:color w:val="666666"/>
+      <w:sz w:val="48"/>
+      <w:szCs w:val="48"/>
+    </w:rPr>
+  </w:style>
+  <w:style w:type="table" w:styleId="Table1">
+    <w:basedOn w:val="TableNormal"/>
+    <w:pPr>
+      <w:spacing w:after="0" w:line="240" w:lineRule="auto"/>
+    </w:pPr>
+    <w:tblPr>
+      <w:tblStyleRowBandSize w:val="1"/>
+      <w:tblStyleColBandSize w:val="1"/>
+      <w:tblCellMar>
+        <w:top w:w="0.0" w:type="dxa"/>
+        <w:left w:w="108.0" w:type="dxa"/>
+        <w:bottom w:w="0.0" w:type="dxa"/>
+        <w:right w:w="108.0" w:type="dxa"/>
+      </w:tblCellMar>
+    </w:tblPr>
+  </w:style>
+  <w:style w:type="table" w:styleId="Table2">
+    <w:basedOn w:val="TableNormal"/>
+    <w:pPr>
+      <w:spacing w:after="0" w:line="240" w:lineRule="auto"/>
+    </w:pPr>
+    <w:tblPr>
+      <w:tblStyleRowBandSize w:val="1"/>
+      <w:tblStyleColBandSize w:val="1"/>
+      <w:tblCellMar>
+        <w:top w:w="0.0" w:type="dxa"/>
+        <w:left w:w="108.0" w:type="dxa"/>
+        <w:bottom w:w="0.0" w:type="dxa"/>
+        <w:right w:w="108.0" w:type="dxa"/>
       </w:tblCellMar>
     </w:tblPr>
   </w:style>
@@ -6786,4 +7776,19 @@
   </a:objectDefaults>
   <a:extraClrSchemeLst/>
 </a:theme>
+</file>
+
+<file path=customXML/item1.xml><?xml version="1.0" encoding="utf-8"?>
+<go:gDocsCustomXmlDataStorage xmlns:go="http://customooxmlschemas.google.com/" xmlns:r="http://schemas.openxmlformats.org/officeDocument/2006/relationships" uri="GoogleDocsCustomDataVersion2">
+  <go:docsCustomData xmlns:go="http://customooxmlschemas.google.com/" roundtripDataSignature="AMtx7mjd1dFiXPRS6vI819rKkD0CUgSVBw==">CgMxLjAyCGguZ2pkZ3hzMgloLjMwajB6bGwyCWguMWZvYjl0ZTIJaC4zem55c2g3OAByITFRNEdlQXJrbFBfNkpnaWMyNDNUdU5JNEF1b3pJaG9MTA==</go:docsCustomData>
+</go:gDocsCustomXmlDataStorage>
+</file>
+
+<file path=customXML/itemProps1.xml><?xml version="1.0" encoding="utf-8"?>
+<ds:datastoreItem xmlns:ds="http://schemas.openxmlformats.org/officeDocument/2006/customXml" ds:itemID="{11111111-1234-1234-1234-123412341234}">
+  <ds:schemaRefs>
+    <ds:schemaRef ds:uri="http://schemas.openxmlformats.org/officeDocument/2006/relationships"/>
+    <ds:schemaRef ds:uri="http://customooxmlschemas.google.com/"/>
+  </ds:schemaRefs>
+</ds:datastoreItem>
 </file>
</xml_diff>

<commit_message>
solucionados errores y actualizado el documento
</commit_message>
<xml_diff>
--- a/InformeDario_Javi.docx
+++ b/InformeDario_Javi.docx
@@ -162,12 +162,12 @@
                 <wp:inline distB="0" distT="0" distL="0" distR="0">
                   <wp:extent cx="3003399" cy="1501700"/>
                   <wp:effectExtent b="0" l="0" r="0" t="0"/>
-                  <wp:docPr descr="Logotipo, nombre de la empresa&#10;&#10;Descripción generada automáticamente" id="9" name="image3.jpg"/>
+                  <wp:docPr descr="Logotipo, nombre de la empresa&#10;&#10;Descripción generada automáticamente" id="9" name="image2.jpg"/>
                   <a:graphic>
                     <a:graphicData uri="http://schemas.openxmlformats.org/drawingml/2006/picture">
                       <pic:pic>
                         <pic:nvPicPr>
-                          <pic:cNvPr descr="Logotipo, nombre de la empresa&#10;&#10;Descripción generada automáticamente" id="0" name="image3.jpg"/>
+                          <pic:cNvPr descr="Logotipo, nombre de la empresa&#10;&#10;Descripción generada automáticamente" id="0" name="image2.jpg"/>
                           <pic:cNvPicPr preferRelativeResize="0"/>
                         </pic:nvPicPr>
                         <pic:blipFill>
@@ -478,7 +478,7 @@
         <w:pStyle w:val="Heading1"/>
         <w:numPr>
           <w:ilvl w:val="0"/>
-          <w:numId w:val="1"/>
+          <w:numId w:val="2"/>
         </w:numPr>
         <w:spacing w:line="360" w:lineRule="auto"/>
         <w:ind w:left="426" w:hanging="360"/>
@@ -3408,902 +3408,400 @@
     </w:p>
     <w:p>
       <w:pPr>
-        <w:rPr/>
-      </w:pPr>
-      <w:r>
-        <w:rPr>
-          <w:rtl w:val="0"/>
-        </w:rPr>
-      </w:r>
-    </w:p>
-    <w:p>
-      <w:pPr>
-        <w:rPr/>
-      </w:pPr>
-      <w:r>
-        <w:rPr>
-          <w:rtl w:val="0"/>
-        </w:rPr>
-      </w:r>
-    </w:p>
-    <w:p>
-      <w:pPr>
-        <w:rPr/>
-      </w:pPr>
-      <w:r>
-        <w:rPr>
-          <w:rtl w:val="0"/>
-        </w:rPr>
-      </w:r>
-    </w:p>
-    <w:p>
-      <w:pPr>
-        <w:rPr/>
-      </w:pPr>
-      <w:r>
-        <w:rPr>
-          <w:rtl w:val="0"/>
-        </w:rPr>
-      </w:r>
-    </w:p>
-    <w:p>
-      <w:pPr>
-        <w:rPr/>
-      </w:pPr>
-      <w:r>
-        <w:rPr>
-          <w:rtl w:val="0"/>
-        </w:rPr>
-      </w:r>
-    </w:p>
-    <w:p>
-      <w:pPr>
-        <w:rPr/>
-      </w:pPr>
-      <w:r>
-        <w:rPr>
-          <w:rtl w:val="0"/>
-        </w:rPr>
-      </w:r>
-    </w:p>
-    <w:p>
-      <w:pPr>
-        <w:rPr/>
-      </w:pPr>
-      <w:r>
-        <w:rPr>
-          <w:rtl w:val="0"/>
-        </w:rPr>
-      </w:r>
-    </w:p>
-    <w:p>
-      <w:pPr>
-        <w:rPr/>
-      </w:pPr>
-      <w:r>
-        <w:rPr>
-          <w:rtl w:val="0"/>
-        </w:rPr>
-      </w:r>
-    </w:p>
-    <w:p>
-      <w:pPr>
-        <w:rPr/>
-      </w:pPr>
-      <w:r>
-        <w:rPr>
-          <w:rtl w:val="0"/>
-        </w:rPr>
-      </w:r>
-    </w:p>
-    <w:p>
-      <w:pPr>
-        <w:rPr/>
-      </w:pPr>
-      <w:r>
-        <w:rPr>
-          <w:rtl w:val="0"/>
-        </w:rPr>
-      </w:r>
-    </w:p>
-    <w:p>
-      <w:pPr>
-        <w:rPr/>
-      </w:pPr>
-      <w:r>
-        <w:rPr>
-          <w:rtl w:val="0"/>
-        </w:rPr>
-      </w:r>
-    </w:p>
-    <w:p>
-      <w:pPr>
-        <w:rPr/>
-      </w:pPr>
-      <w:r>
-        <w:rPr>
-          <w:rtl w:val="0"/>
-        </w:rPr>
-      </w:r>
-    </w:p>
-    <w:p>
-      <w:pPr>
-        <w:rPr/>
-      </w:pPr>
-      <w:r>
-        <w:rPr>
-          <w:rtl w:val="0"/>
-        </w:rPr>
-      </w:r>
-    </w:p>
-    <w:p>
-      <w:pPr>
-        <w:rPr/>
-      </w:pPr>
-      <w:r>
-        <w:rPr>
-          <w:rtl w:val="0"/>
-        </w:rPr>
-      </w:r>
-    </w:p>
-    <w:p>
-      <w:pPr>
-        <w:rPr/>
-      </w:pPr>
-      <w:r>
-        <w:rPr>
-          <w:rtl w:val="0"/>
-        </w:rPr>
-      </w:r>
-    </w:p>
-    <w:p>
-      <w:pPr>
-        <w:rPr/>
-      </w:pPr>
-      <w:r>
-        <w:rPr>
-          <w:rtl w:val="0"/>
-        </w:rPr>
-      </w:r>
-    </w:p>
-    <w:p>
-      <w:pPr>
-        <w:rPr/>
-      </w:pPr>
-      <w:r>
-        <w:rPr>
-          <w:rtl w:val="0"/>
-        </w:rPr>
-      </w:r>
-    </w:p>
-    <w:p>
-      <w:pPr>
         <w:pStyle w:val="Heading1"/>
+        <w:numPr>
+          <w:ilvl w:val="0"/>
+          <w:numId w:val="2"/>
+        </w:numPr>
+        <w:spacing w:line="360" w:lineRule="auto"/>
+        <w:ind w:left="426" w:hanging="360"/>
+        <w:rPr>
+          <w:b w:val="1"/>
+          <w:color w:val="00b0f0"/>
+          <w:sz w:val="32"/>
+          <w:szCs w:val="32"/>
+        </w:rPr>
+      </w:pPr>
+      <w:r>
+        <w:rPr>
+          <w:rtl w:val="0"/>
+        </w:rPr>
+        <w:t xml:space="preserve">INTRODUCCIÓN</w:t>
+      </w:r>
+    </w:p>
+    <w:p>
+      <w:pPr>
+        <w:rPr/>
+      </w:pPr>
+      <w:r>
+        <w:rPr>
+          <w:rtl w:val="0"/>
+        </w:rPr>
+        <w:t xml:space="preserve">Este proyecto trata de la creación de una página web desde su punto de vista estructural en HTML en conjunto a su presentación y adaptación de estilos a través de documentos CSS. La temática utilizada para la web será un recetario de comida. En este se podrán encontrar tanto recetas dulces como saladas y los pasos para llevarlas a cabo en conjunto a imágenes orientativas para cada paso. </w:t>
+      </w:r>
+    </w:p>
+    <w:p>
+      <w:pPr>
+        <w:rPr/>
+      </w:pPr>
+      <w:r>
+        <w:rPr>
+          <w:rtl w:val="0"/>
+        </w:rPr>
+        <w:t xml:space="preserve">El principal objetivo del proyecto es afianzar nuestro conocimientos sobre CSS y HTML para crear una web bien estructurada, funcional y con un diseño homogéneo que permite una correcta navegación a través de ella.</w:t>
+      </w:r>
+    </w:p>
+    <w:p>
+      <w:pPr>
+        <w:rPr/>
+      </w:pPr>
+      <w:r>
+        <w:rPr>
+          <w:rtl w:val="0"/>
+        </w:rPr>
+      </w:r>
+    </w:p>
+    <w:p>
+      <w:pPr>
+        <w:rPr/>
+      </w:pPr>
+      <w:r>
+        <w:rPr>
+          <w:rtl w:val="0"/>
+        </w:rPr>
+      </w:r>
+    </w:p>
+    <w:p>
+      <w:pPr>
+        <w:rPr/>
+      </w:pPr>
+      <w:r>
+        <w:rPr>
+          <w:rtl w:val="0"/>
+        </w:rPr>
+      </w:r>
+    </w:p>
+    <w:p>
+      <w:pPr>
+        <w:rPr/>
+      </w:pPr>
+      <w:r>
+        <w:rPr>
+          <w:rtl w:val="0"/>
+        </w:rPr>
+      </w:r>
+    </w:p>
+    <w:p>
+      <w:pPr>
+        <w:rPr/>
+      </w:pPr>
+      <w:r>
+        <w:rPr>
+          <w:rtl w:val="0"/>
+        </w:rPr>
+      </w:r>
+    </w:p>
+    <w:p>
+      <w:pPr>
+        <w:rPr/>
+      </w:pPr>
+      <w:r>
+        <w:rPr>
+          <w:rtl w:val="0"/>
+        </w:rPr>
+      </w:r>
+    </w:p>
+    <w:p>
+      <w:pPr>
+        <w:rPr/>
+      </w:pPr>
+      <w:r>
+        <w:rPr>
+          <w:rtl w:val="0"/>
+        </w:rPr>
+      </w:r>
+    </w:p>
+    <w:p>
+      <w:pPr>
+        <w:rPr/>
+      </w:pPr>
+      <w:r>
+        <w:rPr>
+          <w:rtl w:val="0"/>
+        </w:rPr>
+      </w:r>
+    </w:p>
+    <w:p>
+      <w:pPr>
+        <w:rPr/>
+      </w:pPr>
+      <w:r>
+        <w:rPr>
+          <w:rtl w:val="0"/>
+        </w:rPr>
+      </w:r>
+    </w:p>
+    <w:p>
+      <w:pPr>
+        <w:rPr/>
+      </w:pPr>
+      <w:r>
+        <w:rPr>
+          <w:rtl w:val="0"/>
+        </w:rPr>
+      </w:r>
+    </w:p>
+    <w:p>
+      <w:pPr>
+        <w:rPr/>
+      </w:pPr>
+      <w:r>
+        <w:rPr>
+          <w:rtl w:val="0"/>
+        </w:rPr>
+      </w:r>
+    </w:p>
+    <w:p>
+      <w:pPr>
+        <w:rPr/>
+      </w:pPr>
+      <w:r>
+        <w:rPr>
+          <w:rtl w:val="0"/>
+        </w:rPr>
+      </w:r>
+    </w:p>
+    <w:p>
+      <w:pPr>
+        <w:rPr/>
+      </w:pPr>
+      <w:r>
+        <w:rPr>
+          <w:rtl w:val="0"/>
+        </w:rPr>
+      </w:r>
+    </w:p>
+    <w:p>
+      <w:pPr>
+        <w:rPr/>
+      </w:pPr>
+      <w:r>
+        <w:rPr>
+          <w:rtl w:val="0"/>
+        </w:rPr>
+      </w:r>
+    </w:p>
+    <w:p>
+      <w:pPr>
+        <w:rPr/>
+      </w:pPr>
+      <w:r>
+        <w:rPr>
+          <w:rtl w:val="0"/>
+        </w:rPr>
+      </w:r>
+    </w:p>
+    <w:p>
+      <w:pPr>
+        <w:rPr/>
+      </w:pPr>
+      <w:r>
+        <w:rPr>
+          <w:rtl w:val="0"/>
+        </w:rPr>
+      </w:r>
+    </w:p>
+    <w:p>
+      <w:pPr>
+        <w:rPr/>
+      </w:pPr>
+      <w:r>
+        <w:rPr>
+          <w:rtl w:val="0"/>
+        </w:rPr>
+      </w:r>
+    </w:p>
+    <w:p>
+      <w:pPr>
+        <w:rPr/>
+      </w:pPr>
+      <w:r>
+        <w:rPr>
+          <w:rtl w:val="0"/>
+        </w:rPr>
+      </w:r>
+    </w:p>
+    <w:p>
+      <w:pPr>
+        <w:rPr/>
+      </w:pPr>
+      <w:r>
+        <w:rPr>
+          <w:rtl w:val="0"/>
+        </w:rPr>
+      </w:r>
+    </w:p>
+    <w:p>
+      <w:pPr>
+        <w:rPr/>
+      </w:pPr>
+      <w:r>
+        <w:rPr>
+          <w:rtl w:val="0"/>
+        </w:rPr>
+      </w:r>
+    </w:p>
+    <w:p>
+      <w:pPr>
+        <w:rPr/>
+      </w:pPr>
+      <w:r>
+        <w:rPr>
+          <w:rtl w:val="0"/>
+        </w:rPr>
+      </w:r>
+    </w:p>
+    <w:p>
+      <w:pPr>
+        <w:rPr/>
+      </w:pPr>
+      <w:r>
+        <w:rPr>
+          <w:rtl w:val="0"/>
+        </w:rPr>
+      </w:r>
+    </w:p>
+    <w:p>
+      <w:pPr>
+        <w:pStyle w:val="Heading1"/>
+        <w:numPr>
+          <w:ilvl w:val="0"/>
+          <w:numId w:val="2"/>
+        </w:numPr>
+        <w:spacing w:line="360" w:lineRule="auto"/>
+        <w:ind w:left="426" w:hanging="360"/>
+        <w:rPr>
+          <w:b w:val="1"/>
+          <w:color w:val="00b0f0"/>
+          <w:sz w:val="32"/>
+          <w:szCs w:val="32"/>
+        </w:rPr>
+      </w:pPr>
+      <w:bookmarkStart w:colFirst="0" w:colLast="0" w:name="_heading=h.1fob9te" w:id="2"/>
+      <w:bookmarkEnd w:id="2"/>
+      <w:r>
+        <w:rPr>
+          <w:rtl w:val="0"/>
+        </w:rPr>
+        <w:t xml:space="preserve">FASE DE PLANIFICACIÓN</w:t>
+      </w:r>
+    </w:p>
+    <w:p>
+      <w:pPr>
+        <w:rPr/>
+      </w:pPr>
+      <w:r>
+        <w:rPr>
+          <w:rtl w:val="0"/>
+        </w:rPr>
+        <w:t xml:space="preserve">La temática escogida en este caso para la realización de la página web es la comida, pero no ofreciendo servicios, si no una página web de documentación de recetas donde el usuario podrá navegar y encontrar información de diferentes tipos de platos que podrá preparar a través de la información que se encuentra en esta.</w:t>
+      </w:r>
+    </w:p>
+    <w:p>
+      <w:pPr>
+        <w:rPr/>
+      </w:pPr>
+      <w:r>
+        <w:rPr>
+          <w:rtl w:val="0"/>
+        </w:rPr>
+        <w:t xml:space="preserve">La motivación a la hora de crear esta temática es la falta de webs de recetas con diseños atractivos que se pueden encontrar hoy en día y a su vez que sean accesibles a muchos tipos de usuarios. El objetivo en cuanto a público potencial es un público novato o poco experimentado, ya sean niños o personas mayores que puedan llevar a cabo recetas tradicionales sencillas de seguir puesto que los pasos presentados son simples y no muy numerosos. Para estos usuarios que ya hayan realizado alguna receta sencilla se podrán animar a realizar algunas de dificultad intermedia pero nunca saliendo del público objetivo.</w:t>
+      </w:r>
+    </w:p>
+    <w:p>
+      <w:pPr>
+        <w:rPr/>
+      </w:pPr>
+      <w:r>
+        <w:rPr>
+          <w:rtl w:val="0"/>
+        </w:rPr>
+        <w:t xml:space="preserve">Las fases que se van a llevar a cabo en la creación de la web serán: </w:t>
+      </w:r>
+    </w:p>
+    <w:p>
+      <w:pPr>
         <w:numPr>
           <w:ilvl w:val="0"/>
           <w:numId w:val="1"/>
         </w:numPr>
-        <w:spacing w:line="360" w:lineRule="auto"/>
-        <w:ind w:left="426" w:hanging="360"/>
-        <w:rPr>
-          <w:b w:val="1"/>
-          <w:color w:val="00b0f0"/>
-          <w:sz w:val="32"/>
-          <w:szCs w:val="32"/>
-        </w:rPr>
-      </w:pPr>
-      <w:r>
-        <w:rPr>
-          <w:rtl w:val="0"/>
-        </w:rPr>
-        <w:t xml:space="preserve">INTRODUCCIÓN</w:t>
-      </w:r>
-      <w:r>
-        <w:rPr>
-          <w:rtl w:val="0"/>
-        </w:rPr>
-      </w:r>
-    </w:p>
-    <w:p>
-      <w:pPr>
-        <w:rPr/>
-      </w:pPr>
-      <w:r>
-        <w:rPr>
-          <w:rtl w:val="0"/>
-        </w:rPr>
-        <w:t xml:space="preserve">En este informe se relata paso a paso la creación de una página web. La página web en este caso está realizada por dos personas de manera colaborativa, Dario y Javi. La página web que hemos decidido crear es un página web de recetas que contengan diferentes recetas con los pasos explicados e imágenes, con una división entre platos dulces y salados.</w:t>
-      </w:r>
-    </w:p>
-    <w:p>
-      <w:pPr>
-        <w:rPr/>
-      </w:pPr>
-      <w:r>
-        <w:rPr>
-          <w:rtl w:val="0"/>
-        </w:rPr>
-      </w:r>
-    </w:p>
-    <w:p>
-      <w:pPr>
-        <w:rPr/>
-      </w:pPr>
-      <w:r>
-        <w:rPr>
-          <w:rtl w:val="0"/>
-        </w:rPr>
-      </w:r>
-    </w:p>
-    <w:p>
-      <w:pPr>
-        <w:rPr/>
-      </w:pPr>
-      <w:r>
-        <w:rPr>
-          <w:rtl w:val="0"/>
-        </w:rPr>
-      </w:r>
-    </w:p>
-    <w:p>
-      <w:pPr>
-        <w:rPr/>
-      </w:pPr>
-      <w:r>
-        <w:rPr>
-          <w:rtl w:val="0"/>
-        </w:rPr>
-      </w:r>
-    </w:p>
-    <w:p>
-      <w:pPr>
-        <w:rPr/>
-      </w:pPr>
-      <w:r>
-        <w:rPr>
-          <w:rtl w:val="0"/>
-        </w:rPr>
-      </w:r>
-    </w:p>
-    <w:p>
-      <w:pPr>
-        <w:rPr/>
-      </w:pPr>
-      <w:r>
-        <w:rPr>
-          <w:rtl w:val="0"/>
-        </w:rPr>
-      </w:r>
-    </w:p>
-    <w:p>
-      <w:pPr>
-        <w:rPr/>
-      </w:pPr>
-      <w:r>
-        <w:rPr>
-          <w:rtl w:val="0"/>
-        </w:rPr>
-      </w:r>
-    </w:p>
-    <w:p>
-      <w:pPr>
-        <w:rPr/>
-      </w:pPr>
-      <w:r>
-        <w:rPr>
-          <w:rtl w:val="0"/>
-        </w:rPr>
-      </w:r>
-    </w:p>
-    <w:p>
-      <w:pPr>
-        <w:rPr/>
-      </w:pPr>
-      <w:r>
-        <w:rPr>
-          <w:rtl w:val="0"/>
-        </w:rPr>
-      </w:r>
-    </w:p>
-    <w:p>
-      <w:pPr>
-        <w:rPr/>
-      </w:pPr>
-      <w:r>
-        <w:rPr>
-          <w:rtl w:val="0"/>
-        </w:rPr>
-      </w:r>
-    </w:p>
-    <w:p>
-      <w:pPr>
-        <w:rPr/>
-      </w:pPr>
-      <w:r>
-        <w:rPr>
-          <w:rtl w:val="0"/>
-        </w:rPr>
-      </w:r>
-    </w:p>
-    <w:p>
-      <w:pPr>
-        <w:rPr/>
-      </w:pPr>
-      <w:r>
-        <w:rPr>
-          <w:rtl w:val="0"/>
-        </w:rPr>
-      </w:r>
-    </w:p>
-    <w:p>
-      <w:pPr>
-        <w:rPr/>
-      </w:pPr>
-      <w:r>
-        <w:rPr>
-          <w:rtl w:val="0"/>
-        </w:rPr>
-      </w:r>
-    </w:p>
-    <w:p>
-      <w:pPr>
-        <w:rPr/>
-      </w:pPr>
-      <w:r>
-        <w:rPr>
-          <w:rtl w:val="0"/>
-        </w:rPr>
-      </w:r>
-    </w:p>
-    <w:p>
-      <w:pPr>
-        <w:rPr/>
-      </w:pPr>
-      <w:r>
-        <w:rPr>
-          <w:rtl w:val="0"/>
-        </w:rPr>
-      </w:r>
-    </w:p>
-    <w:p>
-      <w:pPr>
-        <w:rPr/>
-      </w:pPr>
-      <w:r>
-        <w:rPr>
-          <w:rtl w:val="0"/>
-        </w:rPr>
-      </w:r>
-    </w:p>
-    <w:p>
-      <w:pPr>
-        <w:rPr/>
-      </w:pPr>
-      <w:r>
-        <w:rPr>
-          <w:rtl w:val="0"/>
-        </w:rPr>
-      </w:r>
-    </w:p>
-    <w:p>
-      <w:pPr>
-        <w:rPr/>
-      </w:pPr>
-      <w:r>
-        <w:rPr>
-          <w:rtl w:val="0"/>
-        </w:rPr>
-      </w:r>
-    </w:p>
-    <w:p>
-      <w:pPr>
-        <w:rPr/>
-      </w:pPr>
-      <w:r>
-        <w:rPr>
-          <w:rtl w:val="0"/>
-        </w:rPr>
-      </w:r>
-    </w:p>
-    <w:p>
-      <w:pPr>
-        <w:rPr/>
-      </w:pPr>
-      <w:r>
-        <w:rPr>
-          <w:rtl w:val="0"/>
-        </w:rPr>
-      </w:r>
-    </w:p>
-    <w:p>
-      <w:pPr>
-        <w:rPr/>
-      </w:pPr>
-      <w:r>
-        <w:rPr>
-          <w:rtl w:val="0"/>
-        </w:rPr>
-      </w:r>
-    </w:p>
-    <w:p>
-      <w:pPr>
-        <w:rPr/>
-      </w:pPr>
-      <w:r>
-        <w:rPr>
-          <w:rtl w:val="0"/>
-        </w:rPr>
-      </w:r>
-    </w:p>
-    <w:p>
-      <w:pPr>
-        <w:pStyle w:val="Heading1"/>
+        <w:spacing w:after="0" w:afterAutospacing="0"/>
+        <w:ind w:left="720" w:hanging="360"/>
+        <w:rPr>
+          <w:u w:val="none"/>
+        </w:rPr>
+      </w:pPr>
+      <w:r>
+        <w:rPr>
+          <w:rtl w:val="0"/>
+        </w:rPr>
+        <w:t xml:space="preserve">Finales de diciembre: Se llevará a cabo una planificación básica sobre el diseño de la web, qué tipo de estructura tendrá y que documentos HTML existirán en ella.</w:t>
+      </w:r>
+    </w:p>
+    <w:p>
+      <w:pPr>
         <w:numPr>
           <w:ilvl w:val="0"/>
           <w:numId w:val="1"/>
         </w:numPr>
-        <w:spacing w:line="360" w:lineRule="auto"/>
-        <w:ind w:left="426" w:hanging="360"/>
-        <w:rPr>
-          <w:b w:val="1"/>
-          <w:color w:val="00b0f0"/>
-          <w:sz w:val="32"/>
-          <w:szCs w:val="32"/>
-        </w:rPr>
-      </w:pPr>
-      <w:bookmarkStart w:colFirst="0" w:colLast="0" w:name="_heading=h.1fob9te" w:id="2"/>
-      <w:bookmarkEnd w:id="2"/>
-      <w:r>
-        <w:rPr>
-          <w:rtl w:val="0"/>
-        </w:rPr>
-        <w:t xml:space="preserve">FASE DE PLANIFICACIÓN</w:t>
-      </w:r>
-      <w:r>
-        <w:rPr>
-          <w:rtl w:val="0"/>
-        </w:rPr>
-      </w:r>
-    </w:p>
-    <w:p>
-      <w:pPr>
-        <w:rPr/>
-      </w:pPr>
-      <w:r>
-        <w:rPr>
-          <w:rtl w:val="0"/>
-        </w:rPr>
-      </w:r>
-    </w:p>
-    <w:p>
-      <w:pPr>
-        <w:rPr/>
-      </w:pPr>
-      <w:r>
-        <w:rPr>
-          <w:b w:val="1"/>
-          <w:rtl w:val="0"/>
-        </w:rPr>
-        <w:t xml:space="preserve">Requisitos Mínimos:</w:t>
-      </w:r>
-      <w:r>
-        <w:rPr>
-          <w:rtl w:val="0"/>
-        </w:rPr>
-        <w:t xml:space="preserve"> </w:t>
-      </w:r>
-    </w:p>
-    <w:p>
-      <w:pPr>
-        <w:rPr/>
-      </w:pPr>
-      <w:r>
-        <w:rPr>
-          <w:rtl w:val="0"/>
-        </w:rPr>
-        <w:t xml:space="preserve">RM1: Realización de las páginas, inicio, dulce, salado. </w:t>
-      </w:r>
-    </w:p>
-    <w:p>
-      <w:pPr>
-        <w:rPr/>
-      </w:pPr>
-      <w:r>
-        <w:rPr>
-          <w:rtl w:val="0"/>
-        </w:rPr>
-        <w:t xml:space="preserve">RM2: Realización de todas la recetas </w:t>
-      </w:r>
-    </w:p>
-    <w:p>
-      <w:pPr>
-        <w:rPr/>
-      </w:pPr>
-      <w:r>
-        <w:rPr>
-          <w:rtl w:val="0"/>
-        </w:rPr>
-        <w:t xml:space="preserve">RM3: Que la web sea completamente funcional con un flujo coherente y cerrado</w:t>
-      </w:r>
-    </w:p>
-    <w:p>
-      <w:pPr>
-        <w:rPr/>
-      </w:pPr>
-      <w:r>
-        <w:rPr>
-          <w:rtl w:val="0"/>
-        </w:rPr>
-        <w:t xml:space="preserve">RM4: La página web deberá esta programada en HTML</w:t>
-      </w:r>
-    </w:p>
-    <w:p>
-      <w:pPr>
-        <w:rPr/>
-      </w:pPr>
-      <w:r>
-        <w:rPr>
-          <w:rtl w:val="0"/>
-        </w:rPr>
-        <w:t xml:space="preserve">RM5: El estilo de la página web deberá estar programado en CSS sin usar ningún otro lenguaje</w:t>
-      </w:r>
-    </w:p>
-    <w:p>
-      <w:pPr>
-        <w:rPr/>
-      </w:pPr>
-      <w:r>
-        <w:rPr>
-          <w:rtl w:val="0"/>
-        </w:rPr>
-        <w:t xml:space="preserve">RM6: Que el estilo sea congruente entre las páginas </w:t>
-      </w:r>
-    </w:p>
-    <w:p>
-      <w:pPr>
-        <w:rPr/>
-      </w:pPr>
-      <w:r>
-        <w:rPr>
-          <w:rtl w:val="0"/>
-        </w:rPr>
-        <w:t xml:space="preserve">RM7: Incluir contenido multimedia </w:t>
-      </w:r>
-    </w:p>
-    <w:p>
-      <w:pPr>
-        <w:rPr/>
-      </w:pPr>
-      <w:r>
-        <w:rPr>
-          <w:rtl w:val="0"/>
-        </w:rPr>
-        <w:t xml:space="preserve">RM8: Incluir etiquetas pensando en el posicionamiento SEO</w:t>
-      </w:r>
-    </w:p>
-    <w:p>
-      <w:pPr>
-        <w:rPr/>
-      </w:pPr>
-      <w:r>
-        <w:rPr>
-          <w:rtl w:val="0"/>
-        </w:rPr>
-      </w:r>
-    </w:p>
-    <w:p>
-      <w:pPr>
-        <w:rPr/>
-      </w:pPr>
-      <w:r>
-        <w:rPr>
-          <w:rtl w:val="0"/>
-        </w:rPr>
-      </w:r>
-    </w:p>
-    <w:p>
-      <w:pPr>
-        <w:rPr>
-          <w:b w:val="1"/>
-        </w:rPr>
-      </w:pPr>
-      <w:r>
-        <w:rPr>
-          <w:b w:val="1"/>
-          <w:rtl w:val="0"/>
-        </w:rPr>
-        <w:t xml:space="preserve">Requisitos funcionales:</w:t>
-      </w:r>
-    </w:p>
-    <w:p>
-      <w:pPr>
-        <w:rPr/>
-      </w:pPr>
-      <w:r>
-        <w:rPr>
-          <w:rtl w:val="0"/>
-        </w:rPr>
-        <w:t xml:space="preserve">RNF1: Código fácilmente adaptable</w:t>
-      </w:r>
-    </w:p>
-    <w:p>
-      <w:pPr>
-        <w:rPr/>
-      </w:pPr>
-      <w:r>
-        <w:rPr>
-          <w:rtl w:val="0"/>
-        </w:rPr>
-        <w:t xml:space="preserve">RNF2: Código correctamente ordenado y estructurado.</w:t>
-      </w:r>
-    </w:p>
-    <w:p>
-      <w:pPr>
-        <w:rPr/>
-      </w:pPr>
-      <w:r>
-        <w:rPr>
-          <w:rtl w:val="0"/>
-        </w:rPr>
-      </w:r>
-    </w:p>
-    <w:p>
-      <w:pPr>
-        <w:rPr>
-          <w:b w:val="1"/>
-        </w:rPr>
-      </w:pPr>
-      <w:r>
-        <w:rPr>
-          <w:b w:val="1"/>
-          <w:rtl w:val="0"/>
-        </w:rPr>
-        <w:t xml:space="preserve">Requisitos propios:</w:t>
-      </w:r>
-    </w:p>
-    <w:p>
-      <w:pPr>
-        <w:rPr/>
-      </w:pPr>
-      <w:r>
-        <w:rPr>
-          <w:rtl w:val="0"/>
-        </w:rPr>
-        <w:t xml:space="preserve">RP1: Crear un parallax</w:t>
-      </w:r>
-    </w:p>
-    <w:p>
-      <w:pPr>
-        <w:rPr/>
-      </w:pPr>
-      <w:r>
-        <w:rPr>
-          <w:rtl w:val="0"/>
-        </w:rPr>
-        <w:t xml:space="preserve">RP2: Crear animaciones de las portadas de las recetas al pasar el cursor</w:t>
-      </w:r>
-    </w:p>
-    <w:p>
-      <w:pPr>
-        <w:rPr/>
-      </w:pPr>
-      <w:r>
-        <w:rPr>
-          <w:rtl w:val="0"/>
-        </w:rPr>
-        <w:t xml:space="preserve">RP3: Crear sliders para cada paso de las recetas</w:t>
-      </w:r>
-    </w:p>
-    <w:p>
-      <w:pPr>
-        <w:rPr/>
-      </w:pPr>
-      <w:r>
-        <w:rPr>
-          <w:rtl w:val="0"/>
-        </w:rPr>
-      </w:r>
-    </w:p>
-    <w:p>
-      <w:pPr>
-        <w:rPr/>
-      </w:pPr>
-      <w:r>
-        <w:rPr>
-          <w:rtl w:val="0"/>
-        </w:rPr>
-      </w:r>
-    </w:p>
-    <w:p>
-      <w:pPr>
-        <w:rPr/>
-      </w:pPr>
-      <w:r>
-        <w:rPr>
-          <w:rtl w:val="0"/>
-        </w:rPr>
-      </w:r>
-    </w:p>
-    <w:p>
-      <w:pPr>
-        <w:rPr/>
-      </w:pPr>
-      <w:r>
-        <w:rPr>
-          <w:rtl w:val="0"/>
-        </w:rPr>
-      </w:r>
-    </w:p>
-    <w:p>
-      <w:pPr>
-        <w:rPr/>
-      </w:pPr>
-      <w:r>
-        <w:rPr>
-          <w:rtl w:val="0"/>
-        </w:rPr>
-      </w:r>
-    </w:p>
-    <w:p>
-      <w:pPr>
-        <w:rPr/>
-      </w:pPr>
-      <w:r>
-        <w:rPr>
-          <w:rtl w:val="0"/>
-        </w:rPr>
-      </w:r>
-    </w:p>
-    <w:p>
-      <w:pPr>
-        <w:rPr/>
-      </w:pPr>
-      <w:r>
-        <w:rPr>
-          <w:rtl w:val="0"/>
-        </w:rPr>
-      </w:r>
-    </w:p>
-    <w:p>
-      <w:pPr>
-        <w:rPr/>
-      </w:pPr>
-      <w:r>
-        <w:rPr>
-          <w:rtl w:val="0"/>
-        </w:rPr>
-        <w:t xml:space="preserve">Para esta página web la temática que hemos escogido es la de cocina más específicamente recetas de cocina tanto platos principales como repostería de diferentes tipos.</w:t>
-      </w:r>
-    </w:p>
-    <w:p>
-      <w:pPr>
-        <w:rPr/>
-      </w:pPr>
-      <w:r>
-        <w:rPr>
-          <w:rtl w:val="0"/>
-        </w:rPr>
-        <w:t xml:space="preserve">La motivación principal detrás del desarrollo de esta página por nuestra parte es que a ambos nos gusta cocinar. Los usuarios objetivos para nuestra página web no están limitados, creemos que cualquier persona que quiera puede fácilmente aprender a cocinar con estas recetas explicadas paso a paso y acompañadas de imágenes, para intentar facilitar lo máximo posible a esa gente que no sabe cocinar. Pero tampoco está exenta de recetas algo más complejas, de las que puede disfrutar gente que quiere un mayor reto a la hora de ponerse delante de los fogones.</w:t>
-      </w:r>
-    </w:p>
-    <w:p>
-      <w:pPr>
-        <w:rPr/>
-      </w:pPr>
-      <w:r>
-        <w:rPr>
-          <w:rtl w:val="0"/>
-        </w:rPr>
-      </w:r>
-    </w:p>
-    <w:p>
-      <w:pPr>
-        <w:rPr/>
-      </w:pPr>
-      <w:r>
-        <w:rPr>
-          <w:rtl w:val="0"/>
-        </w:rPr>
-      </w:r>
-    </w:p>
-    <w:p>
-      <w:pPr>
-        <w:rPr/>
-      </w:pPr>
-      <w:r>
-        <w:rPr>
-          <w:rtl w:val="0"/>
-        </w:rPr>
-      </w:r>
-    </w:p>
-    <w:p>
-      <w:pPr>
-        <w:rPr/>
-      </w:pPr>
-      <w:r>
-        <w:rPr>
-          <w:rtl w:val="0"/>
-        </w:rPr>
-      </w:r>
-    </w:p>
-    <w:p>
-      <w:pPr>
-        <w:rPr/>
-      </w:pPr>
-      <w:r>
-        <w:rPr>
-          <w:rtl w:val="0"/>
-        </w:rPr>
-      </w:r>
-    </w:p>
-    <w:p>
-      <w:pPr>
-        <w:rPr/>
-      </w:pPr>
-      <w:r>
-        <w:rPr>
-          <w:rtl w:val="0"/>
-        </w:rPr>
-      </w:r>
-    </w:p>
-    <w:p>
-      <w:pPr>
-        <w:rPr/>
-      </w:pPr>
-      <w:r>
-        <w:rPr>
-          <w:rtl w:val="0"/>
-        </w:rPr>
-      </w:r>
-    </w:p>
-    <w:p>
-      <w:pPr>
-        <w:rPr/>
-      </w:pPr>
-      <w:r>
-        <w:rPr>
-          <w:rtl w:val="0"/>
-        </w:rPr>
-      </w:r>
-    </w:p>
-    <w:p>
-      <w:pPr>
-        <w:rPr/>
-      </w:pPr>
-      <w:r>
-        <w:rPr>
-          <w:rtl w:val="0"/>
-        </w:rPr>
-      </w:r>
-    </w:p>
-    <w:p>
-      <w:pPr>
-        <w:rPr/>
-      </w:pPr>
-      <w:r>
-        <w:rPr>
-          <w:rtl w:val="0"/>
-        </w:rPr>
-      </w:r>
-    </w:p>
-    <w:p>
-      <w:pPr>
-        <w:rPr/>
-      </w:pPr>
-      <w:r>
-        <w:rPr>
-          <w:rtl w:val="0"/>
-        </w:rPr>
-      </w:r>
-    </w:p>
-    <w:p>
-      <w:pPr>
-        <w:rPr/>
-      </w:pPr>
-      <w:r>
-        <w:rPr>
-          <w:rtl w:val="0"/>
-        </w:rPr>
+        <w:spacing w:after="0" w:afterAutospacing="0"/>
+        <w:ind w:left="720" w:hanging="360"/>
+        <w:rPr>
+          <w:u w:val="none"/>
+        </w:rPr>
+      </w:pPr>
+      <w:r>
+        <w:rPr>
+          <w:rtl w:val="0"/>
+        </w:rPr>
+        <w:t xml:space="preserve">Mediados/finales de enero: se llevarán a cabo los inicios de la creación del esqueleto HTML y algunos ajustes iniciales de diseño CSS, además se buscarán los elementos multimedia que conformarán la web.</w:t>
+      </w:r>
+    </w:p>
+    <w:p>
+      <w:pPr>
+        <w:numPr>
+          <w:ilvl w:val="0"/>
+          <w:numId w:val="1"/>
+        </w:numPr>
+        <w:spacing w:after="0" w:afterAutospacing="0"/>
+        <w:ind w:left="720" w:hanging="360"/>
+        <w:rPr>
+          <w:u w:val="none"/>
+        </w:rPr>
+      </w:pPr>
+      <w:r>
+        <w:rPr>
+          <w:rtl w:val="0"/>
+        </w:rPr>
+        <w:t xml:space="preserve">Entre febrero y marzo: Debido a la falta de tiempo durante estos dos meses se llevarán a cabo los avances con respecto a la creación de todas las web y la implementación de elementos más complejos como galerías de imágenes y estilos avanzados.</w:t>
+      </w:r>
+    </w:p>
+    <w:p>
+      <w:pPr>
+        <w:numPr>
+          <w:ilvl w:val="0"/>
+          <w:numId w:val="1"/>
+        </w:numPr>
+        <w:ind w:left="720" w:hanging="360"/>
+        <w:rPr>
+          <w:u w:val="none"/>
+        </w:rPr>
+      </w:pPr>
+      <w:r>
+        <w:rPr>
+          <w:rtl w:val="0"/>
+        </w:rPr>
+        <w:t xml:space="preserve">Principios de abril: Se llevará a cabo la vinculación de todos los documentos entre ellos para que toda la web sea navegable y se llevarán a cabo los toques finales y las correcciones de errores.</w:t>
       </w:r>
     </w:p>
     <w:p>
@@ -4404,7 +3902,7 @@
         <w:widowControl w:val="1"/>
         <w:numPr>
           <w:ilvl w:val="0"/>
-          <w:numId w:val="1"/>
+          <w:numId w:val="2"/>
         </w:numPr>
         <w:pBdr>
           <w:top w:space="0" w:sz="0" w:val="nil"/>
@@ -4461,12 +3959,12 @@
           <wp:inline distB="114300" distT="114300" distL="114300" distR="114300">
             <wp:extent cx="5399730" cy="939800"/>
             <wp:effectExtent b="0" l="0" r="0" t="0"/>
-            <wp:docPr id="11" name="image5.png"/>
+            <wp:docPr id="11" name="image4.png"/>
             <a:graphic>
               <a:graphicData uri="http://schemas.openxmlformats.org/drawingml/2006/picture">
                 <pic:pic>
                   <pic:nvPicPr>
-                    <pic:cNvPr id="0" name="image5.png"/>
+                    <pic:cNvPr id="0" name="image4.png"/>
                     <pic:cNvPicPr preferRelativeResize="0"/>
                   </pic:nvPicPr>
                   <pic:blipFill>
@@ -4518,12 +4016,12 @@
           <wp:inline distB="114300" distT="114300" distL="114300" distR="114300">
             <wp:extent cx="2531644" cy="2522761"/>
             <wp:effectExtent b="0" l="0" r="0" t="0"/>
-            <wp:docPr id="10" name="image2.png"/>
+            <wp:docPr id="10" name="image1.png"/>
             <a:graphic>
               <a:graphicData uri="http://schemas.openxmlformats.org/drawingml/2006/picture">
                 <pic:pic>
                   <pic:nvPicPr>
-                    <pic:cNvPr id="0" name="image2.png"/>
+                    <pic:cNvPr id="0" name="image1.png"/>
                     <pic:cNvPicPr preferRelativeResize="0"/>
                   </pic:nvPicPr>
                   <pic:blipFill>
@@ -4575,12 +4073,12 @@
           <wp:inline distB="114300" distT="114300" distL="114300" distR="114300">
             <wp:extent cx="2544128" cy="2535355"/>
             <wp:effectExtent b="0" l="0" r="0" t="0"/>
-            <wp:docPr id="13" name="image1.png"/>
+            <wp:docPr id="13" name="image5.png"/>
             <a:graphic>
               <a:graphicData uri="http://schemas.openxmlformats.org/drawingml/2006/picture">
                 <pic:pic>
                   <pic:nvPicPr>
-                    <pic:cNvPr id="0" name="image1.png"/>
+                    <pic:cNvPr id="0" name="image5.png"/>
                     <pic:cNvPicPr preferRelativeResize="0"/>
                   </pic:nvPicPr>
                   <pic:blipFill>
@@ -4631,12 +4129,12 @@
           <wp:inline distB="114300" distT="114300" distL="114300" distR="114300">
             <wp:extent cx="2753678" cy="2743964"/>
             <wp:effectExtent b="0" l="0" r="0" t="0"/>
-            <wp:docPr id="12" name="image7.png"/>
+            <wp:docPr id="12" name="image6.png"/>
             <a:graphic>
               <a:graphicData uri="http://schemas.openxmlformats.org/drawingml/2006/picture">
                 <pic:pic>
                   <pic:nvPicPr>
-                    <pic:cNvPr id="0" name="image7.png"/>
+                    <pic:cNvPr id="0" name="image6.png"/>
                     <pic:cNvPicPr preferRelativeResize="0"/>
                   </pic:nvPicPr>
                   <pic:blipFill>
@@ -4687,12 +4185,12 @@
           <wp:inline distB="114300" distT="114300" distL="114300" distR="114300">
             <wp:extent cx="3332992" cy="3321236"/>
             <wp:effectExtent b="0" l="0" r="0" t="0"/>
-            <wp:docPr id="15" name="image4.png"/>
+            <wp:docPr id="15" name="image7.png"/>
             <a:graphic>
               <a:graphicData uri="http://schemas.openxmlformats.org/drawingml/2006/picture">
                 <pic:pic>
                   <pic:nvPicPr>
-                    <pic:cNvPr id="0" name="image4.png"/>
+                    <pic:cNvPr id="0" name="image7.png"/>
                     <pic:cNvPicPr preferRelativeResize="0"/>
                   </pic:nvPicPr>
                   <pic:blipFill>
@@ -4767,7 +4265,7 @@
         <w:pStyle w:val="Heading1"/>
         <w:numPr>
           <w:ilvl w:val="0"/>
-          <w:numId w:val="1"/>
+          <w:numId w:val="2"/>
         </w:numPr>
         <w:spacing w:line="360" w:lineRule="auto"/>
         <w:ind w:left="426" w:hanging="360"/>
@@ -4800,359 +4298,106 @@
         <w:rPr>
           <w:rtl w:val="0"/>
         </w:rPr>
-        <w:t xml:space="preserve">Fase 1.0 - Documentos con estructura básica HTML y estilo CSS básico</w:t>
-      </w:r>
-    </w:p>
-    <w:p>
-      <w:pPr>
-        <w:rPr/>
-      </w:pPr>
-      <w:r>
-        <w:rPr>
-          <w:rtl w:val="0"/>
-        </w:rPr>
-        <w:t xml:space="preserve">Creación de documentos HTML básicos para las diferentes páginas, como la página principal y las páginas de dulce y salado. Aplicados estilos de CSS básicos.</w:t>
-      </w:r>
-    </w:p>
-    <w:p>
-      <w:pPr>
-        <w:rPr/>
-      </w:pPr>
-      <w:r>
-        <w:rPr>
-          <w:rtl w:val="0"/>
-        </w:rPr>
-      </w:r>
-    </w:p>
-    <w:p>
-      <w:pPr>
-        <w:rPr/>
-      </w:pPr>
-      <w:r>
-        <w:rPr>
-          <w:rtl w:val="0"/>
-        </w:rPr>
-        <w:t xml:space="preserve">Fase 1.2 - Parallax, cambio de estilo, estructuración algo más avanzada Implementación de efecto parallax. También se realizarán cambios en el estilo y la estructura.</w:t>
-      </w:r>
-    </w:p>
-    <w:p>
-      <w:pPr>
-        <w:rPr/>
-      </w:pPr>
-      <w:r>
-        <w:rPr>
-          <w:rtl w:val="0"/>
-        </w:rPr>
-      </w:r>
-    </w:p>
-    <w:p>
-      <w:pPr>
-        <w:rPr/>
-      </w:pPr>
-      <w:r>
-        <w:rPr>
-          <w:rtl w:val="0"/>
-        </w:rPr>
-        <w:t xml:space="preserve">Fase 1.3 - Navegación página dulce y salado. Arreglos CSS</w:t>
-      </w:r>
-    </w:p>
-    <w:p>
-      <w:pPr>
-        <w:rPr/>
-      </w:pPr>
-      <w:r>
-        <w:rPr>
-          <w:rtl w:val="0"/>
-        </w:rPr>
-        <w:t xml:space="preserve">Posibilidad de navegación entre las diferentes paginas. Ajustes y arreglos en los estilos CSS.</w:t>
-      </w:r>
-    </w:p>
-    <w:p>
-      <w:pPr>
-        <w:rPr/>
-      </w:pPr>
-      <w:r>
-        <w:rPr>
-          <w:rtl w:val="0"/>
-        </w:rPr>
-      </w:r>
-    </w:p>
-    <w:p>
-      <w:pPr>
-        <w:rPr/>
-      </w:pPr>
-      <w:r>
-        <w:rPr>
-          <w:rtl w:val="0"/>
-        </w:rPr>
-        <w:t xml:space="preserve">Fase 1.4 - Header</w:t>
-      </w:r>
-    </w:p>
-    <w:p>
-      <w:pPr>
-        <w:rPr/>
-      </w:pPr>
-      <w:r>
-        <w:rPr>
-          <w:rtl w:val="0"/>
-        </w:rPr>
-        <w:t xml:space="preserve">Diseño y y aplicación del encabezado de la pagina web.</w:t>
-      </w:r>
-    </w:p>
-    <w:p>
-      <w:pPr>
-        <w:rPr/>
-      </w:pPr>
-      <w:r>
-        <w:rPr>
-          <w:rtl w:val="0"/>
-        </w:rPr>
-      </w:r>
-    </w:p>
-    <w:p>
-      <w:pPr>
-        <w:rPr/>
-      </w:pPr>
-      <w:r>
-        <w:rPr>
-          <w:rtl w:val="0"/>
-        </w:rPr>
-        <w:t xml:space="preserve">Fase 1.5 - Subida fotos portada salado y animaciones portadas</w:t>
-      </w:r>
-    </w:p>
-    <w:p>
-      <w:pPr>
-        <w:rPr/>
-      </w:pPr>
-      <w:r>
-        <w:rPr>
-          <w:rtl w:val="0"/>
-        </w:rPr>
-        <w:t xml:space="preserve">Se añaden las fotos de la portada de la sección de platos salados y se implementarán animaciones al pasar el cursor por encima de estas.</w:t>
-      </w:r>
-    </w:p>
-    <w:p>
-      <w:pPr>
-        <w:rPr/>
-      </w:pPr>
-      <w:r>
-        <w:rPr>
-          <w:rtl w:val="0"/>
-        </w:rPr>
-      </w:r>
-    </w:p>
-    <w:p>
-      <w:pPr>
-        <w:rPr/>
-      </w:pPr>
-      <w:r>
-        <w:rPr>
-          <w:rtl w:val="0"/>
-        </w:rPr>
-        <w:t xml:space="preserve">Fase 1.6 - Implementación fotos portada, Arreglos CSS</w:t>
-      </w:r>
-    </w:p>
-    <w:p>
-      <w:pPr>
-        <w:rPr/>
-      </w:pPr>
-      <w:r>
-        <w:rPr>
-          <w:rtl w:val="0"/>
-        </w:rPr>
-        <w:t xml:space="preserve">Implementación de fotos en la portada de las recetas de salado,  ajustes  en los estilos CSS.</w:t>
-      </w:r>
-    </w:p>
-    <w:p>
-      <w:pPr>
-        <w:rPr/>
-      </w:pPr>
-      <w:r>
-        <w:rPr>
-          <w:rtl w:val="0"/>
-        </w:rPr>
-      </w:r>
-    </w:p>
-    <w:p>
-      <w:pPr>
-        <w:rPr/>
-      </w:pPr>
-      <w:r>
-        <w:rPr>
-          <w:rtl w:val="0"/>
-        </w:rPr>
-        <w:t xml:space="preserve">Fase 1.7 - Subida fotos portada postres</w:t>
-      </w:r>
-    </w:p>
-    <w:p>
-      <w:pPr>
-        <w:rPr/>
-      </w:pPr>
-      <w:r>
-        <w:rPr>
-          <w:rtl w:val="0"/>
-        </w:rPr>
-        <w:t xml:space="preserve">Similar a la fase 1.5, pero esta vez se añadirán fotos a la portada de la sección de postres.</w:t>
-      </w:r>
-    </w:p>
-    <w:p>
-      <w:pPr>
-        <w:rPr/>
-      </w:pPr>
-      <w:r>
-        <w:rPr>
-          <w:rtl w:val="0"/>
-        </w:rPr>
-      </w:r>
-    </w:p>
-    <w:p>
-      <w:pPr>
-        <w:rPr/>
-      </w:pPr>
-      <w:r>
-        <w:rPr>
-          <w:rtl w:val="0"/>
-        </w:rPr>
-        <w:t xml:space="preserve">Fase 1.8 - Subida de fotos y todo el texto de las recetas y prueba de sliders</w:t>
-      </w:r>
-    </w:p>
-    <w:p>
-      <w:pPr>
-        <w:rPr/>
-      </w:pPr>
-      <w:r>
-        <w:rPr>
-          <w:rtl w:val="0"/>
-        </w:rPr>
-        <w:t xml:space="preserve">Subida de fotos y del texto que contendrán todas las recetas. Se sube prototipo de sliders.</w:t>
-      </w:r>
-    </w:p>
-    <w:p>
-      <w:pPr>
-        <w:rPr/>
-      </w:pPr>
-      <w:r>
-        <w:rPr>
-          <w:rtl w:val="0"/>
-        </w:rPr>
-      </w:r>
-    </w:p>
-    <w:p>
-      <w:pPr>
-        <w:rPr/>
-      </w:pPr>
-      <w:r>
-        <w:rPr>
-          <w:rtl w:val="0"/>
-        </w:rPr>
-        <w:t xml:space="preserve">Fase 2.0 - Realización de las recetas con slides</w:t>
-      </w:r>
-    </w:p>
-    <w:p>
-      <w:pPr>
-        <w:rPr/>
-      </w:pPr>
-      <w:r>
-        <w:rPr>
-          <w:rtl w:val="0"/>
-        </w:rPr>
-        <w:t xml:space="preserve">Desarrolladas las páginas individuales de las recetas, utilizando sliders, junto con texto e imágenes correspondientes a cada una de las recetas con su estilo de CSS correspondiente a cada una.</w:t>
-      </w:r>
-    </w:p>
-    <w:p>
-      <w:pPr>
-        <w:rPr/>
-      </w:pPr>
-      <w:r>
-        <w:rPr>
-          <w:rtl w:val="0"/>
-        </w:rPr>
-      </w:r>
-    </w:p>
-    <w:p>
-      <w:pPr>
-        <w:rPr/>
-      </w:pPr>
-      <w:r>
-        <w:rPr>
-          <w:rtl w:val="0"/>
-        </w:rPr>
-        <w:t xml:space="preserve">Fase 2.1 - Vinculación de páginas con las recetas, barra de navegación a los elementos</w:t>
-      </w:r>
-    </w:p>
-    <w:p>
-      <w:pPr>
-        <w:rPr/>
-      </w:pPr>
-      <w:r>
-        <w:rPr>
-          <w:rtl w:val="0"/>
-        </w:rPr>
-        <w:t xml:space="preserve">Se vinculan las diferentes páginas del sitio web, incluidas las páginas de recetas, y se agregará una barra de navegación que permita a los usuarios desplazarse fácilmente a través de las diferentes secciones del sitio.</w:t>
-      </w:r>
-    </w:p>
-    <w:p>
-      <w:pPr>
-        <w:rPr/>
-      </w:pPr>
-      <w:r>
-        <w:rPr>
-          <w:rtl w:val="0"/>
-        </w:rPr>
-      </w:r>
-    </w:p>
-    <w:p>
-      <w:pPr>
-        <w:rPr/>
-      </w:pPr>
-      <w:r>
-        <w:rPr>
-          <w:rtl w:val="0"/>
-        </w:rPr>
-        <w:t xml:space="preserve">Fase 2.2 - Solución problema del header y creación de formulario de contacto</w:t>
-      </w:r>
-    </w:p>
-    <w:p>
-      <w:pPr>
-        <w:rPr/>
-      </w:pPr>
-      <w:r>
-        <w:rPr>
-          <w:rtl w:val="0"/>
-        </w:rPr>
-        <w:t xml:space="preserve">Solucionado el problema que hacía que el header se ocultara al cambiar de slider.</w:t>
-      </w:r>
-    </w:p>
-    <w:p>
-      <w:pPr>
-        <w:rPr/>
-      </w:pPr>
-      <w:r>
-        <w:rPr>
-          <w:rtl w:val="0"/>
-        </w:rPr>
-      </w:r>
-    </w:p>
-    <w:p>
-      <w:pPr>
-        <w:rPr/>
-      </w:pPr>
-      <w:r>
-        <w:rPr>
-          <w:rtl w:val="0"/>
-        </w:rPr>
-        <w:t xml:space="preserve">Fase 2.3 - Cambio de estilos el las recetas para correspondencia con la página principal</w:t>
-      </w:r>
-    </w:p>
-    <w:p>
-      <w:pPr>
-        <w:rPr/>
-      </w:pPr>
-      <w:r>
-        <w:rPr>
-          <w:rtl w:val="0"/>
-        </w:rPr>
-        <w:t xml:space="preserve">Ajustados los estilos de las páginas de recetas para que sean coherentes con el diseño y el estilo de la página principal del sitio web.</w:t>
+        <w:t xml:space="preserve">La realización de este proyecto comenzó con una lluvia de ideas sobre la temática. Debido a que a Javier le gusta la comida y es un tema atractivo para realizar una web debido a los motivos presentados previamente, decidimos hacerlo sobre esto.</w:t>
+      </w:r>
+    </w:p>
+    <w:p>
+      <w:pPr>
+        <w:rPr/>
+      </w:pPr>
+      <w:r>
+        <w:rPr>
+          <w:rtl w:val="0"/>
+        </w:rPr>
+        <w:t xml:space="preserve">El desarrollo de la web comenzó con la creación de un esqueleto básico, una página principal, un hub de recetas saladas y otro hub de recetas dulces.</w:t>
+      </w:r>
+    </w:p>
+    <w:p>
+      <w:pPr>
+        <w:rPr/>
+      </w:pPr>
+      <w:r>
+        <w:rPr>
+          <w:rtl w:val="0"/>
+        </w:rPr>
+        <w:t xml:space="preserve">La página principal en su comienzo se inició como una página de tipo parallax, sin embargo, esto cambiaría posteriormente. Por otro lado el header al inicio se trataban de botones con un diseño amigable que contenían etiquetas como “nuevo” o “tendencia” para llamar la atención del usuario. En está página principal se añadió un título que posteriormente también sería eliminado de diseño neón.</w:t>
+      </w:r>
+    </w:p>
+    <w:p>
+      <w:pPr>
+        <w:rPr/>
+      </w:pPr>
+      <w:r>
+        <w:rPr>
+          <w:rtl w:val="0"/>
+        </w:rPr>
+        <w:t xml:space="preserve">Tras esto se comenzaría la implementación de la página de salados y de dulces. En estas se planteaba tener una galería de imágenes que al ser pulsadas nos conduce a la receta seleccionada. Esta galería fue uno de los desarrollos que más problemas causó debido a que su implementación generaba errores a la hora de alinear los elementos. Una vez solucionado se llevó a cabo su implementación con un diseño dinámico que ayuda al usuario a sentir feedback por parte de la web.</w:t>
+      </w:r>
+    </w:p>
+    <w:p>
+      <w:pPr>
+        <w:rPr/>
+      </w:pPr>
+      <w:r>
+        <w:rPr>
+          <w:rtl w:val="0"/>
+        </w:rPr>
+        <w:t xml:space="preserve">Tras esto se generaron todas las recetas en documentos separados con los diferentes sliders que permiten navegar por los pasos para realizarlas.</w:t>
+      </w:r>
+    </w:p>
+    <w:p>
+      <w:pPr>
+        <w:rPr/>
+      </w:pPr>
+      <w:r>
+        <w:rPr>
+          <w:rtl w:val="0"/>
+        </w:rPr>
+        <w:t xml:space="preserve">Debido a la poca convicción sobre el estilo de la página principal se decidió eliminarla añadiendo un diseño más minimalista con una frase y un vídeo de fondo. También se cambiaron los headers por un estilo menos “divertido” y más profesional. </w:t>
+      </w:r>
+    </w:p>
+    <w:p>
+      <w:pPr>
+        <w:rPr/>
+      </w:pPr>
+      <w:r>
+        <w:rPr>
+          <w:rtl w:val="0"/>
+        </w:rPr>
+        <w:t xml:space="preserve">Estos headers se aplicaron a todo el resto de documentos para poder navegar siempre por la web.</w:t>
+      </w:r>
+    </w:p>
+    <w:p>
+      <w:pPr>
+        <w:rPr/>
+      </w:pPr>
+      <w:r>
+        <w:rPr>
+          <w:rtl w:val="0"/>
+        </w:rPr>
+        <w:t xml:space="preserve">Lo realizado en el documento de salados se llevó a cabo en un documento con dulces y postres.</w:t>
+      </w:r>
+    </w:p>
+    <w:p>
+      <w:pPr>
+        <w:rPr/>
+      </w:pPr>
+      <w:r>
+        <w:rPr>
+          <w:rtl w:val="0"/>
+        </w:rPr>
+        <w:t xml:space="preserve">Tras esto se vincularon todos los documentos lo cual generó ciertos problemas debido a la organización de los archivos.</w:t>
+      </w:r>
+    </w:p>
+    <w:p>
+      <w:pPr>
+        <w:rPr/>
+      </w:pPr>
+      <w:r>
+        <w:rPr>
+          <w:rtl w:val="0"/>
+        </w:rPr>
+        <w:t xml:space="preserve">Por último se agregó un formulario de contacto y un footer en las páginas principales.</w:t>
       </w:r>
     </w:p>
     <w:p>
@@ -6126,12 +5371,12 @@
               <wp:inline distB="0" distT="0" distL="0" distR="0">
                 <wp:extent cx="1249352" cy="624676"/>
                 <wp:effectExtent b="0" l="0" r="0" t="0"/>
-                <wp:docPr descr="Logotipo, nombre de la empresa&#10;&#10;Descripción generada automáticamente" id="14" name="image6.jpg"/>
+                <wp:docPr descr="Logotipo, nombre de la empresa&#10;&#10;Descripción generada automáticamente" id="14" name="image3.jpg"/>
                 <a:graphic>
                   <a:graphicData uri="http://schemas.openxmlformats.org/drawingml/2006/picture">
                     <pic:pic>
                       <pic:nvPicPr>
-                        <pic:cNvPr descr="Logotipo, nombre de la empresa&#10;&#10;Descripción generada automáticamente" id="0" name="image6.jpg"/>
+                        <pic:cNvPr descr="Logotipo, nombre de la empresa&#10;&#10;Descripción generada automáticamente" id="0" name="image3.jpg"/>
                         <pic:cNvPicPr preferRelativeResize="0"/>
                       </pic:nvPicPr>
                       <pic:blipFill>
@@ -6589,12 +5834,12 @@
               <wp:inline distB="0" distT="0" distL="0" distR="0">
                 <wp:extent cx="1249352" cy="624676"/>
                 <wp:effectExtent b="0" l="0" r="0" t="0"/>
-                <wp:docPr descr="Logotipo, nombre de la empresa&#10;&#10;Descripción generada automáticamente" id="16" name="image6.jpg"/>
+                <wp:docPr descr="Logotipo, nombre de la empresa&#10;&#10;Descripción generada automáticamente" id="16" name="image3.jpg"/>
                 <a:graphic>
                   <a:graphicData uri="http://schemas.openxmlformats.org/drawingml/2006/picture">
                     <pic:pic>
                       <pic:nvPicPr>
-                        <pic:cNvPr descr="Logotipo, nombre de la empresa&#10;&#10;Descripción generada automáticamente" id="0" name="image6.jpg"/>
+                        <pic:cNvPr descr="Logotipo, nombre de la empresa&#10;&#10;Descripción generada automáticamente" id="0" name="image3.jpg"/>
                         <pic:cNvPicPr preferRelativeResize="0"/>
                       </pic:nvPicPr>
                       <pic:blipFill>
@@ -6880,6 +6125,116 @@
   <w:abstractNum w:abstractNumId="1">
     <w:lvl w:ilvl="0">
       <w:start w:val="1"/>
+      <w:numFmt w:val="bullet"/>
+      <w:lvlText w:val="-"/>
+      <w:lvlJc w:val="left"/>
+      <w:pPr>
+        <w:ind w:left="720" w:hanging="360"/>
+      </w:pPr>
+      <w:rPr>
+        <w:u w:val="none"/>
+      </w:rPr>
+    </w:lvl>
+    <w:lvl w:ilvl="1">
+      <w:start w:val="1"/>
+      <w:numFmt w:val="bullet"/>
+      <w:lvlText w:val="-"/>
+      <w:lvlJc w:val="left"/>
+      <w:pPr>
+        <w:ind w:left="1440" w:hanging="360"/>
+      </w:pPr>
+      <w:rPr>
+        <w:u w:val="none"/>
+      </w:rPr>
+    </w:lvl>
+    <w:lvl w:ilvl="2">
+      <w:start w:val="1"/>
+      <w:numFmt w:val="bullet"/>
+      <w:lvlText w:val="-"/>
+      <w:lvlJc w:val="left"/>
+      <w:pPr>
+        <w:ind w:left="2160" w:hanging="360"/>
+      </w:pPr>
+      <w:rPr>
+        <w:u w:val="none"/>
+      </w:rPr>
+    </w:lvl>
+    <w:lvl w:ilvl="3">
+      <w:start w:val="1"/>
+      <w:numFmt w:val="bullet"/>
+      <w:lvlText w:val="-"/>
+      <w:lvlJc w:val="left"/>
+      <w:pPr>
+        <w:ind w:left="2880" w:hanging="360"/>
+      </w:pPr>
+      <w:rPr>
+        <w:u w:val="none"/>
+      </w:rPr>
+    </w:lvl>
+    <w:lvl w:ilvl="4">
+      <w:start w:val="1"/>
+      <w:numFmt w:val="bullet"/>
+      <w:lvlText w:val="-"/>
+      <w:lvlJc w:val="left"/>
+      <w:pPr>
+        <w:ind w:left="3600" w:hanging="360"/>
+      </w:pPr>
+      <w:rPr>
+        <w:u w:val="none"/>
+      </w:rPr>
+    </w:lvl>
+    <w:lvl w:ilvl="5">
+      <w:start w:val="1"/>
+      <w:numFmt w:val="bullet"/>
+      <w:lvlText w:val="-"/>
+      <w:lvlJc w:val="left"/>
+      <w:pPr>
+        <w:ind w:left="4320" w:hanging="360"/>
+      </w:pPr>
+      <w:rPr>
+        <w:u w:val="none"/>
+      </w:rPr>
+    </w:lvl>
+    <w:lvl w:ilvl="6">
+      <w:start w:val="1"/>
+      <w:numFmt w:val="bullet"/>
+      <w:lvlText w:val="-"/>
+      <w:lvlJc w:val="left"/>
+      <w:pPr>
+        <w:ind w:left="5040" w:hanging="360"/>
+      </w:pPr>
+      <w:rPr>
+        <w:u w:val="none"/>
+      </w:rPr>
+    </w:lvl>
+    <w:lvl w:ilvl="7">
+      <w:start w:val="1"/>
+      <w:numFmt w:val="bullet"/>
+      <w:lvlText w:val="-"/>
+      <w:lvlJc w:val="left"/>
+      <w:pPr>
+        <w:ind w:left="5760" w:hanging="360"/>
+      </w:pPr>
+      <w:rPr>
+        <w:u w:val="none"/>
+      </w:rPr>
+    </w:lvl>
+    <w:lvl w:ilvl="8">
+      <w:start w:val="1"/>
+      <w:numFmt w:val="bullet"/>
+      <w:lvlText w:val="-"/>
+      <w:lvlJc w:val="left"/>
+      <w:pPr>
+        <w:ind w:left="6480" w:hanging="360"/>
+      </w:pPr>
+      <w:rPr>
+        <w:u w:val="none"/>
+      </w:rPr>
+    </w:lvl>
+  </w:abstractNum>
+  <w:abstractNum w:abstractNumId="2">
+    <w:lvl w:ilvl="0">
+      <w:start w:val="1"/>
       <w:numFmt w:val="decimal"/>
       <w:lvlText w:val="%1."/>
       <w:lvlJc w:val="left"/>
@@ -6971,6 +6326,9 @@
   </w:abstractNum>
   <w:num w:numId="1">
     <w:abstractNumId w:val="1"/>
+  </w:num>
+  <w:num w:numId="2">
+    <w:abstractNumId w:val="2"/>
   </w:num>
 </w:numbering>
 </file>

</xml_diff>

<commit_message>
headers sin activar en las recetas y arreglado envio del contacto
</commit_message>
<xml_diff>
--- a/InformeDario_Javi.docx
+++ b/InformeDario_Javi.docx
@@ -162,12 +162,12 @@
                 <wp:inline distB="0" distT="0" distL="0" distR="0">
                   <wp:extent cx="3003399" cy="1501700"/>
                   <wp:effectExtent b="0" l="0" r="0" t="0"/>
-                  <wp:docPr descr="Logotipo, nombre de la empresa&#10;&#10;Descripción generada automáticamente" id="9" name="image2.jpg"/>
+                  <wp:docPr descr="Logotipo, nombre de la empresa&#10;&#10;Descripción generada automáticamente" id="20" name="image7.jpg"/>
                   <a:graphic>
                     <a:graphicData uri="http://schemas.openxmlformats.org/drawingml/2006/picture">
                       <pic:pic>
                         <pic:nvPicPr>
-                          <pic:cNvPr descr="Logotipo, nombre de la empresa&#10;&#10;Descripción generada automáticamente" id="0" name="image2.jpg"/>
+                          <pic:cNvPr descr="Logotipo, nombre de la empresa&#10;&#10;Descripción generada automáticamente" id="0" name="image7.jpg"/>
                           <pic:cNvPicPr preferRelativeResize="0"/>
                         </pic:nvPicPr>
                         <pic:blipFill>
@@ -451,6 +451,323 @@
       <w:pPr>
         <w:pStyle w:val="Heading1"/>
         <w:rPr/>
+      </w:pPr>
+      <w:bookmarkStart w:colFirst="0" w:colLast="0" w:name="_heading=h.30j0zll" w:id="1"/>
+      <w:bookmarkEnd w:id="1"/>
+      <w:r>
+        <w:rPr>
+          <w:rtl w:val="0"/>
+        </w:rPr>
+        <w:t xml:space="preserve">ÍNDICE</w:t>
+      </w:r>
+    </w:p>
+    <w:p>
+      <w:pPr>
+        <w:rPr/>
+      </w:pPr>
+      <w:r>
+        <w:rPr>
+          <w:rtl w:val="0"/>
+        </w:rPr>
+      </w:r>
+    </w:p>
+    <w:sdt>
+      <w:sdtPr>
+        <w:docPartObj>
+          <w:docPartGallery w:val="Table of Contents"/>
+          <w:docPartUnique w:val="1"/>
+        </w:docPartObj>
+      </w:sdtPr>
+      <w:sdtContent>
+        <w:p>
+          <w:pPr>
+            <w:widowControl w:val="0"/>
+            <w:tabs>
+              <w:tab w:val="right" w:leader="none" w:pos="12000"/>
+            </w:tabs>
+            <w:spacing w:after="0" w:before="60" w:line="240" w:lineRule="auto"/>
+            <w:rPr>
+              <w:b w:val="1"/>
+              <w:color w:val="000000"/>
+              <w:u w:val="none"/>
+            </w:rPr>
+          </w:pPr>
+          <w:r>
+            <w:fldChar w:fldCharType="begin"/>
+            <w:instrText xml:space="preserve"> TOC \h \u \z \t "Heading 1,1,Heading 2,2,Heading 3,3,Heading 4,4,Heading 5,5,Heading 6,6,"</w:instrText>
+            <w:fldChar w:fldCharType="separate"/>
+          </w:r>
+          <w:hyperlink w:anchor="_heading=h.gjdgxs">
+            <w:r>
+              <w:rPr>
+                <w:b w:val="1"/>
+                <w:color w:val="000000"/>
+                <w:u w:val="none"/>
+                <w:rtl w:val="0"/>
+              </w:rPr>
+              <w:t xml:space="preserve">Proyecto Bloque I: HTML + CSS</w:t>
+              <w:tab/>
+            </w:r>
+          </w:hyperlink>
+          <w:r>
+            <w:fldChar w:fldCharType="begin"/>
+            <w:instrText xml:space="preserve"> PAGEREF _heading=h.gjdgxs \h </w:instrText>
+            <w:fldChar w:fldCharType="separate"/>
+          </w:r>
+          <w:r>
+            <w:rPr>
+              <w:b w:val="1"/>
+              <w:rtl w:val="0"/>
+            </w:rPr>
+            <w:t xml:space="preserve">1</w:t>
+          </w:r>
+          <w:r>
+            <w:fldChar w:fldCharType="end"/>
+          </w:r>
+          <w:r>
+            <w:rPr>
+              <w:rtl w:val="0"/>
+            </w:rPr>
+          </w:r>
+        </w:p>
+        <w:p>
+          <w:pPr>
+            <w:widowControl w:val="0"/>
+            <w:tabs>
+              <w:tab w:val="right" w:leader="none" w:pos="12000"/>
+            </w:tabs>
+            <w:spacing w:after="0" w:before="60" w:line="240" w:lineRule="auto"/>
+            <w:rPr>
+              <w:b w:val="1"/>
+              <w:color w:val="000000"/>
+              <w:u w:val="none"/>
+            </w:rPr>
+          </w:pPr>
+          <w:hyperlink w:anchor="_heading=h.30j0zll">
+            <w:r>
+              <w:rPr>
+                <w:b w:val="1"/>
+                <w:color w:val="000000"/>
+                <w:u w:val="none"/>
+                <w:rtl w:val="0"/>
+              </w:rPr>
+              <w:t xml:space="preserve">ÍNDICE</w:t>
+              <w:tab/>
+            </w:r>
+          </w:hyperlink>
+          <w:r>
+            <w:fldChar w:fldCharType="begin"/>
+            <w:instrText xml:space="preserve"> PAGEREF _heading=h.30j0zll \h </w:instrText>
+            <w:fldChar w:fldCharType="separate"/>
+          </w:r>
+          <w:r>
+            <w:rPr>
+              <w:b w:val="1"/>
+              <w:rtl w:val="0"/>
+            </w:rPr>
+            <w:t xml:space="preserve">2</w:t>
+          </w:r>
+          <w:r>
+            <w:fldChar w:fldCharType="end"/>
+          </w:r>
+          <w:r>
+            <w:rPr>
+              <w:rtl w:val="0"/>
+            </w:rPr>
+          </w:r>
+        </w:p>
+        <w:p>
+          <w:pPr>
+            <w:widowControl w:val="0"/>
+            <w:tabs>
+              <w:tab w:val="right" w:leader="none" w:pos="12000"/>
+            </w:tabs>
+            <w:spacing w:after="0" w:before="60" w:line="240" w:lineRule="auto"/>
+            <w:rPr>
+              <w:b w:val="1"/>
+              <w:color w:val="000000"/>
+              <w:u w:val="none"/>
+            </w:rPr>
+          </w:pPr>
+          <w:hyperlink w:anchor="_heading=">
+            <w:r>
+              <w:rPr>
+                <w:b w:val="1"/>
+                <w:color w:val="000000"/>
+                <w:u w:val="none"/>
+                <w:rtl w:val="0"/>
+              </w:rPr>
+              <w:t xml:space="preserve">1. CONTROL DE VERSIONES</w:t>
+              <w:tab/>
+            </w:r>
+          </w:hyperlink>
+          <w:r>
+            <w:fldChar w:fldCharType="begin"/>
+            <w:instrText xml:space="preserve"> PAGEREF _heading= \h </w:instrText>
+            <w:fldChar w:fldCharType="separate"/>
+          </w:r>
+          <w:r>
+            <w:rPr>
+              <w:b w:val="1"/>
+              <w:rtl w:val="0"/>
+            </w:rPr>
+            <w:t xml:space="preserve">3</w:t>
+          </w:r>
+          <w:r>
+            <w:fldChar w:fldCharType="end"/>
+          </w:r>
+          <w:r>
+            <w:rPr>
+              <w:rtl w:val="0"/>
+            </w:rPr>
+          </w:r>
+        </w:p>
+        <w:p>
+          <w:pPr>
+            <w:widowControl w:val="0"/>
+            <w:tabs>
+              <w:tab w:val="right" w:leader="none" w:pos="12000"/>
+            </w:tabs>
+            <w:spacing w:after="0" w:before="60" w:line="240" w:lineRule="auto"/>
+            <w:rPr>
+              <w:b w:val="1"/>
+              <w:color w:val="000000"/>
+              <w:u w:val="none"/>
+            </w:rPr>
+          </w:pPr>
+          <w:hyperlink w:anchor="_heading=">
+            <w:r>
+              <w:rPr>
+                <w:b w:val="1"/>
+                <w:color w:val="000000"/>
+                <w:u w:val="none"/>
+                <w:rtl w:val="0"/>
+              </w:rPr>
+              <w:t xml:space="preserve">2. INTRODUCCIÓN</w:t>
+              <w:tab/>
+            </w:r>
+          </w:hyperlink>
+          <w:r>
+            <w:fldChar w:fldCharType="begin"/>
+            <w:instrText xml:space="preserve"> PAGEREF _heading= \h </w:instrText>
+            <w:fldChar w:fldCharType="separate"/>
+          </w:r>
+          <w:r>
+            <w:rPr>
+              <w:b w:val="1"/>
+              <w:rtl w:val="0"/>
+            </w:rPr>
+            <w:t xml:space="preserve">5</w:t>
+          </w:r>
+          <w:r>
+            <w:fldChar w:fldCharType="end"/>
+          </w:r>
+          <w:r>
+            <w:rPr>
+              <w:rtl w:val="0"/>
+            </w:rPr>
+          </w:r>
+        </w:p>
+        <w:p>
+          <w:pPr>
+            <w:widowControl w:val="0"/>
+            <w:tabs>
+              <w:tab w:val="right" w:leader="none" w:pos="12000"/>
+            </w:tabs>
+            <w:spacing w:after="0" w:before="60" w:line="240" w:lineRule="auto"/>
+            <w:rPr>
+              <w:b w:val="1"/>
+              <w:color w:val="000000"/>
+              <w:u w:val="none"/>
+            </w:rPr>
+          </w:pPr>
+          <w:hyperlink w:anchor="_heading=h.1fob9te">
+            <w:r>
+              <w:rPr>
+                <w:b w:val="1"/>
+                <w:color w:val="000000"/>
+                <w:u w:val="none"/>
+                <w:rtl w:val="0"/>
+              </w:rPr>
+              <w:t xml:space="preserve">3. FASE DE PLANIFICACIÓN</w:t>
+              <w:tab/>
+            </w:r>
+          </w:hyperlink>
+          <w:r>
+            <w:fldChar w:fldCharType="begin"/>
+            <w:instrText xml:space="preserve"> PAGEREF _heading=h.1fob9te \h </w:instrText>
+            <w:fldChar w:fldCharType="separate"/>
+          </w:r>
+          <w:r>
+            <w:rPr>
+              <w:b w:val="1"/>
+              <w:rtl w:val="0"/>
+            </w:rPr>
+            <w:t xml:space="preserve">6</w:t>
+          </w:r>
+          <w:r>
+            <w:fldChar w:fldCharType="end"/>
+          </w:r>
+          <w:r>
+            <w:rPr>
+              <w:rtl w:val="0"/>
+            </w:rPr>
+          </w:r>
+        </w:p>
+        <w:p>
+          <w:pPr>
+            <w:widowControl w:val="0"/>
+            <w:tabs>
+              <w:tab w:val="right" w:leader="none" w:pos="12000"/>
+            </w:tabs>
+            <w:spacing w:after="0" w:before="60" w:line="240" w:lineRule="auto"/>
+            <w:rPr>
+              <w:b w:val="1"/>
+              <w:color w:val="000000"/>
+              <w:u w:val="none"/>
+            </w:rPr>
+          </w:pPr>
+          <w:hyperlink w:anchor="_heading=h.3znysh7">
+            <w:r>
+              <w:rPr>
+                <w:b w:val="1"/>
+                <w:color w:val="000000"/>
+                <w:u w:val="none"/>
+                <w:rtl w:val="0"/>
+              </w:rPr>
+              <w:t xml:space="preserve">5. FASE DE DESARROLLO</w:t>
+              <w:tab/>
+            </w:r>
+          </w:hyperlink>
+          <w:r>
+            <w:fldChar w:fldCharType="begin"/>
+            <w:instrText xml:space="preserve"> PAGEREF _heading=h.3znysh7 \h </w:instrText>
+            <w:fldChar w:fldCharType="separate"/>
+          </w:r>
+          <w:r>
+            <w:rPr>
+              <w:b w:val="1"/>
+              <w:rtl w:val="0"/>
+            </w:rPr>
+            <w:t xml:space="preserve">9</w:t>
+          </w:r>
+          <w:r>
+            <w:fldChar w:fldCharType="end"/>
+          </w:r>
+          <w:r>
+            <w:rPr>
+              <w:rtl w:val="0"/>
+            </w:rPr>
+          </w:r>
+          <w:r>
+            <w:fldChar w:fldCharType="end"/>
+          </w:r>
+        </w:p>
+      </w:sdtContent>
+    </w:sdt>
+    <w:p>
+      <w:pPr>
+        <w:rPr/>
         <w:sectPr>
           <w:headerReference r:id="rId8" w:type="default"/>
           <w:headerReference r:id="rId9" w:type="first"/>
@@ -464,13 +781,10 @@
           <w:titlePg w:val="1"/>
         </w:sectPr>
       </w:pPr>
-      <w:bookmarkStart w:colFirst="0" w:colLast="0" w:name="_heading=h.30j0zll" w:id="1"/>
-      <w:bookmarkEnd w:id="1"/>
-      <w:r>
-        <w:rPr>
-          <w:rtl w:val="0"/>
-        </w:rPr>
-        <w:t xml:space="preserve">ÍNDICE</w:t>
+      <w:r>
+        <w:rPr>
+          <w:rtl w:val="0"/>
+        </w:rPr>
       </w:r>
     </w:p>
     <w:p>
@@ -478,7 +792,7 @@
         <w:pStyle w:val="Heading1"/>
         <w:numPr>
           <w:ilvl w:val="0"/>
-          <w:numId w:val="2"/>
+          <w:numId w:val="5"/>
         </w:numPr>
         <w:spacing w:line="360" w:lineRule="auto"/>
         <w:ind w:left="426" w:hanging="360"/>
@@ -3411,7 +3725,7 @@
         <w:pStyle w:val="Heading1"/>
         <w:numPr>
           <w:ilvl w:val="0"/>
-          <w:numId w:val="2"/>
+          <w:numId w:val="5"/>
         </w:numPr>
         <w:spacing w:line="360" w:lineRule="auto"/>
         <w:ind w:left="426" w:hanging="360"/>
@@ -3428,6 +3742,11 @@
         </w:rPr>
         <w:t xml:space="preserve">INTRODUCCIÓN</w:t>
       </w:r>
+      <w:r>
+        <w:rPr>
+          <w:rtl w:val="0"/>
+        </w:rPr>
+      </w:r>
     </w:p>
     <w:p>
       <w:pPr>
@@ -3676,7 +3995,7 @@
         <w:pStyle w:val="Heading1"/>
         <w:numPr>
           <w:ilvl w:val="0"/>
-          <w:numId w:val="2"/>
+          <w:numId w:val="5"/>
         </w:numPr>
         <w:spacing w:line="360" w:lineRule="auto"/>
         <w:ind w:left="426" w:hanging="360"/>
@@ -3695,6 +4014,11 @@
         </w:rPr>
         <w:t xml:space="preserve">FASE DE PLANIFICACIÓN</w:t>
       </w:r>
+      <w:r>
+        <w:rPr>
+          <w:rtl w:val="0"/>
+        </w:rPr>
+      </w:r>
     </w:p>
     <w:p>
       <w:pPr>
@@ -3733,9 +4057,9 @@
       <w:pPr>
         <w:numPr>
           <w:ilvl w:val="0"/>
-          <w:numId w:val="1"/>
+          <w:numId w:val="4"/>
         </w:numPr>
-        <w:spacing w:after="0" w:afterAutospacing="0"/>
+        <w:spacing w:after="0" w:lineRule="auto"/>
         <w:ind w:left="720" w:hanging="360"/>
         <w:rPr>
           <w:u w:val="none"/>
@@ -3745,16 +4069,21 @@
         <w:rPr>
           <w:rtl w:val="0"/>
         </w:rPr>
-        <w:t xml:space="preserve">Finales de diciembre: Se llevará a cabo una planificación básica sobre el diseño de la web, qué tipo de estructura tendrá y que documentos HTML existirán en ella.</w:t>
+        <w:t xml:space="preserve">Finales de diciembre: Se llevará a cabo una planificación básica sobre el diseño de la web, qué tipo de estructura tendrá y qué documentos HTML existirán en ella.</w:t>
+      </w:r>
+      <w:r>
+        <w:rPr>
+          <w:rtl w:val="0"/>
+        </w:rPr>
       </w:r>
     </w:p>
     <w:p>
       <w:pPr>
         <w:numPr>
           <w:ilvl w:val="0"/>
-          <w:numId w:val="1"/>
+          <w:numId w:val="4"/>
         </w:numPr>
-        <w:spacing w:after="0" w:afterAutospacing="0"/>
+        <w:spacing w:after="0" w:lineRule="auto"/>
         <w:ind w:left="720" w:hanging="360"/>
         <w:rPr>
           <w:u w:val="none"/>
@@ -3764,16 +4093,21 @@
         <w:rPr>
           <w:rtl w:val="0"/>
         </w:rPr>
-        <w:t xml:space="preserve">Mediados/finales de enero: se llevarán a cabo los inicios de la creación del esqueleto HTML y algunos ajustes iniciales de diseño CSS, además se buscarán los elementos multimedia que conformarán la web.</w:t>
+        <w:t xml:space="preserve">Mediados/finales de enero: se llevarán a cabo los inicios de la creación del esqueleto HTML y algunos ajustes iniciales de diseño CSS, además se buscarán los elementos multimedia que conformarán la página web.</w:t>
+      </w:r>
+      <w:r>
+        <w:rPr>
+          <w:rtl w:val="0"/>
+        </w:rPr>
       </w:r>
     </w:p>
     <w:p>
       <w:pPr>
         <w:numPr>
           <w:ilvl w:val="0"/>
-          <w:numId w:val="1"/>
+          <w:numId w:val="4"/>
         </w:numPr>
-        <w:spacing w:after="0" w:afterAutospacing="0"/>
+        <w:spacing w:after="0" w:lineRule="auto"/>
         <w:ind w:left="720" w:hanging="360"/>
         <w:rPr>
           <w:u w:val="none"/>
@@ -3784,13 +4118,18 @@
           <w:rtl w:val="0"/>
         </w:rPr>
         <w:t xml:space="preserve">Entre febrero y marzo: Debido a la falta de tiempo durante estos dos meses se llevarán a cabo los avances con respecto a la creación de todas las web y la implementación de elementos más complejos como galerías de imágenes y estilos avanzados.</w:t>
+      </w:r>
+      <w:r>
+        <w:rPr>
+          <w:rtl w:val="0"/>
+        </w:rPr>
       </w:r>
     </w:p>
     <w:p>
       <w:pPr>
         <w:numPr>
           <w:ilvl w:val="0"/>
-          <w:numId w:val="1"/>
+          <w:numId w:val="4"/>
         </w:numPr>
         <w:ind w:left="720" w:hanging="360"/>
         <w:rPr>
@@ -3802,6 +4141,11 @@
           <w:rtl w:val="0"/>
         </w:rPr>
         <w:t xml:space="preserve">Principios de abril: Se llevará a cabo la vinculación de todos los documentos entre ellos para que toda la web sea navegable y se llevarán a cabo los toques finales y las correcciones de errores.</w:t>
+      </w:r>
+      <w:r>
+        <w:rPr>
+          <w:rtl w:val="0"/>
+        </w:rPr>
       </w:r>
     </w:p>
     <w:p>
@@ -3902,7 +4246,7 @@
         <w:widowControl w:val="1"/>
         <w:numPr>
           <w:ilvl w:val="0"/>
-          <w:numId w:val="2"/>
+          <w:numId w:val="5"/>
         </w:numPr>
         <w:pBdr>
           <w:top w:space="0" w:sz="0" w:val="nil"/>
@@ -3932,10 +4276,81 @@
         </w:rPr>
         <w:t xml:space="preserve">FASE DE ANÁLISIS Y DISEÑO</w:t>
       </w:r>
-      <w:r>
-        <w:rPr>
-          <w:rtl w:val="0"/>
-        </w:rPr>
+    </w:p>
+    <w:p>
+      <w:pPr>
+        <w:keepNext w:val="0"/>
+        <w:keepLines w:val="0"/>
+        <w:pageBreakBefore w:val="0"/>
+        <w:widowControl w:val="1"/>
+        <w:pBdr>
+          <w:top w:space="0" w:sz="0" w:val="nil"/>
+          <w:left w:space="0" w:sz="0" w:val="nil"/>
+          <w:bottom w:space="0" w:sz="0" w:val="nil"/>
+          <w:right w:space="0" w:sz="0" w:val="nil"/>
+          <w:between w:space="0" w:sz="0" w:val="nil"/>
+        </w:pBdr>
+        <w:shd w:fill="auto" w:val="clear"/>
+        <w:spacing w:after="160" w:before="0" w:line="259" w:lineRule="auto"/>
+        <w:ind w:left="0" w:right="0" w:firstLine="0"/>
+        <w:jc w:val="left"/>
+        <w:rPr>
+          <w:b w:val="1"/>
+          <w:color w:val="00b0f0"/>
+          <w:sz w:val="32"/>
+          <w:szCs w:val="32"/>
+        </w:rPr>
+      </w:pPr>
+      <w:r>
+        <w:rPr>
+          <w:b w:val="1"/>
+          <w:color w:val="00b0f0"/>
+          <w:sz w:val="32"/>
+          <w:szCs w:val="32"/>
+          <w:rtl w:val="0"/>
+        </w:rPr>
+        <w:t xml:space="preserve">Análisis</w:t>
+      </w:r>
+    </w:p>
+    <w:p>
+      <w:pPr>
+        <w:rPr/>
+      </w:pPr>
+      <w:r>
+        <w:rPr>
+          <w:rtl w:val="0"/>
+        </w:rPr>
+        <w:t xml:space="preserve">Los requisitos mínimos funcionales son los siguientes:</w:t>
+      </w:r>
+    </w:p>
+    <w:p>
+      <w:pPr>
+        <w:rPr/>
+      </w:pPr>
+      <w:r>
+        <w:rPr>
+          <w:rtl w:val="0"/>
+        </w:rPr>
+      </w:r>
+    </w:p>
+    <w:p>
+      <w:pPr>
+        <w:rPr>
+          <w:b w:val="1"/>
+          <w:color w:val="00b0f0"/>
+          <w:sz w:val="32"/>
+          <w:szCs w:val="32"/>
+        </w:rPr>
+      </w:pPr>
+      <w:r>
+        <w:rPr>
+          <w:b w:val="1"/>
+          <w:color w:val="00b0f0"/>
+          <w:sz w:val="32"/>
+          <w:szCs w:val="32"/>
+          <w:rtl w:val="0"/>
+        </w:rPr>
+        <w:t xml:space="preserve">Diseño</w:t>
       </w:r>
     </w:p>
     <w:p>
@@ -3957,14 +4372,14 @@
         <w:rPr/>
         <w:drawing>
           <wp:inline distB="114300" distT="114300" distL="114300" distR="114300">
-            <wp:extent cx="5399730" cy="939800"/>
+            <wp:extent cx="5839777" cy="1200150"/>
             <wp:effectExtent b="0" l="0" r="0" t="0"/>
-            <wp:docPr id="11" name="image4.png"/>
+            <wp:docPr id="21" name="image2.png"/>
             <a:graphic>
               <a:graphicData uri="http://schemas.openxmlformats.org/drawingml/2006/picture">
                 <pic:pic>
                   <pic:nvPicPr>
-                    <pic:cNvPr id="0" name="image4.png"/>
+                    <pic:cNvPr id="0" name="image2.png"/>
                     <pic:cNvPicPr preferRelativeResize="0"/>
                   </pic:nvPicPr>
                   <pic:blipFill>
@@ -3977,7 +4392,7 @@
                   <pic:spPr>
                     <a:xfrm>
                       <a:off x="0" y="0"/>
-                      <a:ext cx="5399730" cy="939800"/>
+                      <a:ext cx="5839777" cy="1200150"/>
                     </a:xfrm>
                     <a:prstGeom prst="rect"/>
                     <a:ln/>
@@ -3992,7 +4407,176 @@
         <w:rPr>
           <w:rtl w:val="0"/>
         </w:rPr>
-        <w:t xml:space="preserve">Prototipado:</w:t>
+      </w:r>
+    </w:p>
+    <w:p>
+      <w:pPr>
+        <w:rPr/>
+      </w:pPr>
+      <w:r>
+        <w:rPr>
+          <w:rtl w:val="0"/>
+        </w:rPr>
+      </w:r>
+    </w:p>
+    <w:p>
+      <w:pPr>
+        <w:rPr/>
+      </w:pPr>
+      <w:r>
+        <w:rPr>
+          <w:rtl w:val="0"/>
+        </w:rPr>
+      </w:r>
+    </w:p>
+    <w:p>
+      <w:pPr>
+        <w:rPr/>
+      </w:pPr>
+      <w:r>
+        <w:rPr>
+          <w:rtl w:val="0"/>
+        </w:rPr>
+      </w:r>
+    </w:p>
+    <w:p>
+      <w:pPr>
+        <w:rPr/>
+      </w:pPr>
+      <w:r>
+        <w:rPr>
+          <w:rtl w:val="0"/>
+        </w:rPr>
+      </w:r>
+    </w:p>
+    <w:p>
+      <w:pPr>
+        <w:rPr/>
+      </w:pPr>
+      <w:r>
+        <w:rPr>
+          <w:rtl w:val="0"/>
+        </w:rPr>
+      </w:r>
+    </w:p>
+    <w:p>
+      <w:pPr>
+        <w:rPr/>
+      </w:pPr>
+      <w:r>
+        <w:rPr>
+          <w:rtl w:val="0"/>
+        </w:rPr>
+      </w:r>
+    </w:p>
+    <w:p>
+      <w:pPr>
+        <w:rPr/>
+      </w:pPr>
+      <w:r>
+        <w:rPr>
+          <w:rtl w:val="0"/>
+        </w:rPr>
+      </w:r>
+    </w:p>
+    <w:p>
+      <w:pPr>
+        <w:rPr/>
+      </w:pPr>
+      <w:r>
+        <w:rPr>
+          <w:rtl w:val="0"/>
+        </w:rPr>
+      </w:r>
+    </w:p>
+    <w:p>
+      <w:pPr>
+        <w:rPr/>
+      </w:pPr>
+      <w:r>
+        <w:rPr>
+          <w:rtl w:val="0"/>
+        </w:rPr>
+      </w:r>
+    </w:p>
+    <w:p>
+      <w:pPr>
+        <w:rPr/>
+      </w:pPr>
+      <w:r>
+        <w:rPr>
+          <w:rtl w:val="0"/>
+        </w:rPr>
+      </w:r>
+    </w:p>
+    <w:p>
+      <w:pPr>
+        <w:rPr/>
+      </w:pPr>
+      <w:r>
+        <w:rPr>
+          <w:rtl w:val="0"/>
+        </w:rPr>
+      </w:r>
+    </w:p>
+    <w:p>
+      <w:pPr>
+        <w:rPr/>
+      </w:pPr>
+      <w:r>
+        <w:rPr>
+          <w:rtl w:val="0"/>
+        </w:rPr>
+      </w:r>
+    </w:p>
+    <w:p>
+      <w:pPr>
+        <w:rPr/>
+      </w:pPr>
+      <w:r>
+        <w:rPr>
+          <w:rtl w:val="0"/>
+        </w:rPr>
+      </w:r>
+    </w:p>
+    <w:p>
+      <w:pPr>
+        <w:rPr/>
+      </w:pPr>
+      <w:r>
+        <w:rPr>
+          <w:rtl w:val="0"/>
+        </w:rPr>
+      </w:r>
+    </w:p>
+    <w:p>
+      <w:pPr>
+        <w:rPr/>
+      </w:pPr>
+      <w:r>
+        <w:rPr>
+          <w:rtl w:val="0"/>
+        </w:rPr>
+      </w:r>
+    </w:p>
+    <w:p>
+      <w:pPr>
+        <w:rPr/>
+      </w:pPr>
+      <w:r>
+        <w:rPr>
+          <w:rtl w:val="0"/>
+        </w:rPr>
+      </w:r>
+    </w:p>
+    <w:p>
+      <w:pPr>
+        <w:rPr/>
+      </w:pPr>
+      <w:r>
+        <w:rPr>
+          <w:rtl w:val="0"/>
+        </w:rPr>
       </w:r>
     </w:p>
     <w:p>
@@ -4014,14 +4598,14 @@
         <w:rPr/>
         <w:drawing>
           <wp:inline distB="114300" distT="114300" distL="114300" distR="114300">
-            <wp:extent cx="2531644" cy="2522761"/>
+            <wp:extent cx="5399730" cy="5372100"/>
             <wp:effectExtent b="0" l="0" r="0" t="0"/>
-            <wp:docPr id="10" name="image1.png"/>
+            <wp:docPr id="22" name="image4.png"/>
             <a:graphic>
               <a:graphicData uri="http://schemas.openxmlformats.org/drawingml/2006/picture">
                 <pic:pic>
                   <pic:nvPicPr>
-                    <pic:cNvPr id="0" name="image1.png"/>
+                    <pic:cNvPr id="0" name="image4.png"/>
                     <pic:cNvPicPr preferRelativeResize="0"/>
                   </pic:nvPicPr>
                   <pic:blipFill>
@@ -4034,7 +4618,7 @@
                   <pic:spPr>
                     <a:xfrm>
                       <a:off x="0" y="0"/>
-                      <a:ext cx="2531644" cy="2522761"/>
+                      <a:ext cx="5399730" cy="5372100"/>
                     </a:xfrm>
                     <a:prstGeom prst="rect"/>
                     <a:ln/>
@@ -4071,14 +4655,14 @@
         <w:rPr/>
         <w:drawing>
           <wp:inline distB="114300" distT="114300" distL="114300" distR="114300">
-            <wp:extent cx="2544128" cy="2535355"/>
+            <wp:extent cx="5399730" cy="5372100"/>
             <wp:effectExtent b="0" l="0" r="0" t="0"/>
-            <wp:docPr id="13" name="image5.png"/>
+            <wp:docPr id="18" name="image3.png"/>
             <a:graphic>
               <a:graphicData uri="http://schemas.openxmlformats.org/drawingml/2006/picture">
                 <pic:pic>
                   <pic:nvPicPr>
-                    <pic:cNvPr id="0" name="image5.png"/>
+                    <pic:cNvPr id="0" name="image3.png"/>
                     <pic:cNvPicPr preferRelativeResize="0"/>
                   </pic:nvPicPr>
                   <pic:blipFill>
@@ -4091,7 +4675,7 @@
                   <pic:spPr>
                     <a:xfrm>
                       <a:off x="0" y="0"/>
-                      <a:ext cx="2544128" cy="2535355"/>
+                      <a:ext cx="5399730" cy="5372100"/>
                     </a:xfrm>
                     <a:prstGeom prst="rect"/>
                     <a:ln/>
@@ -4116,6 +4700,96 @@
         <w:rPr>
           <w:rtl w:val="0"/>
         </w:rPr>
+      </w:r>
+    </w:p>
+    <w:p>
+      <w:pPr>
+        <w:rPr/>
+      </w:pPr>
+      <w:r>
+        <w:rPr>
+          <w:rtl w:val="0"/>
+        </w:rPr>
+      </w:r>
+    </w:p>
+    <w:p>
+      <w:pPr>
+        <w:rPr/>
+      </w:pPr>
+      <w:r>
+        <w:rPr>
+          <w:rtl w:val="0"/>
+        </w:rPr>
+      </w:r>
+    </w:p>
+    <w:p>
+      <w:pPr>
+        <w:rPr/>
+      </w:pPr>
+      <w:r>
+        <w:rPr>
+          <w:rtl w:val="0"/>
+        </w:rPr>
+      </w:r>
+    </w:p>
+    <w:p>
+      <w:pPr>
+        <w:rPr/>
+      </w:pPr>
+      <w:r>
+        <w:rPr>
+          <w:rtl w:val="0"/>
+        </w:rPr>
+      </w:r>
+    </w:p>
+    <w:p>
+      <w:pPr>
+        <w:rPr/>
+      </w:pPr>
+      <w:r>
+        <w:rPr>
+          <w:rtl w:val="0"/>
+        </w:rPr>
+      </w:r>
+    </w:p>
+    <w:p>
+      <w:pPr>
+        <w:rPr/>
+      </w:pPr>
+      <w:r>
+        <w:rPr>
+          <w:rtl w:val="0"/>
+        </w:rPr>
+      </w:r>
+    </w:p>
+    <w:p>
+      <w:pPr>
+        <w:rPr/>
+      </w:pPr>
+      <w:r>
+        <w:rPr>
+          <w:rtl w:val="0"/>
+        </w:rPr>
+      </w:r>
+    </w:p>
+    <w:p>
+      <w:pPr>
+        <w:rPr/>
+      </w:pPr>
+      <w:r>
+        <w:rPr>
+          <w:rtl w:val="0"/>
+        </w:rPr>
+      </w:r>
+    </w:p>
+    <w:p>
+      <w:pPr>
+        <w:rPr/>
+      </w:pPr>
+      <w:r>
+        <w:rPr>
+          <w:rtl w:val="0"/>
+        </w:rPr>
         <w:t xml:space="preserve">Prototipo dulce:</w:t>
       </w:r>
     </w:p>
@@ -4127,14 +4801,14 @@
         <w:rPr/>
         <w:drawing>
           <wp:inline distB="114300" distT="114300" distL="114300" distR="114300">
-            <wp:extent cx="2753678" cy="2743964"/>
+            <wp:extent cx="5399730" cy="5372100"/>
             <wp:effectExtent b="0" l="0" r="0" t="0"/>
-            <wp:docPr id="12" name="image6.png"/>
+            <wp:docPr id="19" name="image1.png"/>
             <a:graphic>
               <a:graphicData uri="http://schemas.openxmlformats.org/drawingml/2006/picture">
                 <pic:pic>
                   <pic:nvPicPr>
-                    <pic:cNvPr id="0" name="image6.png"/>
+                    <pic:cNvPr id="0" name="image1.png"/>
                     <pic:cNvPicPr preferRelativeResize="0"/>
                   </pic:nvPicPr>
                   <pic:blipFill>
@@ -4147,7 +4821,7 @@
                   <pic:spPr>
                     <a:xfrm>
                       <a:off x="0" y="0"/>
-                      <a:ext cx="2753678" cy="2743964"/>
+                      <a:ext cx="5399730" cy="5372100"/>
                     </a:xfrm>
                     <a:prstGeom prst="rect"/>
                     <a:ln/>
@@ -4172,6 +4846,86 @@
         <w:rPr>
           <w:rtl w:val="0"/>
         </w:rPr>
+      </w:r>
+    </w:p>
+    <w:p>
+      <w:pPr>
+        <w:rPr/>
+      </w:pPr>
+      <w:r>
+        <w:rPr>
+          <w:rtl w:val="0"/>
+        </w:rPr>
+      </w:r>
+    </w:p>
+    <w:p>
+      <w:pPr>
+        <w:rPr/>
+      </w:pPr>
+      <w:r>
+        <w:rPr>
+          <w:rtl w:val="0"/>
+        </w:rPr>
+      </w:r>
+    </w:p>
+    <w:p>
+      <w:pPr>
+        <w:rPr/>
+      </w:pPr>
+      <w:r>
+        <w:rPr>
+          <w:rtl w:val="0"/>
+        </w:rPr>
+      </w:r>
+    </w:p>
+    <w:p>
+      <w:pPr>
+        <w:rPr/>
+      </w:pPr>
+      <w:r>
+        <w:rPr>
+          <w:rtl w:val="0"/>
+        </w:rPr>
+      </w:r>
+    </w:p>
+    <w:p>
+      <w:pPr>
+        <w:rPr/>
+      </w:pPr>
+      <w:r>
+        <w:rPr>
+          <w:rtl w:val="0"/>
+        </w:rPr>
+      </w:r>
+    </w:p>
+    <w:p>
+      <w:pPr>
+        <w:rPr/>
+      </w:pPr>
+      <w:r>
+        <w:rPr>
+          <w:rtl w:val="0"/>
+        </w:rPr>
+      </w:r>
+    </w:p>
+    <w:p>
+      <w:pPr>
+        <w:rPr/>
+      </w:pPr>
+      <w:r>
+        <w:rPr>
+          <w:rtl w:val="0"/>
+        </w:rPr>
+      </w:r>
+    </w:p>
+    <w:p>
+      <w:pPr>
+        <w:rPr/>
+      </w:pPr>
+      <w:r>
+        <w:rPr>
+          <w:rtl w:val="0"/>
+        </w:rPr>
         <w:t xml:space="preserve">Prototipo de contacto:</w:t>
       </w:r>
     </w:p>
@@ -4183,14 +4937,14 @@
         <w:rPr/>
         <w:drawing>
           <wp:inline distB="114300" distT="114300" distL="114300" distR="114300">
-            <wp:extent cx="3332992" cy="3321236"/>
+            <wp:extent cx="5399730" cy="5372100"/>
             <wp:effectExtent b="0" l="0" r="0" t="0"/>
-            <wp:docPr id="15" name="image7.png"/>
+            <wp:docPr id="17" name="image5.png"/>
             <a:graphic>
               <a:graphicData uri="http://schemas.openxmlformats.org/drawingml/2006/picture">
                 <pic:pic>
                   <pic:nvPicPr>
-                    <pic:cNvPr id="0" name="image7.png"/>
+                    <pic:cNvPr id="0" name="image5.png"/>
                     <pic:cNvPicPr preferRelativeResize="0"/>
                   </pic:nvPicPr>
                   <pic:blipFill>
@@ -4203,7 +4957,7 @@
                   <pic:spPr>
                     <a:xfrm>
                       <a:off x="0" y="0"/>
-                      <a:ext cx="3332992" cy="3321236"/>
+                      <a:ext cx="5399730" cy="5372100"/>
                     </a:xfrm>
                     <a:prstGeom prst="rect"/>
                     <a:ln/>
@@ -4262,13 +5016,512 @@
     </w:p>
     <w:p>
       <w:pPr>
+        <w:rPr/>
+      </w:pPr>
+      <w:r>
+        <w:rPr>
+          <w:rtl w:val="0"/>
+        </w:rPr>
+      </w:r>
+    </w:p>
+    <w:p>
+      <w:pPr>
+        <w:rPr/>
+      </w:pPr>
+      <w:r>
+        <w:rPr>
+          <w:rtl w:val="0"/>
+        </w:rPr>
+      </w:r>
+    </w:p>
+    <w:p>
+      <w:pPr>
+        <w:rPr/>
+      </w:pPr>
+      <w:r>
+        <w:rPr>
+          <w:rtl w:val="0"/>
+        </w:rPr>
+      </w:r>
+    </w:p>
+    <w:p>
+      <w:pPr>
+        <w:rPr/>
+      </w:pPr>
+      <w:r>
+        <w:rPr>
+          <w:rtl w:val="0"/>
+        </w:rPr>
+      </w:r>
+    </w:p>
+    <w:p>
+      <w:pPr>
+        <w:rPr/>
+      </w:pPr>
+      <w:r>
+        <w:rPr>
+          <w:rtl w:val="0"/>
+        </w:rPr>
+        <w:t xml:space="preserve">Prototipo  de receta: </w:t>
+      </w:r>
+    </w:p>
+    <w:p>
+      <w:pPr>
+        <w:rPr/>
+      </w:pPr>
+      <w:r>
+        <w:rPr/>
+        <w:drawing>
+          <wp:inline distB="114300" distT="114300" distL="114300" distR="114300">
+            <wp:extent cx="5399730" cy="5232400"/>
+            <wp:effectExtent b="0" l="0" r="0" t="0"/>
+            <wp:docPr id="25" name="image8.png"/>
+            <a:graphic>
+              <a:graphicData uri="http://schemas.openxmlformats.org/drawingml/2006/picture">
+                <pic:pic>
+                  <pic:nvPicPr>
+                    <pic:cNvPr id="0" name="image8.png"/>
+                    <pic:cNvPicPr preferRelativeResize="0"/>
+                  </pic:nvPicPr>
+                  <pic:blipFill>
+                    <a:blip r:embed="rId19"/>
+                    <a:srcRect b="0" l="0" r="0" t="0"/>
+                    <a:stretch>
+                      <a:fillRect/>
+                    </a:stretch>
+                  </pic:blipFill>
+                  <pic:spPr>
+                    <a:xfrm>
+                      <a:off x="0" y="0"/>
+                      <a:ext cx="5399730" cy="5232400"/>
+                    </a:xfrm>
+                    <a:prstGeom prst="rect"/>
+                    <a:ln/>
+                  </pic:spPr>
+                </pic:pic>
+              </a:graphicData>
+            </a:graphic>
+          </wp:inline>
+        </w:drawing>
+      </w:r>
+      <w:r>
+        <w:rPr>
+          <w:rtl w:val="0"/>
+        </w:rPr>
+      </w:r>
+    </w:p>
+    <w:p>
+      <w:pPr>
+        <w:rPr/>
+      </w:pPr>
+      <w:r>
+        <w:rPr>
+          <w:rtl w:val="0"/>
+        </w:rPr>
+      </w:r>
+    </w:p>
+    <w:p>
+      <w:pPr>
+        <w:rPr/>
+      </w:pPr>
+      <w:r>
+        <w:rPr>
+          <w:rtl w:val="0"/>
+        </w:rPr>
+      </w:r>
+    </w:p>
+    <w:p>
+      <w:pPr>
+        <w:rPr/>
+      </w:pPr>
+      <w:r>
+        <w:rPr>
+          <w:rtl w:val="0"/>
+        </w:rPr>
+      </w:r>
+    </w:p>
+    <w:p>
+      <w:pPr>
+        <w:rPr/>
+      </w:pPr>
+      <w:r>
+        <w:rPr>
+          <w:rtl w:val="0"/>
+        </w:rPr>
+      </w:r>
+    </w:p>
+    <w:p>
+      <w:pPr>
+        <w:rPr/>
+      </w:pPr>
+      <w:r>
+        <w:rPr>
+          <w:rtl w:val="0"/>
+        </w:rPr>
+      </w:r>
+    </w:p>
+    <w:p>
+      <w:pPr>
+        <w:rPr/>
+      </w:pPr>
+      <w:r>
+        <w:rPr>
+          <w:rtl w:val="0"/>
+        </w:rPr>
+      </w:r>
+    </w:p>
+    <w:p>
+      <w:pPr>
+        <w:rPr/>
+      </w:pPr>
+      <w:r>
+        <w:rPr>
+          <w:rtl w:val="0"/>
+        </w:rPr>
+      </w:r>
+    </w:p>
+    <w:p>
+      <w:pPr>
+        <w:rPr/>
+      </w:pPr>
+      <w:r>
+        <w:rPr>
+          <w:rtl w:val="0"/>
+        </w:rPr>
+      </w:r>
+    </w:p>
+    <w:p>
+      <w:pPr>
         <w:pStyle w:val="Heading1"/>
+        <w:numPr>
+          <w:ilvl w:val="0"/>
+          <w:numId w:val="5"/>
+        </w:numPr>
+        <w:spacing w:line="360" w:lineRule="auto"/>
+        <w:ind w:left="426" w:hanging="360"/>
+        <w:rPr>
+          <w:b w:val="1"/>
+          <w:color w:val="00b0f0"/>
+          <w:sz w:val="32"/>
+          <w:szCs w:val="32"/>
+        </w:rPr>
+      </w:pPr>
+      <w:bookmarkStart w:colFirst="0" w:colLast="0" w:name="_heading=h.3znysh7" w:id="3"/>
+      <w:bookmarkEnd w:id="3"/>
+      <w:r>
+        <w:rPr>
+          <w:rtl w:val="0"/>
+        </w:rPr>
+        <w:t xml:space="preserve">FASE DE DESARROLLO</w:t>
+      </w:r>
+      <w:r>
+        <w:rPr>
+          <w:rtl w:val="0"/>
+        </w:rPr>
+      </w:r>
+    </w:p>
+    <w:p>
+      <w:pPr>
+        <w:rPr/>
+      </w:pPr>
+      <w:r>
+        <w:rPr>
+          <w:rtl w:val="0"/>
+        </w:rPr>
+        <w:t xml:space="preserve">La realización de este proyecto comenzó con una lluvia de ideas sobre la temática. Debido a que a Javier le gusta la comida y es un tema atractivo para realizar una web debido a los motivos presentados previamente, decidimos hacerlo sobre esto.</w:t>
+      </w:r>
+    </w:p>
+    <w:p>
+      <w:pPr>
+        <w:rPr/>
+      </w:pPr>
+      <w:r>
+        <w:rPr>
+          <w:rtl w:val="0"/>
+        </w:rPr>
+        <w:t xml:space="preserve">El desarrollo de la web comenzó con la creación de un esqueleto básico, una página principal, un hub de recetas saladas y otro hub de recetas dulces.</w:t>
+      </w:r>
+    </w:p>
+    <w:p>
+      <w:pPr>
+        <w:rPr/>
+      </w:pPr>
+      <w:r>
+        <w:rPr>
+          <w:rtl w:val="0"/>
+        </w:rPr>
+        <w:t xml:space="preserve">La página principal en su comienzo se inició como una página de tipo parallax, sin embargo, esto cambiaría posteriormente. Por otro lado el header al inicio se trataban de botones con un diseño amigable que contenían etiquetas como “nuevo” o “tendencia” para llamar la atención del usuario. En está página principal se añadió un título que posteriormente también sería eliminado de diseño neón.</w:t>
+      </w:r>
+    </w:p>
+    <w:p>
+      <w:pPr>
+        <w:rPr/>
+      </w:pPr>
+      <w:r>
+        <w:rPr>
+          <w:rtl w:val="0"/>
+        </w:rPr>
+        <w:t xml:space="preserve">Tras esto se comenzaría la implementación de la página de salados y de dulces. En estas se planteaba tener una galería de imágenes que al ser pulsadas nos conduce a la receta seleccionada. Esta galería fue uno de los desarrollos que más problemas causó debido a que su implementación generaba errores a la hora de alinear los elementos. Una vez solucionado se llevó a cabo su implementación con un diseño dinámico que ayuda al usuario a sentir feedback por parte de la web.</w:t>
+      </w:r>
+    </w:p>
+    <w:p>
+      <w:pPr>
+        <w:rPr/>
+      </w:pPr>
+      <w:r>
+        <w:rPr>
+          <w:rtl w:val="0"/>
+        </w:rPr>
+        <w:t xml:space="preserve">Tras esto se generaron todas las recetas en documentos separados con los diferentes sliders que permiten navegar por los pasos para realizarlas.</w:t>
+      </w:r>
+    </w:p>
+    <w:p>
+      <w:pPr>
+        <w:rPr/>
+      </w:pPr>
+      <w:r>
+        <w:rPr>
+          <w:rtl w:val="0"/>
+        </w:rPr>
+        <w:t xml:space="preserve">Debido a la poca convicción sobre el estilo de la página principal se decidió eliminarla añadiendo un diseño más minimalista con una frase y un vídeo de fondo. También se cambiaron los headers por un estilo menos “divertido” y más profesional. </w:t>
+      </w:r>
+    </w:p>
+    <w:p>
+      <w:pPr>
+        <w:rPr/>
+      </w:pPr>
+      <w:r>
+        <w:rPr>
+          <w:rtl w:val="0"/>
+        </w:rPr>
+        <w:t xml:space="preserve">Estos headers se aplicaron a todo el resto de documentos para poder navegar siempre por la web.</w:t>
+      </w:r>
+    </w:p>
+    <w:p>
+      <w:pPr>
+        <w:rPr/>
+      </w:pPr>
+      <w:r>
+        <w:rPr>
+          <w:rtl w:val="0"/>
+        </w:rPr>
+        <w:t xml:space="preserve">Lo realizado en el documento de salados se llevó a cabo en un documento con dulces y postres.</w:t>
+      </w:r>
+    </w:p>
+    <w:p>
+      <w:pPr>
+        <w:rPr/>
+      </w:pPr>
+      <w:r>
+        <w:rPr>
+          <w:rtl w:val="0"/>
+        </w:rPr>
+        <w:t xml:space="preserve">Tras esto se vincularon todos los documentos lo cual generó ciertos problemas debido a la organización de los archivos.</w:t>
+      </w:r>
+    </w:p>
+    <w:p>
+      <w:pPr>
+        <w:rPr/>
+      </w:pPr>
+      <w:r>
+        <w:rPr>
+          <w:rtl w:val="0"/>
+        </w:rPr>
+        <w:t xml:space="preserve">Por último se agregó un formulario de contacto y un footer en las páginas principales.</w:t>
+      </w:r>
+    </w:p>
+    <w:p>
+      <w:pPr>
+        <w:rPr/>
+      </w:pPr>
+      <w:r>
+        <w:rPr>
+          <w:rtl w:val="0"/>
+        </w:rPr>
+      </w:r>
+    </w:p>
+    <w:p>
+      <w:pPr>
+        <w:rPr/>
+      </w:pPr>
+      <w:r>
+        <w:rPr>
+          <w:rtl w:val="0"/>
+        </w:rPr>
+      </w:r>
+    </w:p>
+    <w:p>
+      <w:pPr>
+        <w:rPr/>
+      </w:pPr>
+      <w:r>
+        <w:rPr>
+          <w:rtl w:val="0"/>
+        </w:rPr>
+      </w:r>
+    </w:p>
+    <w:p>
+      <w:pPr>
+        <w:rPr/>
+      </w:pPr>
+      <w:r>
+        <w:rPr>
+          <w:rtl w:val="0"/>
+        </w:rPr>
+      </w:r>
+    </w:p>
+    <w:p>
+      <w:pPr>
+        <w:rPr/>
+      </w:pPr>
+      <w:r>
+        <w:rPr>
+          <w:rtl w:val="0"/>
+        </w:rPr>
+      </w:r>
+    </w:p>
+    <w:p>
+      <w:pPr>
+        <w:rPr/>
+      </w:pPr>
+      <w:r>
+        <w:rPr>
+          <w:rtl w:val="0"/>
+        </w:rPr>
+      </w:r>
+    </w:p>
+    <w:p>
+      <w:pPr>
+        <w:pStyle w:val="Heading1"/>
+        <w:numPr>
+          <w:ilvl w:val="0"/>
+          <w:numId w:val="5"/>
+        </w:numPr>
+        <w:spacing w:line="360" w:lineRule="auto"/>
+        <w:ind w:left="426" w:hanging="360"/>
+        <w:rPr>
+          <w:b w:val="1"/>
+          <w:color w:val="00b0f0"/>
+          <w:sz w:val="32"/>
+          <w:szCs w:val="32"/>
+        </w:rPr>
+      </w:pPr>
+      <w:bookmarkStart w:colFirst="0" w:colLast="0" w:name="_heading=h.s82l0ermyj4z" w:id="4"/>
+      <w:bookmarkEnd w:id="4"/>
+      <w:r>
+        <w:rPr>
+          <w:rtl w:val="0"/>
+        </w:rPr>
+        <w:t xml:space="preserve">FASE DE PRUEBAS</w:t>
+      </w:r>
+    </w:p>
+    <w:p>
+      <w:pPr>
+        <w:ind w:left="0" w:firstLine="0"/>
+        <w:rPr/>
+      </w:pPr>
+      <w:r>
+        <w:rPr>
+          <w:rtl w:val="0"/>
+        </w:rPr>
+        <w:t xml:space="preserve">En esta fase se han realizado diferentes tipos de pruebas:</w:t>
+      </w:r>
+    </w:p>
+    <w:p>
+      <w:pPr>
         <w:numPr>
           <w:ilvl w:val="0"/>
           <w:numId w:val="2"/>
         </w:numPr>
-        <w:spacing w:line="360" w:lineRule="auto"/>
-        <w:ind w:left="426" w:hanging="360"/>
+        <w:ind w:left="720" w:hanging="360"/>
+        <w:rPr>
+          <w:u w:val="none"/>
+        </w:rPr>
+      </w:pPr>
+      <w:r>
+        <w:rPr>
+          <w:rtl w:val="0"/>
+        </w:rPr>
+        <w:t xml:space="preserve">El primer tipo de pruebas son pruebas de navegabilidad: Durante muchos momentos del desarrollo se han llevado este tipo de pruebas intentando ir de un sitio de la web a otro, volver y viajar a otro diferente, etc para comprobar todos los caminos posibles. Los mayores problemas con los que se tuvo que lidiar fueron: Al inicio la implementación de las recetas no estaban conectadas a nada, es decir, eran páginas por separado aunque funcionales por lo que se conectaron a las fotos de la galeria. Una vez realizada esta vinculación encontramos el problema de navegabilidad reversa, es decir, cómo volver a la página principal desde la propia web en sí. Para esto añadimos el propio header lo que permite volver a los diferentes hubs. </w:t>
+      </w:r>
+    </w:p>
+    <w:p>
+      <w:pPr>
+        <w:ind w:left="720" w:firstLine="0"/>
+        <w:rPr/>
+      </w:pPr>
+      <w:r>
+        <w:rPr>
+          <w:rtl w:val="0"/>
+        </w:rPr>
+        <w:t xml:space="preserve">Este tipo de pruebas también permitió descubrir errores en la vinculación de algunos documentos que se añadieron a posteriori como el de contacto.</w:t>
+      </w:r>
+    </w:p>
+    <w:p>
+      <w:pPr>
+        <w:numPr>
+          <w:ilvl w:val="0"/>
+          <w:numId w:val="1"/>
+        </w:numPr>
+        <w:ind w:left="720" w:hanging="360"/>
+        <w:rPr>
+          <w:u w:val="none"/>
+        </w:rPr>
+      </w:pPr>
+      <w:r>
+        <w:rPr>
+          <w:rtl w:val="0"/>
+        </w:rPr>
+        <w:t xml:space="preserve">El segundo tipo de prueba utilizado fue el de una persona externa, permitirle usar la página sin ningún tipo de indicación y ver si funcionaba de forma correcta o se perdía en algún punto o la “rompía”.</w:t>
+      </w:r>
+    </w:p>
+    <w:p>
+      <w:pPr>
+        <w:ind w:left="720" w:firstLine="0"/>
+        <w:rPr/>
+      </w:pPr>
+      <w:r>
+        <w:rPr>
+          <w:rtl w:val="0"/>
+        </w:rPr>
+        <w:t xml:space="preserve">Durante esta fase se utilizó a una persona externa que al completar el formulario de envió comprobó que al enviar daba un error debido a que el archivo al que se enviaba no existía por lo que se arregló este error.</w:t>
+      </w:r>
+    </w:p>
+    <w:p>
+      <w:pPr>
+        <w:numPr>
+          <w:ilvl w:val="0"/>
+          <w:numId w:val="3"/>
+        </w:numPr>
+        <w:ind w:left="720" w:hanging="360"/>
+        <w:rPr>
+          <w:u w:val="none"/>
+        </w:rPr>
+      </w:pPr>
+      <w:r>
+        <w:rPr>
+          <w:rtl w:val="0"/>
+        </w:rPr>
+        <w:t xml:space="preserve">Por último no hemos visto necesario llevar a cabo casos de uso debido a que la web está conectada entre ella y no hay datos de entrada más que clicks para desplazarse por ella, lo cuál se ha ido comprobando y arreglando hasta obtener una navegabilidad completa.</w:t>
+      </w:r>
+      <w:r>
+        <w:rPr>
+          <w:rtl w:val="0"/>
+        </w:rPr>
+      </w:r>
+    </w:p>
+    <w:p>
+      <w:pPr>
+        <w:rPr/>
+      </w:pPr>
+      <w:r>
+        <w:rPr>
+          <w:rtl w:val="0"/>
+        </w:rPr>
+      </w:r>
+    </w:p>
+    <w:p>
+      <w:pPr>
         <w:rPr>
           <w:b w:val="1"/>
           <w:color w:val="00b0f0"/>
@@ -4276,219 +5529,6 @@
           <w:szCs w:val="32"/>
         </w:rPr>
       </w:pPr>
-      <w:bookmarkStart w:colFirst="0" w:colLast="0" w:name="_heading=h.3znysh7" w:id="3"/>
-      <w:bookmarkEnd w:id="3"/>
-      <w:r>
-        <w:rPr>
-          <w:rtl w:val="0"/>
-        </w:rPr>
-        <w:t xml:space="preserve">FASE DE DESARROLLO</w:t>
-      </w:r>
-      <w:r>
-        <w:rPr>
-          <w:rtl w:val="0"/>
-        </w:rPr>
-      </w:r>
-    </w:p>
-    <w:p>
-      <w:pPr>
-        <w:rPr/>
-      </w:pPr>
-      <w:r>
-        <w:rPr>
-          <w:rtl w:val="0"/>
-        </w:rPr>
-        <w:t xml:space="preserve">La realización de este proyecto comenzó con una lluvia de ideas sobre la temática. Debido a que a Javier le gusta la comida y es un tema atractivo para realizar una web debido a los motivos presentados previamente, decidimos hacerlo sobre esto.</w:t>
-      </w:r>
-    </w:p>
-    <w:p>
-      <w:pPr>
-        <w:rPr/>
-      </w:pPr>
-      <w:r>
-        <w:rPr>
-          <w:rtl w:val="0"/>
-        </w:rPr>
-        <w:t xml:space="preserve">El desarrollo de la web comenzó con la creación de un esqueleto básico, una página principal, un hub de recetas saladas y otro hub de recetas dulces.</w:t>
-      </w:r>
-    </w:p>
-    <w:p>
-      <w:pPr>
-        <w:rPr/>
-      </w:pPr>
-      <w:r>
-        <w:rPr>
-          <w:rtl w:val="0"/>
-        </w:rPr>
-        <w:t xml:space="preserve">La página principal en su comienzo se inició como una página de tipo parallax, sin embargo, esto cambiaría posteriormente. Por otro lado el header al inicio se trataban de botones con un diseño amigable que contenían etiquetas como “nuevo” o “tendencia” para llamar la atención del usuario. En está página principal se añadió un título que posteriormente también sería eliminado de diseño neón.</w:t>
-      </w:r>
-    </w:p>
-    <w:p>
-      <w:pPr>
-        <w:rPr/>
-      </w:pPr>
-      <w:r>
-        <w:rPr>
-          <w:rtl w:val="0"/>
-        </w:rPr>
-        <w:t xml:space="preserve">Tras esto se comenzaría la implementación de la página de salados y de dulces. En estas se planteaba tener una galería de imágenes que al ser pulsadas nos conduce a la receta seleccionada. Esta galería fue uno de los desarrollos que más problemas causó debido a que su implementación generaba errores a la hora de alinear los elementos. Una vez solucionado se llevó a cabo su implementación con un diseño dinámico que ayuda al usuario a sentir feedback por parte de la web.</w:t>
-      </w:r>
-    </w:p>
-    <w:p>
-      <w:pPr>
-        <w:rPr/>
-      </w:pPr>
-      <w:r>
-        <w:rPr>
-          <w:rtl w:val="0"/>
-        </w:rPr>
-        <w:t xml:space="preserve">Tras esto se generaron todas las recetas en documentos separados con los diferentes sliders que permiten navegar por los pasos para realizarlas.</w:t>
-      </w:r>
-    </w:p>
-    <w:p>
-      <w:pPr>
-        <w:rPr/>
-      </w:pPr>
-      <w:r>
-        <w:rPr>
-          <w:rtl w:val="0"/>
-        </w:rPr>
-        <w:t xml:space="preserve">Debido a la poca convicción sobre el estilo de la página principal se decidió eliminarla añadiendo un diseño más minimalista con una frase y un vídeo de fondo. También se cambiaron los headers por un estilo menos “divertido” y más profesional. </w:t>
-      </w:r>
-    </w:p>
-    <w:p>
-      <w:pPr>
-        <w:rPr/>
-      </w:pPr>
-      <w:r>
-        <w:rPr>
-          <w:rtl w:val="0"/>
-        </w:rPr>
-        <w:t xml:space="preserve">Estos headers se aplicaron a todo el resto de documentos para poder navegar siempre por la web.</w:t>
-      </w:r>
-    </w:p>
-    <w:p>
-      <w:pPr>
-        <w:rPr/>
-      </w:pPr>
-      <w:r>
-        <w:rPr>
-          <w:rtl w:val="0"/>
-        </w:rPr>
-        <w:t xml:space="preserve">Lo realizado en el documento de salados se llevó a cabo en un documento con dulces y postres.</w:t>
-      </w:r>
-    </w:p>
-    <w:p>
-      <w:pPr>
-        <w:rPr/>
-      </w:pPr>
-      <w:r>
-        <w:rPr>
-          <w:rtl w:val="0"/>
-        </w:rPr>
-        <w:t xml:space="preserve">Tras esto se vincularon todos los documentos lo cual generó ciertos problemas debido a la organización de los archivos.</w:t>
-      </w:r>
-    </w:p>
-    <w:p>
-      <w:pPr>
-        <w:rPr/>
-      </w:pPr>
-      <w:r>
-        <w:rPr>
-          <w:rtl w:val="0"/>
-        </w:rPr>
-        <w:t xml:space="preserve">Por último se agregó un formulario de contacto y un footer en las páginas principales.</w:t>
-      </w:r>
-    </w:p>
-    <w:p>
-      <w:pPr>
-        <w:rPr/>
-      </w:pPr>
-      <w:r>
-        <w:rPr>
-          <w:rtl w:val="0"/>
-        </w:rPr>
-      </w:r>
-    </w:p>
-    <w:p>
-      <w:pPr>
-        <w:rPr/>
-      </w:pPr>
-      <w:r>
-        <w:rPr>
-          <w:rtl w:val="0"/>
-        </w:rPr>
-      </w:r>
-    </w:p>
-    <w:p>
-      <w:pPr>
-        <w:rPr/>
-      </w:pPr>
-      <w:r>
-        <w:rPr>
-          <w:rtl w:val="0"/>
-        </w:rPr>
-      </w:r>
-    </w:p>
-    <w:p>
-      <w:pPr>
-        <w:rPr/>
-      </w:pPr>
-      <w:r>
-        <w:rPr>
-          <w:rtl w:val="0"/>
-        </w:rPr>
-      </w:r>
-    </w:p>
-    <w:p>
-      <w:pPr>
-        <w:rPr/>
-      </w:pPr>
-      <w:r>
-        <w:rPr>
-          <w:rtl w:val="0"/>
-        </w:rPr>
-      </w:r>
-    </w:p>
-    <w:p>
-      <w:pPr>
-        <w:rPr/>
-      </w:pPr>
-      <w:r>
-        <w:rPr>
-          <w:rtl w:val="0"/>
-        </w:rPr>
-      </w:r>
-    </w:p>
-    <w:p>
-      <w:pPr>
-        <w:rPr/>
-      </w:pPr>
-      <w:r>
-        <w:rPr>
-          <w:rtl w:val="0"/>
-        </w:rPr>
-      </w:r>
-    </w:p>
-    <w:p>
-      <w:pPr>
-        <w:rPr/>
-      </w:pPr>
-      <w:r>
-        <w:rPr>
-          <w:rtl w:val="0"/>
-        </w:rPr>
-      </w:r>
-    </w:p>
-    <w:p>
-      <w:pPr>
-        <w:rPr>
-          <w:b w:val="1"/>
-          <w:color w:val="00b0f0"/>
-          <w:sz w:val="32"/>
-          <w:szCs w:val="32"/>
-        </w:rPr>
-      </w:pPr>
       <w:r>
         <w:br w:type="page"/>
       </w:r>
@@ -4512,8 +5552,8 @@
       </w:r>
     </w:p>
     <w:sectPr>
-      <w:headerReference r:id="rId19" w:type="first"/>
-      <w:footerReference r:id="rId20" w:type="first"/>
+      <w:headerReference r:id="rId20" w:type="first"/>
+      <w:footerReference r:id="rId21" w:type="first"/>
       <w:type w:val="nextPage"/>
       <w:pgSz w:h="16838" w:w="11906" w:orient="portrait"/>
       <w:pgMar w:bottom="1701" w:top="2155" w:left="1701" w:right="1701" w:header="680" w:footer="454"/>
@@ -5371,12 +6411,12 @@
               <wp:inline distB="0" distT="0" distL="0" distR="0">
                 <wp:extent cx="1249352" cy="624676"/>
                 <wp:effectExtent b="0" l="0" r="0" t="0"/>
-                <wp:docPr descr="Logotipo, nombre de la empresa&#10;&#10;Descripción generada automáticamente" id="14" name="image3.jpg"/>
+                <wp:docPr descr="Logotipo, nombre de la empresa&#10;&#10;Descripción generada automáticamente" id="23" name="image6.jpg"/>
                 <a:graphic>
                   <a:graphicData uri="http://schemas.openxmlformats.org/drawingml/2006/picture">
                     <pic:pic>
                       <pic:nvPicPr>
-                        <pic:cNvPr descr="Logotipo, nombre de la empresa&#10;&#10;Descripción generada automáticamente" id="0" name="image3.jpg"/>
+                        <pic:cNvPr descr="Logotipo, nombre de la empresa&#10;&#10;Descripción generada automáticamente" id="0" name="image6.jpg"/>
                         <pic:cNvPicPr preferRelativeResize="0"/>
                       </pic:nvPicPr>
                       <pic:blipFill>
@@ -5834,12 +6874,12 @@
               <wp:inline distB="0" distT="0" distL="0" distR="0">
                 <wp:extent cx="1249352" cy="624676"/>
                 <wp:effectExtent b="0" l="0" r="0" t="0"/>
-                <wp:docPr descr="Logotipo, nombre de la empresa&#10;&#10;Descripción generada automáticamente" id="16" name="image3.jpg"/>
+                <wp:docPr descr="Logotipo, nombre de la empresa&#10;&#10;Descripción generada automáticamente" id="24" name="image6.jpg"/>
                 <a:graphic>
                   <a:graphicData uri="http://schemas.openxmlformats.org/drawingml/2006/picture">
                     <pic:pic>
                       <pic:nvPicPr>
-                        <pic:cNvPr descr="Logotipo, nombre de la empresa&#10;&#10;Descripción generada automáticamente" id="0" name="image3.jpg"/>
+                        <pic:cNvPr descr="Logotipo, nombre de la empresa&#10;&#10;Descripción generada automáticamente" id="0" name="image6.jpg"/>
                         <pic:cNvPicPr preferRelativeResize="0"/>
                       </pic:nvPicPr>
                       <pic:blipFill>
@@ -6235,6 +7275,336 @@
   <w:abstractNum w:abstractNumId="2">
     <w:lvl w:ilvl="0">
       <w:start w:val="1"/>
+      <w:numFmt w:val="bullet"/>
+      <w:lvlText w:val="-"/>
+      <w:lvlJc w:val="left"/>
+      <w:pPr>
+        <w:ind w:left="720" w:hanging="360"/>
+      </w:pPr>
+      <w:rPr>
+        <w:u w:val="none"/>
+      </w:rPr>
+    </w:lvl>
+    <w:lvl w:ilvl="1">
+      <w:start w:val="1"/>
+      <w:numFmt w:val="bullet"/>
+      <w:lvlText w:val="-"/>
+      <w:lvlJc w:val="left"/>
+      <w:pPr>
+        <w:ind w:left="1440" w:hanging="360"/>
+      </w:pPr>
+      <w:rPr>
+        <w:u w:val="none"/>
+      </w:rPr>
+    </w:lvl>
+    <w:lvl w:ilvl="2">
+      <w:start w:val="1"/>
+      <w:numFmt w:val="bullet"/>
+      <w:lvlText w:val="-"/>
+      <w:lvlJc w:val="left"/>
+      <w:pPr>
+        <w:ind w:left="2160" w:hanging="360"/>
+      </w:pPr>
+      <w:rPr>
+        <w:u w:val="none"/>
+      </w:rPr>
+    </w:lvl>
+    <w:lvl w:ilvl="3">
+      <w:start w:val="1"/>
+      <w:numFmt w:val="bullet"/>
+      <w:lvlText w:val="-"/>
+      <w:lvlJc w:val="left"/>
+      <w:pPr>
+        <w:ind w:left="2880" w:hanging="360"/>
+      </w:pPr>
+      <w:rPr>
+        <w:u w:val="none"/>
+      </w:rPr>
+    </w:lvl>
+    <w:lvl w:ilvl="4">
+      <w:start w:val="1"/>
+      <w:numFmt w:val="bullet"/>
+      <w:lvlText w:val="-"/>
+      <w:lvlJc w:val="left"/>
+      <w:pPr>
+        <w:ind w:left="3600" w:hanging="360"/>
+      </w:pPr>
+      <w:rPr>
+        <w:u w:val="none"/>
+      </w:rPr>
+    </w:lvl>
+    <w:lvl w:ilvl="5">
+      <w:start w:val="1"/>
+      <w:numFmt w:val="bullet"/>
+      <w:lvlText w:val="-"/>
+      <w:lvlJc w:val="left"/>
+      <w:pPr>
+        <w:ind w:left="4320" w:hanging="360"/>
+      </w:pPr>
+      <w:rPr>
+        <w:u w:val="none"/>
+      </w:rPr>
+    </w:lvl>
+    <w:lvl w:ilvl="6">
+      <w:start w:val="1"/>
+      <w:numFmt w:val="bullet"/>
+      <w:lvlText w:val="-"/>
+      <w:lvlJc w:val="left"/>
+      <w:pPr>
+        <w:ind w:left="5040" w:hanging="360"/>
+      </w:pPr>
+      <w:rPr>
+        <w:u w:val="none"/>
+      </w:rPr>
+    </w:lvl>
+    <w:lvl w:ilvl="7">
+      <w:start w:val="1"/>
+      <w:numFmt w:val="bullet"/>
+      <w:lvlText w:val="-"/>
+      <w:lvlJc w:val="left"/>
+      <w:pPr>
+        <w:ind w:left="5760" w:hanging="360"/>
+      </w:pPr>
+      <w:rPr>
+        <w:u w:val="none"/>
+      </w:rPr>
+    </w:lvl>
+    <w:lvl w:ilvl="8">
+      <w:start w:val="1"/>
+      <w:numFmt w:val="bullet"/>
+      <w:lvlText w:val="-"/>
+      <w:lvlJc w:val="left"/>
+      <w:pPr>
+        <w:ind w:left="6480" w:hanging="360"/>
+      </w:pPr>
+      <w:rPr>
+        <w:u w:val="none"/>
+      </w:rPr>
+    </w:lvl>
+  </w:abstractNum>
+  <w:abstractNum w:abstractNumId="3">
+    <w:lvl w:ilvl="0">
+      <w:start w:val="1"/>
+      <w:numFmt w:val="bullet"/>
+      <w:lvlText w:val="-"/>
+      <w:lvlJc w:val="left"/>
+      <w:pPr>
+        <w:ind w:left="720" w:hanging="360"/>
+      </w:pPr>
+      <w:rPr>
+        <w:u w:val="none"/>
+      </w:rPr>
+    </w:lvl>
+    <w:lvl w:ilvl="1">
+      <w:start w:val="1"/>
+      <w:numFmt w:val="bullet"/>
+      <w:lvlText w:val="-"/>
+      <w:lvlJc w:val="left"/>
+      <w:pPr>
+        <w:ind w:left="1440" w:hanging="360"/>
+      </w:pPr>
+      <w:rPr>
+        <w:u w:val="none"/>
+      </w:rPr>
+    </w:lvl>
+    <w:lvl w:ilvl="2">
+      <w:start w:val="1"/>
+      <w:numFmt w:val="bullet"/>
+      <w:lvlText w:val="-"/>
+      <w:lvlJc w:val="left"/>
+      <w:pPr>
+        <w:ind w:left="2160" w:hanging="360"/>
+      </w:pPr>
+      <w:rPr>
+        <w:u w:val="none"/>
+      </w:rPr>
+    </w:lvl>
+    <w:lvl w:ilvl="3">
+      <w:start w:val="1"/>
+      <w:numFmt w:val="bullet"/>
+      <w:lvlText w:val="-"/>
+      <w:lvlJc w:val="left"/>
+      <w:pPr>
+        <w:ind w:left="2880" w:hanging="360"/>
+      </w:pPr>
+      <w:rPr>
+        <w:u w:val="none"/>
+      </w:rPr>
+    </w:lvl>
+    <w:lvl w:ilvl="4">
+      <w:start w:val="1"/>
+      <w:numFmt w:val="bullet"/>
+      <w:lvlText w:val="-"/>
+      <w:lvlJc w:val="left"/>
+      <w:pPr>
+        <w:ind w:left="3600" w:hanging="360"/>
+      </w:pPr>
+      <w:rPr>
+        <w:u w:val="none"/>
+      </w:rPr>
+    </w:lvl>
+    <w:lvl w:ilvl="5">
+      <w:start w:val="1"/>
+      <w:numFmt w:val="bullet"/>
+      <w:lvlText w:val="-"/>
+      <w:lvlJc w:val="left"/>
+      <w:pPr>
+        <w:ind w:left="4320" w:hanging="360"/>
+      </w:pPr>
+      <w:rPr>
+        <w:u w:val="none"/>
+      </w:rPr>
+    </w:lvl>
+    <w:lvl w:ilvl="6">
+      <w:start w:val="1"/>
+      <w:numFmt w:val="bullet"/>
+      <w:lvlText w:val="-"/>
+      <w:lvlJc w:val="left"/>
+      <w:pPr>
+        <w:ind w:left="5040" w:hanging="360"/>
+      </w:pPr>
+      <w:rPr>
+        <w:u w:val="none"/>
+      </w:rPr>
+    </w:lvl>
+    <w:lvl w:ilvl="7">
+      <w:start w:val="1"/>
+      <w:numFmt w:val="bullet"/>
+      <w:lvlText w:val="-"/>
+      <w:lvlJc w:val="left"/>
+      <w:pPr>
+        <w:ind w:left="5760" w:hanging="360"/>
+      </w:pPr>
+      <w:rPr>
+        <w:u w:val="none"/>
+      </w:rPr>
+    </w:lvl>
+    <w:lvl w:ilvl="8">
+      <w:start w:val="1"/>
+      <w:numFmt w:val="bullet"/>
+      <w:lvlText w:val="-"/>
+      <w:lvlJc w:val="left"/>
+      <w:pPr>
+        <w:ind w:left="6480" w:hanging="360"/>
+      </w:pPr>
+      <w:rPr>
+        <w:u w:val="none"/>
+      </w:rPr>
+    </w:lvl>
+  </w:abstractNum>
+  <w:abstractNum w:abstractNumId="4">
+    <w:lvl w:ilvl="0">
+      <w:start w:val="1"/>
+      <w:numFmt w:val="bullet"/>
+      <w:lvlText w:val="-"/>
+      <w:lvlJc w:val="left"/>
+      <w:pPr>
+        <w:ind w:left="720" w:hanging="360"/>
+      </w:pPr>
+      <w:rPr>
+        <w:u w:val="none"/>
+      </w:rPr>
+    </w:lvl>
+    <w:lvl w:ilvl="1">
+      <w:start w:val="1"/>
+      <w:numFmt w:val="bullet"/>
+      <w:lvlText w:val="-"/>
+      <w:lvlJc w:val="left"/>
+      <w:pPr>
+        <w:ind w:left="1440" w:hanging="360"/>
+      </w:pPr>
+      <w:rPr>
+        <w:u w:val="none"/>
+      </w:rPr>
+    </w:lvl>
+    <w:lvl w:ilvl="2">
+      <w:start w:val="1"/>
+      <w:numFmt w:val="bullet"/>
+      <w:lvlText w:val="-"/>
+      <w:lvlJc w:val="left"/>
+      <w:pPr>
+        <w:ind w:left="2160" w:hanging="360"/>
+      </w:pPr>
+      <w:rPr>
+        <w:u w:val="none"/>
+      </w:rPr>
+    </w:lvl>
+    <w:lvl w:ilvl="3">
+      <w:start w:val="1"/>
+      <w:numFmt w:val="bullet"/>
+      <w:lvlText w:val="-"/>
+      <w:lvlJc w:val="left"/>
+      <w:pPr>
+        <w:ind w:left="2880" w:hanging="360"/>
+      </w:pPr>
+      <w:rPr>
+        <w:u w:val="none"/>
+      </w:rPr>
+    </w:lvl>
+    <w:lvl w:ilvl="4">
+      <w:start w:val="1"/>
+      <w:numFmt w:val="bullet"/>
+      <w:lvlText w:val="-"/>
+      <w:lvlJc w:val="left"/>
+      <w:pPr>
+        <w:ind w:left="3600" w:hanging="360"/>
+      </w:pPr>
+      <w:rPr>
+        <w:u w:val="none"/>
+      </w:rPr>
+    </w:lvl>
+    <w:lvl w:ilvl="5">
+      <w:start w:val="1"/>
+      <w:numFmt w:val="bullet"/>
+      <w:lvlText w:val="-"/>
+      <w:lvlJc w:val="left"/>
+      <w:pPr>
+        <w:ind w:left="4320" w:hanging="360"/>
+      </w:pPr>
+      <w:rPr>
+        <w:u w:val="none"/>
+      </w:rPr>
+    </w:lvl>
+    <w:lvl w:ilvl="6">
+      <w:start w:val="1"/>
+      <w:numFmt w:val="bullet"/>
+      <w:lvlText w:val="-"/>
+      <w:lvlJc w:val="left"/>
+      <w:pPr>
+        <w:ind w:left="5040" w:hanging="360"/>
+      </w:pPr>
+      <w:rPr>
+        <w:u w:val="none"/>
+      </w:rPr>
+    </w:lvl>
+    <w:lvl w:ilvl="7">
+      <w:start w:val="1"/>
+      <w:numFmt w:val="bullet"/>
+      <w:lvlText w:val="-"/>
+      <w:lvlJc w:val="left"/>
+      <w:pPr>
+        <w:ind w:left="5760" w:hanging="360"/>
+      </w:pPr>
+      <w:rPr>
+        <w:u w:val="none"/>
+      </w:rPr>
+    </w:lvl>
+    <w:lvl w:ilvl="8">
+      <w:start w:val="1"/>
+      <w:numFmt w:val="bullet"/>
+      <w:lvlText w:val="-"/>
+      <w:lvlJc w:val="left"/>
+      <w:pPr>
+        <w:ind w:left="6480" w:hanging="360"/>
+      </w:pPr>
+      <w:rPr>
+        <w:u w:val="none"/>
+      </w:rPr>
+    </w:lvl>
+  </w:abstractNum>
+  <w:abstractNum w:abstractNumId="5">
+    <w:lvl w:ilvl="0">
+      <w:start w:val="1"/>
       <w:numFmt w:val="decimal"/>
       <w:lvlText w:val="%1."/>
       <w:lvlJc w:val="left"/>
@@ -6329,6 +7699,15 @@
   </w:num>
   <w:num w:numId="2">
     <w:abstractNumId w:val="2"/>
+  </w:num>
+  <w:num w:numId="3">
+    <w:abstractNumId w:val="3"/>
+  </w:num>
+  <w:num w:numId="4">
+    <w:abstractNumId w:val="4"/>
+  </w:num>
+  <w:num w:numId="5">
+    <w:abstractNumId w:val="5"/>
   </w:num>
 </w:numbering>
 </file>
@@ -6350,6 +7729,125 @@
       </w:pPr>
     </w:pPrDefault>
   </w:docDefaults>
+  <w:style w:type="paragraph" w:styleId="Normal" w:default="1">
+    <w:name w:val="normal"/>
+  </w:style>
+  <w:style w:type="table" w:styleId="TableNormal" w:default="1">
+    <w:name w:val="Table Normal"/>
+  </w:style>
+  <w:style w:type="paragraph" w:styleId="Heading1">
+    <w:name w:val="heading 1"/>
+    <w:basedOn w:val="Normal"/>
+    <w:next w:val="Normal"/>
+    <w:pPr>
+      <w:keepNext w:val="1"/>
+      <w:keepLines w:val="1"/>
+      <w:spacing w:after="120" w:before="240" w:lineRule="auto"/>
+    </w:pPr>
+    <w:rPr>
+      <w:b w:val="1"/>
+      <w:color w:val="00b0f0"/>
+      <w:sz w:val="32"/>
+      <w:szCs w:val="32"/>
+    </w:rPr>
+  </w:style>
+  <w:style w:type="paragraph" w:styleId="Heading2">
+    <w:name w:val="heading 2"/>
+    <w:basedOn w:val="Normal"/>
+    <w:next w:val="Normal"/>
+    <w:pPr>
+      <w:keepNext w:val="1"/>
+      <w:keepLines w:val="1"/>
+      <w:spacing w:after="0" w:before="40" w:lineRule="auto"/>
+    </w:pPr>
+    <w:rPr>
+      <w:b w:val="1"/>
+      <w:color w:val="00b0f0"/>
+      <w:sz w:val="28"/>
+      <w:szCs w:val="28"/>
+    </w:rPr>
+  </w:style>
+  <w:style w:type="paragraph" w:styleId="Heading3">
+    <w:name w:val="heading 3"/>
+    <w:basedOn w:val="Normal"/>
+    <w:next w:val="Normal"/>
+    <w:pPr>
+      <w:keepNext w:val="1"/>
+      <w:keepLines w:val="1"/>
+      <w:spacing w:after="0" w:before="40" w:lineRule="auto"/>
+    </w:pPr>
+    <w:rPr>
+      <w:b w:val="1"/>
+      <w:color w:val="00b0f0"/>
+      <w:sz w:val="24"/>
+      <w:szCs w:val="24"/>
+      <w:u w:val="single"/>
+    </w:rPr>
+  </w:style>
+  <w:style w:type="paragraph" w:styleId="Heading4">
+    <w:name w:val="heading 4"/>
+    <w:basedOn w:val="Normal"/>
+    <w:next w:val="Normal"/>
+    <w:pPr>
+      <w:keepNext w:val="1"/>
+      <w:keepLines w:val="1"/>
+      <w:pageBreakBefore w:val="0"/>
+      <w:spacing w:after="40" w:before="240" w:lineRule="auto"/>
+    </w:pPr>
+    <w:rPr>
+      <w:b w:val="1"/>
+      <w:sz w:val="24"/>
+      <w:szCs w:val="24"/>
+    </w:rPr>
+  </w:style>
+  <w:style w:type="paragraph" w:styleId="Heading5">
+    <w:name w:val="heading 5"/>
+    <w:basedOn w:val="Normal"/>
+    <w:next w:val="Normal"/>
+    <w:pPr>
+      <w:keepNext w:val="1"/>
+      <w:keepLines w:val="1"/>
+      <w:pageBreakBefore w:val="0"/>
+      <w:spacing w:after="40" w:before="220" w:lineRule="auto"/>
+    </w:pPr>
+    <w:rPr>
+      <w:b w:val="1"/>
+      <w:sz w:val="22"/>
+      <w:szCs w:val="22"/>
+    </w:rPr>
+  </w:style>
+  <w:style w:type="paragraph" w:styleId="Heading6">
+    <w:name w:val="heading 6"/>
+    <w:basedOn w:val="Normal"/>
+    <w:next w:val="Normal"/>
+    <w:pPr>
+      <w:keepNext w:val="1"/>
+      <w:keepLines w:val="1"/>
+      <w:pageBreakBefore w:val="0"/>
+      <w:spacing w:after="40" w:before="200" w:lineRule="auto"/>
+    </w:pPr>
+    <w:rPr>
+      <w:b w:val="1"/>
+      <w:sz w:val="20"/>
+      <w:szCs w:val="20"/>
+    </w:rPr>
+  </w:style>
+  <w:style w:type="paragraph" w:styleId="Title">
+    <w:name w:val="Title"/>
+    <w:basedOn w:val="Normal"/>
+    <w:next w:val="Normal"/>
+    <w:pPr>
+      <w:keepNext w:val="1"/>
+      <w:keepLines w:val="1"/>
+      <w:pageBreakBefore w:val="0"/>
+      <w:spacing w:after="120" w:before="480" w:lineRule="auto"/>
+    </w:pPr>
+    <w:rPr>
+      <w:b w:val="1"/>
+      <w:sz w:val="72"/>
+      <w:szCs w:val="72"/>
+    </w:rPr>
+  </w:style>
   <w:style w:type="paragraph" w:styleId="Normal" w:default="1">
     <w:name w:val="normal"/>
   </w:style>
@@ -6632,6 +8130,120 @@
         <w:left w:w="100.0" w:type="dxa"/>
         <w:bottom w:w="100.0" w:type="dxa"/>
         <w:right w:w="100.0" w:type="dxa"/>
+      </w:tblCellMar>
+    </w:tblPr>
+  </w:style>
+  <w:style w:type="table" w:styleId="Table3">
+    <w:basedOn w:val="TableNormal"/>
+    <w:pPr>
+      <w:spacing w:after="0" w:line="240" w:lineRule="auto"/>
+    </w:pPr>
+    <w:tblPr>
+      <w:tblStyleRowBandSize w:val="1"/>
+      <w:tblStyleColBandSize w:val="1"/>
+      <w:tblCellMar>
+        <w:top w:w="0.0" w:type="dxa"/>
+        <w:left w:w="108.0" w:type="dxa"/>
+        <w:bottom w:w="0.0" w:type="dxa"/>
+        <w:right w:w="108.0" w:type="dxa"/>
+      </w:tblCellMar>
+    </w:tblPr>
+  </w:style>
+  <w:style w:type="table" w:styleId="Table4">
+    <w:basedOn w:val="TableNormal"/>
+    <w:pPr>
+      <w:spacing w:after="0" w:line="240" w:lineRule="auto"/>
+    </w:pPr>
+    <w:tblPr>
+      <w:tblStyleRowBandSize w:val="1"/>
+      <w:tblStyleColBandSize w:val="1"/>
+      <w:tblCellMar>
+        <w:top w:w="0.0" w:type="dxa"/>
+        <w:left w:w="108.0" w:type="dxa"/>
+        <w:bottom w:w="0.0" w:type="dxa"/>
+        <w:right w:w="108.0" w:type="dxa"/>
+      </w:tblCellMar>
+    </w:tblPr>
+  </w:style>
+  <w:style w:type="table" w:styleId="Table5">
+    <w:basedOn w:val="TableNormal"/>
+    <w:pPr>
+      <w:spacing w:after="0" w:line="240" w:lineRule="auto"/>
+    </w:pPr>
+    <w:tblPr>
+      <w:tblStyleRowBandSize w:val="1"/>
+      <w:tblStyleColBandSize w:val="1"/>
+      <w:tblCellMar>
+        <w:top w:w="0.0" w:type="dxa"/>
+        <w:left w:w="108.0" w:type="dxa"/>
+        <w:bottom w:w="0.0" w:type="dxa"/>
+        <w:right w:w="108.0" w:type="dxa"/>
+      </w:tblCellMar>
+    </w:tblPr>
+  </w:style>
+  <w:style w:type="table" w:styleId="Table6">
+    <w:basedOn w:val="TableNormal"/>
+    <w:pPr>
+      <w:spacing w:after="0" w:line="240" w:lineRule="auto"/>
+    </w:pPr>
+    <w:tblPr>
+      <w:tblStyleRowBandSize w:val="1"/>
+      <w:tblStyleColBandSize w:val="1"/>
+      <w:tblCellMar>
+        <w:top w:w="0.0" w:type="dxa"/>
+        <w:left w:w="108.0" w:type="dxa"/>
+        <w:bottom w:w="0.0" w:type="dxa"/>
+        <w:right w:w="108.0" w:type="dxa"/>
+      </w:tblCellMar>
+    </w:tblPr>
+  </w:style>
+  <w:style w:type="paragraph" w:styleId="Subtitle">
+    <w:name w:val="Subtitle"/>
+    <w:basedOn w:val="Normal"/>
+    <w:next w:val="Normal"/>
+    <w:pPr>
+      <w:keepNext w:val="1"/>
+      <w:keepLines w:val="1"/>
+      <w:pageBreakBefore w:val="0"/>
+      <w:spacing w:after="80" w:before="360" w:lineRule="auto"/>
+    </w:pPr>
+    <w:rPr>
+      <w:rFonts w:ascii="Georgia" w:cs="Georgia" w:eastAsia="Georgia" w:hAnsi="Georgia"/>
+      <w:i w:val="1"/>
+      <w:color w:val="666666"/>
+      <w:sz w:val="48"/>
+      <w:szCs w:val="48"/>
+    </w:rPr>
+  </w:style>
+  <w:style w:type="table" w:styleId="Table1">
+    <w:basedOn w:val="TableNormal"/>
+    <w:pPr>
+      <w:spacing w:after="0" w:line="240" w:lineRule="auto"/>
+    </w:pPr>
+    <w:tblPr>
+      <w:tblStyleRowBandSize w:val="1"/>
+      <w:tblStyleColBandSize w:val="1"/>
+      <w:tblCellMar>
+        <w:top w:w="0.0" w:type="dxa"/>
+        <w:left w:w="108.0" w:type="dxa"/>
+        <w:bottom w:w="0.0" w:type="dxa"/>
+        <w:right w:w="108.0" w:type="dxa"/>
+      </w:tblCellMar>
+    </w:tblPr>
+  </w:style>
+  <w:style w:type="table" w:styleId="Table2">
+    <w:basedOn w:val="TableNormal"/>
+    <w:pPr>
+      <w:spacing w:after="0" w:line="240" w:lineRule="auto"/>
+    </w:pPr>
+    <w:tblPr>
+      <w:tblStyleRowBandSize w:val="1"/>
+      <w:tblStyleColBandSize w:val="1"/>
+      <w:tblCellMar>
+        <w:top w:w="0.0" w:type="dxa"/>
+        <w:left w:w="108.0" w:type="dxa"/>
+        <w:bottom w:w="0.0" w:type="dxa"/>
+        <w:right w:w="108.0" w:type="dxa"/>
       </w:tblCellMar>
     </w:tblPr>
   </w:style>
@@ -7138,7 +8750,7 @@
 
 <file path=customXML/item1.xml><?xml version="1.0" encoding="utf-8"?>
 <go:gDocsCustomXmlDataStorage xmlns:go="http://customooxmlschemas.google.com/" xmlns:r="http://schemas.openxmlformats.org/officeDocument/2006/relationships" uri="GoogleDocsCustomDataVersion2">
-  <go:docsCustomData xmlns:go="http://customooxmlschemas.google.com/" roundtripDataSignature="AMtx7mjd1dFiXPRS6vI819rKkD0CUgSVBw==">CgMxLjAyCGguZ2pkZ3hzMgloLjMwajB6bGwyCWguMWZvYjl0ZTIJaC4zem55c2g3OAByITFRNEdlQXJrbFBfNkpnaWMyNDNUdU5JNEF1b3pJaG9MTA==</go:docsCustomData>
+  <go:docsCustomData xmlns:go="http://customooxmlschemas.google.com/" roundtripDataSignature="AMtx7mhHz+bzjVfMmraoO8TwZQK+JQksAA==">CgMxLjAyCGguZ2pkZ3hzMgloLjMwajB6bGwyCWguMWZvYjl0ZTIJaC4zem55c2g3Mg5oLnM4MmwwZXJteWo0ejgAciExUTRHZUFya2xQXzZKZ2ljMjQzVHVOSTRBdW96SWhvTEw=</go:docsCustomData>
 </go:gDocsCustomXmlDataStorage>
 </file>
 

</xml_diff>